<commit_message>
resume du video SCRUM
</commit_message>
<xml_diff>
--- a/ResumeDesVideos_PatDaoust.docx
+++ b/ResumeDesVideos_PatDaoust.docx
@@ -9,28 +9,24 @@
           <w:lang w:val="fr-FR"/>
         </w:rPr>
       </w:pPr>
-      <w:proofErr w:type="spellStart"/>
-      <w:r>
-        <w:rPr>
-          <w:lang w:val="fr-FR"/>
-        </w:rPr>
-        <w:t>Resume</w:t>
-      </w:r>
-      <w:proofErr w:type="spellEnd"/>
+      <w:r>
+        <w:rPr>
+          <w:lang w:val="fr-FR"/>
+        </w:rPr>
+        <w:t>Résume</w:t>
+      </w:r>
       <w:r>
         <w:rPr>
           <w:lang w:val="fr-FR"/>
         </w:rPr>
         <w:t xml:space="preserve"> des </w:t>
       </w:r>
-      <w:proofErr w:type="spellStart"/>
-      <w:r>
-        <w:rPr>
-          <w:lang w:val="fr-FR"/>
-        </w:rPr>
-        <w:t>videos</w:t>
-      </w:r>
-      <w:proofErr w:type="spellEnd"/>
+      <w:r>
+        <w:rPr>
+          <w:lang w:val="fr-FR"/>
+        </w:rPr>
+        <w:t>vidéos</w:t>
+      </w:r>
     </w:p>
     <w:p>
       <w:pPr>
@@ -68,19 +64,25 @@
     <w:p>
       <w:pPr>
         <w:rPr>
-          <w:lang w:val="fr-FR"/>
-        </w:rPr>
-      </w:pPr>
-      <w:r>
-        <w:rPr>
+          <w:sz w:val="40"/>
+          <w:szCs w:val="40"/>
+          <w:lang w:val="fr-FR"/>
+        </w:rPr>
+      </w:pPr>
+      <w:r>
+        <w:rPr>
+          <w:sz w:val="40"/>
+          <w:szCs w:val="40"/>
           <w:lang w:val="fr-FR"/>
         </w:rPr>
         <w:t xml:space="preserve">Résume de </w:t>
       </w:r>
-      <w:hyperlink r:id="rId4" w:history="1">
+      <w:hyperlink r:id="rId5" w:history="1">
         <w:r>
           <w:rPr>
             <w:rStyle w:val="Hyperlink"/>
+            <w:sz w:val="40"/>
+            <w:szCs w:val="40"/>
             <w:lang w:val="fr-FR"/>
           </w:rPr>
           <w:t>https://www.youtube.com/watch?v=ZBaCbdWYLeA&amp;t=2620s</w:t>
@@ -93,37 +95,1633 @@
           <w:lang w:val="fr-FR"/>
         </w:rPr>
       </w:pPr>
-    </w:p>
-    <w:p>
-      <w:pPr>
-        <w:rPr>
-          <w:lang w:val="fr-FR"/>
-        </w:rPr>
-      </w:pPr>
-    </w:p>
-    <w:p>
-      <w:pPr>
-        <w:rPr>
-          <w:lang w:val="fr-FR"/>
-        </w:rPr>
-      </w:pPr>
-    </w:p>
-    <w:p>
-      <w:pPr>
-        <w:rPr>
-          <w:lang w:val="fr-FR"/>
-        </w:rPr>
-      </w:pPr>
-      <w:r>
-        <w:rPr>
+      <w:r>
+        <w:rPr>
+          <w:lang w:val="fr-FR"/>
+        </w:rPr>
+        <w:t>Gestion des projets agile</w:t>
+      </w:r>
+    </w:p>
+    <w:p>
+      <w:pPr>
+        <w:rPr>
+          <w:lang w:val="fr-FR"/>
+        </w:rPr>
+      </w:pPr>
+      <w:r>
+        <w:rPr>
+          <w:lang w:val="fr-FR"/>
+        </w:rPr>
+        <w:t>Programme : </w:t>
+      </w:r>
+    </w:p>
+    <w:p>
+      <w:pPr>
+        <w:rPr>
+          <w:lang w:val="fr-FR"/>
+        </w:rPr>
+      </w:pPr>
+      <w:r>
+        <w:rPr>
+          <w:lang w:val="fr-FR"/>
+        </w:rPr>
+        <w:t>SCRUM :</w:t>
+      </w:r>
+    </w:p>
+    <w:p>
+      <w:pPr>
+        <w:pStyle w:val="ListParagraph"/>
+        <w:numPr>
+          <w:ilvl w:val="0"/>
+          <w:numId w:val="1"/>
+        </w:numPr>
+        <w:rPr>
+          <w:lang w:val="fr-FR"/>
+        </w:rPr>
+      </w:pPr>
+      <w:r>
+        <w:rPr>
+          <w:lang w:val="fr-FR"/>
+        </w:rPr>
+        <w:t>Cycle de vie</w:t>
+      </w:r>
+    </w:p>
+    <w:p>
+      <w:pPr>
+        <w:pStyle w:val="ListParagraph"/>
+        <w:numPr>
+          <w:ilvl w:val="0"/>
+          <w:numId w:val="1"/>
+        </w:numPr>
+        <w:rPr>
+          <w:lang w:val="fr-FR"/>
+        </w:rPr>
+      </w:pPr>
+      <w:r>
+        <w:rPr>
+          <w:lang w:val="fr-FR"/>
+        </w:rPr>
+        <w:t>Processus</w:t>
+      </w:r>
+    </w:p>
+    <w:p>
+      <w:pPr>
+        <w:pStyle w:val="ListParagraph"/>
+        <w:numPr>
+          <w:ilvl w:val="0"/>
+          <w:numId w:val="1"/>
+        </w:numPr>
+        <w:rPr>
+          <w:lang w:val="fr-FR"/>
+        </w:rPr>
+      </w:pPr>
+      <w:r>
+        <w:rPr>
+          <w:lang w:val="fr-FR"/>
+        </w:rPr>
+        <w:t>Rôles</w:t>
+      </w:r>
+    </w:p>
+    <w:p>
+      <w:pPr>
+        <w:pStyle w:val="ListParagraph"/>
+        <w:numPr>
+          <w:ilvl w:val="0"/>
+          <w:numId w:val="1"/>
+        </w:numPr>
+        <w:tabs>
+          <w:tab w:val="left" w:pos="864"/>
+        </w:tabs>
+        <w:rPr>
+          <w:lang w:val="fr-FR"/>
+        </w:rPr>
+      </w:pPr>
+      <w:r>
+        <w:rPr>
+          <w:lang w:val="fr-FR"/>
+        </w:rPr>
+        <w:t>Meilleure pratiques</w:t>
+      </w:r>
+    </w:p>
+    <w:p>
+      <w:pPr>
+        <w:tabs>
+          <w:tab w:val="left" w:pos="864"/>
+        </w:tabs>
+        <w:rPr>
+          <w:lang w:val="fr-FR"/>
+        </w:rPr>
+      </w:pPr>
+      <w:r>
+        <w:rPr>
+          <w:lang w:val="fr-FR"/>
+        </w:rPr>
+        <w:t>développement de logielle comme Microsoft Excelle ~3-4ans = énorme projet</w:t>
+      </w:r>
+    </w:p>
+    <w:p>
+      <w:pPr>
+        <w:tabs>
+          <w:tab w:val="left" w:pos="864"/>
+        </w:tabs>
+        <w:rPr>
+          <w:lang w:val="fr-FR"/>
+        </w:rPr>
+      </w:pPr>
+      <w:r>
+        <w:rPr>
+          <w:lang w:val="fr-FR"/>
+        </w:rPr>
+        <w:t>type de cycle de vie des projects :</w:t>
+      </w:r>
+    </w:p>
+    <w:p>
+      <w:pPr>
+        <w:pStyle w:val="ListParagraph"/>
+        <w:numPr>
+          <w:ilvl w:val="0"/>
+          <w:numId w:val="2"/>
+        </w:numPr>
+        <w:tabs>
+          <w:tab w:val="left" w:pos="864"/>
+        </w:tabs>
+        <w:rPr>
+          <w:lang w:val="fr-FR"/>
+        </w:rPr>
+      </w:pPr>
+      <w:r>
+        <w:t xml:space="preserve">predictif = waterfall = cascade. </w:t>
+      </w:r>
+      <w:r>
+        <w:rPr>
+          <w:lang w:val="fr-FR"/>
+        </w:rPr>
+        <w:t>1</w:t>
+      </w:r>
+      <w:r>
+        <w:rPr>
+          <w:vertAlign w:val="superscript"/>
+          <w:lang w:val="fr-FR"/>
+        </w:rPr>
+        <w:t>er</w:t>
+      </w:r>
+      <w:r>
+        <w:rPr>
+          <w:lang w:val="fr-FR"/>
+        </w:rPr>
+        <w:t xml:space="preserve"> étape = prédire toute </w:t>
+      </w:r>
+      <w:r>
+        <w:rPr>
+          <w:lang w:val="fr-FR"/>
+        </w:rPr>
+        <w:t>les éléments et étapes du projet avant le début. Variable= temp et couts</w:t>
+      </w:r>
+    </w:p>
+    <w:p>
+      <w:pPr>
+        <w:pStyle w:val="ListParagraph"/>
+        <w:numPr>
+          <w:ilvl w:val="0"/>
+          <w:numId w:val="2"/>
+        </w:numPr>
+        <w:tabs>
+          <w:tab w:val="left" w:pos="864"/>
+        </w:tabs>
+        <w:rPr>
+          <w:lang w:val="fr-FR"/>
+        </w:rPr>
+      </w:pPr>
+      <w:r>
+        <w:rPr>
+          <w:lang w:val="fr-FR"/>
+        </w:rPr>
+        <w:t>adaptif = agile</w:t>
+      </w:r>
+      <w:r>
+        <w:rPr>
+          <w:lang w:val="fr-FR"/>
+        </w:rPr>
+        <w:t xml:space="preserve"> . 1</w:t>
+      </w:r>
+      <w:r>
+        <w:rPr>
+          <w:vertAlign w:val="superscript"/>
+          <w:lang w:val="fr-FR"/>
+        </w:rPr>
+        <w:t>er</w:t>
+      </w:r>
+      <w:r>
+        <w:rPr>
+          <w:lang w:val="fr-FR"/>
+        </w:rPr>
+        <w:t xml:space="preserve"> étape = déterminer le couts et temps a donné au projet et chaque sprint, varier le contenue. </w:t>
+      </w:r>
+    </w:p>
+    <w:p>
+      <w:pPr>
+        <w:pStyle w:val="ListParagraph"/>
+        <w:numPr>
+          <w:ilvl w:val="0"/>
+          <w:numId w:val="2"/>
+        </w:numPr>
+        <w:tabs>
+          <w:tab w:val="left" w:pos="864"/>
+        </w:tabs>
+        <w:rPr>
+          <w:lang w:val="fr-FR"/>
+        </w:rPr>
+      </w:pPr>
+    </w:p>
+    <w:p>
+      <w:pPr>
+        <w:tabs>
+          <w:tab w:val="left" w:pos="864"/>
+        </w:tabs>
+        <w:rPr>
+          <w:lang w:val="fr-FR"/>
+        </w:rPr>
+      </w:pPr>
+      <w:r>
+        <w:rPr>
+          <w:lang w:val="fr-FR"/>
+        </w:rPr>
+        <w:t xml:space="preserve">Cycle de vie </w:t>
+      </w:r>
+      <w:r>
+        <w:rPr>
+          <w:lang w:val="fr-FR"/>
+        </w:rPr>
+        <w:t>prédictif</w:t>
+      </w:r>
+      <w:r>
+        <w:rPr>
+          <w:lang w:val="fr-FR"/>
+        </w:rPr>
+        <w:t xml:space="preserve"> est en </w:t>
+      </w:r>
+      <w:r>
+        <w:rPr>
+          <w:lang w:val="fr-FR"/>
+        </w:rPr>
+        <w:t>séquence</w:t>
+      </w:r>
+      <w:r>
+        <w:rPr>
+          <w:lang w:val="fr-FR"/>
+        </w:rPr>
+        <w:t xml:space="preserve">, chaque </w:t>
+      </w:r>
+      <w:r>
+        <w:rPr>
+          <w:lang w:val="fr-FR"/>
+        </w:rPr>
+        <w:t>étape</w:t>
+      </w:r>
+      <w:r>
+        <w:rPr>
+          <w:lang w:val="fr-FR"/>
+        </w:rPr>
+        <w:t xml:space="preserve"> est 100%</w:t>
+      </w:r>
+      <w:r>
+        <w:rPr>
+          <w:lang w:val="fr-FR"/>
+        </w:rPr>
+        <w:t xml:space="preserve"> finit avant de passer a la prochaine</w:t>
+      </w:r>
+      <w:r>
+        <w:rPr>
+          <w:lang w:val="fr-FR"/>
+        </w:rPr>
+        <w:t xml:space="preserve">: conception, </w:t>
+      </w:r>
+      <w:r>
+        <w:rPr>
+          <w:lang w:val="fr-FR"/>
+        </w:rPr>
+        <w:t>développement</w:t>
+      </w:r>
+      <w:r>
+        <w:rPr>
+          <w:lang w:val="fr-FR"/>
+        </w:rPr>
+        <w:t xml:space="preserve">, </w:t>
+      </w:r>
+      <w:r>
+        <w:rPr>
+          <w:lang w:val="fr-FR"/>
+        </w:rPr>
+        <w:t>intégration</w:t>
+      </w:r>
+      <w:r>
+        <w:rPr>
+          <w:lang w:val="fr-FR"/>
+        </w:rPr>
+        <w:t>.</w:t>
+      </w:r>
+    </w:p>
+    <w:p>
+      <w:pPr>
+        <w:tabs>
+          <w:tab w:val="left" w:pos="864"/>
+        </w:tabs>
+        <w:rPr>
+          <w:lang w:val="fr-FR"/>
+        </w:rPr>
+      </w:pPr>
+      <w:r>
+        <w:rPr>
+          <w:lang w:val="fr-FR"/>
+        </w:rPr>
+        <w:t>A 5 groupes de processus :</w:t>
+      </w:r>
+    </w:p>
+    <w:p>
+      <w:pPr>
+        <w:pStyle w:val="ListParagraph"/>
+        <w:numPr>
+          <w:ilvl w:val="0"/>
+          <w:numId w:val="3"/>
+        </w:numPr>
+        <w:tabs>
+          <w:tab w:val="left" w:pos="864"/>
+        </w:tabs>
+        <w:rPr>
+          <w:lang w:val="fr-FR"/>
+        </w:rPr>
+      </w:pPr>
+      <w:r>
+        <w:rPr>
+          <w:lang w:val="fr-FR"/>
+        </w:rPr>
+        <w:t>Démarrage</w:t>
+      </w:r>
+      <w:r>
+        <w:rPr>
+          <w:lang w:val="fr-FR"/>
+        </w:rPr>
+        <w:t xml:space="preserve"> = rédiger le mandat. Résultat = charte de projet</w:t>
+      </w:r>
+    </w:p>
+    <w:p>
+      <w:pPr>
+        <w:pStyle w:val="ListParagraph"/>
+        <w:numPr>
+          <w:ilvl w:val="0"/>
+          <w:numId w:val="3"/>
+        </w:numPr>
+        <w:tabs>
+          <w:tab w:val="left" w:pos="864"/>
+        </w:tabs>
+        <w:rPr>
+          <w:lang w:val="fr-FR"/>
+        </w:rPr>
+      </w:pPr>
+      <w:r>
+        <w:rPr>
+          <w:lang w:val="fr-FR"/>
+        </w:rPr>
+        <w:t>Planification</w:t>
+      </w:r>
+      <w:r>
+        <w:rPr>
+          <w:lang w:val="fr-FR"/>
+        </w:rPr>
+        <w:t xml:space="preserve"> = élaboration de plan de réalisation. </w:t>
+      </w:r>
+      <w:r>
+        <w:rPr>
+          <w:lang w:val="fr-FR"/>
+        </w:rPr>
+        <w:t>. Résultat =</w:t>
+      </w:r>
+      <w:r>
+        <w:rPr>
+          <w:lang w:val="fr-FR"/>
+        </w:rPr>
+        <w:t xml:space="preserve"> plan de projet</w:t>
+      </w:r>
+    </w:p>
+    <w:p>
+      <w:pPr>
+        <w:pStyle w:val="ListParagraph"/>
+        <w:numPr>
+          <w:ilvl w:val="0"/>
+          <w:numId w:val="3"/>
+        </w:numPr>
+        <w:tabs>
+          <w:tab w:val="left" w:pos="864"/>
+        </w:tabs>
+        <w:rPr>
+          <w:lang w:val="fr-FR"/>
+        </w:rPr>
+      </w:pPr>
+      <w:r>
+        <w:rPr>
+          <w:lang w:val="fr-FR"/>
+        </w:rPr>
+        <w:t>Exécution</w:t>
+      </w:r>
+      <w:r>
+        <w:rPr>
+          <w:lang w:val="fr-FR"/>
+        </w:rPr>
+        <w:t xml:space="preserve"> = réalisation du projet. </w:t>
+      </w:r>
+      <w:r>
+        <w:rPr>
+          <w:lang w:val="fr-FR"/>
+        </w:rPr>
+        <w:t>.Résultat =</w:t>
+      </w:r>
+      <w:r>
+        <w:rPr>
+          <w:lang w:val="fr-FR"/>
+        </w:rPr>
+        <w:t xml:space="preserve"> livrables</w:t>
+      </w:r>
+    </w:p>
+    <w:p>
+      <w:pPr>
+        <w:pStyle w:val="ListParagraph"/>
+        <w:numPr>
+          <w:ilvl w:val="0"/>
+          <w:numId w:val="3"/>
+        </w:numPr>
+        <w:tabs>
+          <w:tab w:val="left" w:pos="864"/>
+        </w:tabs>
+        <w:rPr>
+          <w:lang w:val="fr-FR"/>
+        </w:rPr>
+      </w:pPr>
+      <w:r>
+        <w:rPr>
+          <w:lang w:val="fr-FR"/>
+        </w:rPr>
+        <w:t>Contrôle</w:t>
+      </w:r>
+      <w:r>
+        <w:rPr>
+          <w:lang w:val="fr-FR"/>
+        </w:rPr>
+        <w:t xml:space="preserve"> = </w:t>
+      </w:r>
+      <w:r>
+        <w:rPr>
+          <w:lang w:val="fr-FR"/>
+        </w:rPr>
+        <w:t>. Résultat =</w:t>
+      </w:r>
+      <w:r>
+        <w:rPr>
+          <w:lang w:val="fr-FR"/>
+        </w:rPr>
+        <w:t xml:space="preserve"> rapport d’avancement et documentions de gestion</w:t>
+      </w:r>
+    </w:p>
+    <w:p>
+      <w:pPr>
+        <w:pStyle w:val="ListParagraph"/>
+        <w:numPr>
+          <w:ilvl w:val="0"/>
+          <w:numId w:val="3"/>
+        </w:numPr>
+        <w:tabs>
+          <w:tab w:val="left" w:pos="864"/>
+        </w:tabs>
+        <w:rPr>
+          <w:lang w:val="fr-FR"/>
+        </w:rPr>
+      </w:pPr>
+      <w:r>
+        <w:rPr>
+          <w:lang w:val="fr-FR"/>
+        </w:rPr>
+        <w:t>Clôture</w:t>
+      </w:r>
+      <w:r>
+        <w:rPr>
+          <w:lang w:val="fr-FR"/>
+        </w:rPr>
+        <w:t xml:space="preserve"> = </w:t>
+      </w:r>
+      <w:r>
+        <w:rPr>
+          <w:lang w:val="fr-FR"/>
+        </w:rPr>
+        <w:t>. Résultat =</w:t>
+      </w:r>
+      <w:r>
+        <w:rPr>
+          <w:lang w:val="fr-FR"/>
+        </w:rPr>
+        <w:t xml:space="preserve"> post-mortem</w:t>
+      </w:r>
+    </w:p>
+    <w:p>
+      <w:pPr>
+        <w:tabs>
+          <w:tab w:val="left" w:pos="864"/>
+        </w:tabs>
+        <w:rPr>
+          <w:lang w:val="fr-FR"/>
+        </w:rPr>
+      </w:pPr>
+    </w:p>
+    <w:p>
+      <w:pPr>
+        <w:tabs>
+          <w:tab w:val="left" w:pos="864"/>
+        </w:tabs>
+        <w:rPr>
+          <w:lang w:val="fr-FR"/>
+        </w:rPr>
+      </w:pPr>
+      <w:r>
+        <w:rPr>
+          <w:lang w:val="fr-FR"/>
+        </w:rPr>
+        <w:t xml:space="preserve">Cycle de vie adaptif diviser en sprint. Chaque sprint focus sur une fonctionnalité, avec des sous-étapes de </w:t>
+      </w:r>
+      <w:r>
+        <w:rPr>
+          <w:lang w:val="fr-FR"/>
+        </w:rPr>
+        <w:t>conception, développement, intégration.</w:t>
+      </w:r>
+      <w:r>
+        <w:rPr>
+          <w:lang w:val="fr-FR"/>
+        </w:rPr>
+        <w:t xml:space="preserve"> Chaque SPRINT ajoute une/des fonctionnalités au projet.</w:t>
+      </w:r>
+    </w:p>
+    <w:p>
+      <w:pPr>
+        <w:tabs>
+          <w:tab w:val="left" w:pos="864"/>
+        </w:tabs>
+        <w:rPr>
+          <w:lang w:val="fr-FR"/>
+        </w:rPr>
+      </w:pPr>
+      <w:r>
+        <w:rPr>
+          <w:lang w:val="fr-FR"/>
+        </w:rPr>
+        <w:lastRenderedPageBreak/>
+        <w:t>A les même processus au waterfall, mais ordres diffèrent</w:t>
+      </w:r>
+    </w:p>
+    <w:p>
+      <w:pPr>
+        <w:pStyle w:val="ListParagraph"/>
+        <w:numPr>
+          <w:ilvl w:val="0"/>
+          <w:numId w:val="4"/>
+        </w:numPr>
+        <w:tabs>
+          <w:tab w:val="left" w:pos="864"/>
+        </w:tabs>
+        <w:rPr>
+          <w:lang w:val="fr-FR"/>
+        </w:rPr>
+      </w:pPr>
+      <w:r>
+        <w:rPr>
+          <w:lang w:val="fr-FR"/>
+        </w:rPr>
+        <w:t>Sprint 0 = Démarrage de projet  et Planification des sprints</w:t>
+      </w:r>
+      <w:r>
+        <w:rPr>
+          <w:lang w:val="fr-FR"/>
+        </w:rPr>
+        <w:t xml:space="preserve">. </w:t>
+      </w:r>
+      <w:r>
+        <w:rPr>
+          <w:lang w:val="fr-FR"/>
+        </w:rPr>
+        <w:t>Résultat =</w:t>
+      </w:r>
+      <w:r>
+        <w:rPr>
+          <w:lang w:val="fr-FR"/>
+        </w:rPr>
+        <w:t xml:space="preserve"> vision du produit, backlog du produit, plan de livraision</w:t>
+      </w:r>
+    </w:p>
+    <w:p>
+      <w:pPr>
+        <w:pStyle w:val="ListParagraph"/>
+        <w:numPr>
+          <w:ilvl w:val="0"/>
+          <w:numId w:val="4"/>
+        </w:numPr>
+        <w:tabs>
+          <w:tab w:val="left" w:pos="864"/>
+        </w:tabs>
+        <w:rPr>
+          <w:lang w:val="fr-FR"/>
+        </w:rPr>
+      </w:pPr>
+      <w:r>
+        <w:rPr>
+          <w:lang w:val="fr-FR"/>
+        </w:rPr>
+        <w:t>Chaque sprint a exécution et contrôle</w:t>
+      </w:r>
+      <w:r>
+        <w:rPr>
+          <w:lang w:val="fr-FR"/>
+        </w:rPr>
+        <w:t xml:space="preserve">. </w:t>
+      </w:r>
+      <w:r>
+        <w:rPr>
+          <w:lang w:val="fr-FR"/>
+        </w:rPr>
+        <w:t>Résultat =</w:t>
+      </w:r>
+      <w:r>
+        <w:rPr>
+          <w:lang w:val="fr-FR"/>
+        </w:rPr>
+        <w:t xml:space="preserve"> backlog de sprint, burndown chart, liste de problèmes</w:t>
+      </w:r>
+    </w:p>
+    <w:p>
+      <w:pPr>
+        <w:pStyle w:val="ListParagraph"/>
+        <w:numPr>
+          <w:ilvl w:val="0"/>
+          <w:numId w:val="4"/>
+        </w:numPr>
+        <w:tabs>
+          <w:tab w:val="left" w:pos="864"/>
+        </w:tabs>
+        <w:rPr>
+          <w:lang w:val="fr-FR"/>
+        </w:rPr>
+      </w:pPr>
+      <w:r>
+        <w:rPr>
+          <w:lang w:val="fr-FR"/>
+        </w:rPr>
+        <w:t>Clôture/revue</w:t>
+      </w:r>
+      <w:r>
+        <w:rPr>
+          <w:lang w:val="fr-FR"/>
+        </w:rPr>
+        <w:t xml:space="preserve">. </w:t>
+      </w:r>
+      <w:r>
+        <w:rPr>
+          <w:lang w:val="fr-FR"/>
+        </w:rPr>
+        <w:t>Résultat =</w:t>
+      </w:r>
+      <w:r>
+        <w:rPr>
+          <w:lang w:val="fr-FR"/>
+        </w:rPr>
+        <w:t xml:space="preserve"> livrable, </w:t>
+      </w:r>
+      <w:r>
+        <w:rPr>
+          <w:lang w:val="fr-FR"/>
+        </w:rPr>
+        <w:t>rétrospective</w:t>
+      </w:r>
+    </w:p>
+    <w:p>
+      <w:pPr>
+        <w:rPr>
+          <w:lang w:val="fr-FR"/>
+        </w:rPr>
+      </w:pPr>
+    </w:p>
+    <w:p>
+      <w:pPr>
+        <w:rPr>
+          <w:lang w:val="fr-FR"/>
+        </w:rPr>
+      </w:pPr>
+      <w:r>
+        <w:rPr>
+          <w:lang w:val="fr-FR"/>
+        </w:rPr>
+        <w:t>Rôles</w:t>
+      </w:r>
+      <w:r>
+        <w:rPr>
+          <w:lang w:val="fr-FR"/>
+        </w:rPr>
+        <w:t xml:space="preserve"> en SCRUM :</w:t>
+      </w:r>
+    </w:p>
+    <w:p>
+      <w:pPr>
+        <w:pStyle w:val="ListParagraph"/>
+        <w:numPr>
+          <w:ilvl w:val="0"/>
+          <w:numId w:val="5"/>
+        </w:numPr>
+        <w:rPr>
+          <w:lang w:val="fr-FR"/>
+        </w:rPr>
+      </w:pPr>
+      <w:r>
+        <w:rPr>
+          <w:lang w:val="fr-FR"/>
+        </w:rPr>
+        <w:t>Product owner</w:t>
+      </w:r>
+      <w:r>
+        <w:rPr>
+          <w:lang w:val="fr-FR"/>
+        </w:rPr>
+        <w:t xml:space="preserve"> = responsable du produit, sponsor, client qui paye. Responsable de scope/envergure du produit. </w:t>
+      </w:r>
+    </w:p>
+    <w:p>
+      <w:pPr>
+        <w:pStyle w:val="ListParagraph"/>
+        <w:numPr>
+          <w:ilvl w:val="0"/>
+          <w:numId w:val="5"/>
+        </w:numPr>
+        <w:rPr>
+          <w:lang w:val="fr-FR"/>
+        </w:rPr>
+      </w:pPr>
+      <w:r>
+        <w:rPr>
+          <w:lang w:val="fr-FR"/>
+        </w:rPr>
+        <w:t>SCRUM master</w:t>
+      </w:r>
+      <w:r>
+        <w:rPr>
+          <w:lang w:val="fr-FR"/>
+        </w:rPr>
+        <w:t xml:space="preserve"> = chef de projet, espère en gestion de projet, supporte son équipe</w:t>
+      </w:r>
+    </w:p>
+    <w:p>
+      <w:pPr>
+        <w:pStyle w:val="ListParagraph"/>
+        <w:numPr>
+          <w:ilvl w:val="0"/>
+          <w:numId w:val="5"/>
+        </w:numPr>
+        <w:rPr>
+          <w:lang w:val="fr-FR"/>
+        </w:rPr>
+      </w:pPr>
+      <w:r>
+        <w:rPr>
+          <w:lang w:val="fr-FR"/>
+        </w:rPr>
+        <w:t>Equipe SCRUM</w:t>
+      </w:r>
+      <w:r>
+        <w:rPr>
+          <w:lang w:val="fr-FR"/>
+        </w:rPr>
+        <w:t xml:space="preserve"> = équipe multidisciplinaire du produit, inclue 1+ utilisateur du produit</w:t>
+      </w:r>
+    </w:p>
+    <w:p>
+      <w:pPr>
+        <w:pStyle w:val="ListParagraph"/>
+        <w:numPr>
+          <w:ilvl w:val="0"/>
+          <w:numId w:val="5"/>
+        </w:numPr>
+        <w:rPr>
+          <w:lang w:val="fr-FR"/>
+        </w:rPr>
+      </w:pPr>
+      <w:r>
+        <w:rPr>
+          <w:lang w:val="fr-FR"/>
+        </w:rPr>
+        <w:t>Parties prenantes et utilisateurs</w:t>
+      </w:r>
+      <w:r>
+        <w:rPr>
+          <w:lang w:val="fr-FR"/>
+        </w:rPr>
+        <w:t xml:space="preserve"> = optionnelle. Support équipe scrum, surtout en information de domaine</w:t>
+      </w:r>
+    </w:p>
+    <w:p>
+      <w:pPr>
+        <w:rPr>
+          <w:lang w:val="fr-FR"/>
+        </w:rPr>
+      </w:pPr>
+      <w:r>
+        <w:rPr>
+          <w:lang w:val="fr-FR"/>
+        </w:rPr>
+        <w:t>Livrables en SCRUM</w:t>
+      </w:r>
+      <w:r>
+        <w:rPr>
+          <w:lang w:val="fr-FR"/>
+        </w:rPr>
+        <w:t> :</w:t>
+      </w:r>
+    </w:p>
+    <w:p>
+      <w:pPr>
+        <w:pStyle w:val="ListParagraph"/>
+        <w:numPr>
+          <w:ilvl w:val="0"/>
+          <w:numId w:val="6"/>
+        </w:numPr>
+        <w:rPr>
+          <w:lang w:val="fr-FR"/>
+        </w:rPr>
+      </w:pPr>
+      <w:r>
+        <w:rPr>
+          <w:lang w:val="fr-FR"/>
+        </w:rPr>
+        <w:t>Vision du produit</w:t>
+      </w:r>
+      <w:r>
+        <w:rPr>
+          <w:lang w:val="fr-FR"/>
+        </w:rPr>
+        <w:t xml:space="preserve"> = charte du produit = quoi et pourquoi. 1</w:t>
+      </w:r>
+      <w:r>
+        <w:rPr>
+          <w:vertAlign w:val="superscript"/>
+          <w:lang w:val="fr-FR"/>
+        </w:rPr>
+        <w:t>er</w:t>
+      </w:r>
+      <w:r>
+        <w:rPr>
+          <w:lang w:val="fr-FR"/>
+        </w:rPr>
+        <w:t xml:space="preserve"> livrable. Résultat du sprint 0</w:t>
+      </w:r>
+    </w:p>
+    <w:p>
+      <w:pPr>
+        <w:pStyle w:val="ListParagraph"/>
+        <w:numPr>
+          <w:ilvl w:val="0"/>
+          <w:numId w:val="6"/>
+        </w:numPr>
+        <w:rPr>
+          <w:lang w:val="fr-FR"/>
+        </w:rPr>
+      </w:pPr>
+      <w:r>
+        <w:rPr>
+          <w:lang w:val="fr-FR"/>
+        </w:rPr>
+        <w:t>Backlog du produit</w:t>
+      </w:r>
+      <w:r>
+        <w:rPr>
+          <w:lang w:val="fr-FR"/>
+        </w:rPr>
+        <w:t xml:space="preserve"> = wds = liste de toute les livrables et leurs caractéristiques. </w:t>
+      </w:r>
+      <w:r>
+        <w:rPr>
+          <w:lang w:val="fr-FR"/>
+        </w:rPr>
+        <w:t>Résultat du sprint 0</w:t>
+      </w:r>
+    </w:p>
+    <w:p>
+      <w:pPr>
+        <w:pStyle w:val="ListParagraph"/>
+        <w:numPr>
+          <w:ilvl w:val="0"/>
+          <w:numId w:val="6"/>
+        </w:numPr>
+        <w:rPr>
+          <w:lang w:val="fr-FR"/>
+        </w:rPr>
+      </w:pPr>
+      <w:r>
+        <w:rPr>
+          <w:lang w:val="fr-FR"/>
+        </w:rPr>
+        <w:t>Plan de livraison</w:t>
+      </w:r>
+      <w:r>
+        <w:rPr>
+          <w:lang w:val="fr-FR"/>
+        </w:rPr>
+        <w:t xml:space="preserve"> = plan de projet = planifications de l’horaire et les couts du projet. </w:t>
+      </w:r>
+      <w:r>
+        <w:rPr>
+          <w:lang w:val="fr-FR"/>
+        </w:rPr>
+        <w:t>Résultat du sprint 0</w:t>
+      </w:r>
+    </w:p>
+    <w:p>
+      <w:pPr>
+        <w:pStyle w:val="ListParagraph"/>
+        <w:numPr>
+          <w:ilvl w:val="0"/>
+          <w:numId w:val="6"/>
+        </w:numPr>
+        <w:rPr>
+          <w:lang w:val="fr-FR"/>
+        </w:rPr>
+      </w:pPr>
+      <w:r>
+        <w:rPr>
+          <w:lang w:val="fr-FR"/>
+        </w:rPr>
+        <w:t>Backlog du sprint</w:t>
+      </w:r>
+      <w:r>
+        <w:rPr>
+          <w:lang w:val="fr-FR"/>
+        </w:rPr>
+        <w:t xml:space="preserve"> = </w:t>
+      </w:r>
+      <w:r>
+        <w:rPr>
+          <w:lang w:val="fr-FR"/>
+        </w:rPr>
+        <w:t xml:space="preserve">liste de taches </w:t>
+      </w:r>
+      <w:r>
+        <w:rPr>
+          <w:lang w:val="fr-FR"/>
+        </w:rPr>
+        <w:t>. crée au début de chaque sprint</w:t>
+      </w:r>
+    </w:p>
+    <w:p>
+      <w:pPr>
+        <w:pStyle w:val="ListParagraph"/>
+        <w:numPr>
+          <w:ilvl w:val="0"/>
+          <w:numId w:val="6"/>
+        </w:numPr>
+        <w:rPr>
+          <w:lang w:val="fr-FR"/>
+        </w:rPr>
+      </w:pPr>
+      <w:r>
+        <w:rPr>
+          <w:lang w:val="fr-FR"/>
+        </w:rPr>
+        <w:t>Burndown du sprint =</w:t>
+      </w:r>
+      <w:r>
+        <w:rPr>
+          <w:lang w:val="fr-FR"/>
+        </w:rPr>
+        <w:t xml:space="preserve"> report d’avancement </w:t>
+      </w:r>
+      <w:r>
+        <w:rPr>
+          <w:lang w:val="fr-FR"/>
+        </w:rPr>
+        <w:t>= crée a la fin</w:t>
+      </w:r>
+      <w:r>
+        <w:rPr>
+          <w:lang w:val="fr-FR"/>
+        </w:rPr>
+        <w:t xml:space="preserve"> de chaque sprint</w:t>
+      </w:r>
+    </w:p>
+    <w:p>
+      <w:pPr>
+        <w:pStyle w:val="ListParagraph"/>
+        <w:numPr>
+          <w:ilvl w:val="0"/>
+          <w:numId w:val="6"/>
+        </w:numPr>
+        <w:rPr>
+          <w:lang w:val="fr-FR"/>
+        </w:rPr>
+      </w:pPr>
+      <w:r>
+        <w:rPr>
+          <w:lang w:val="fr-FR"/>
+        </w:rPr>
+        <w:t>Liste des problèmes</w:t>
+      </w:r>
+      <w:r>
+        <w:rPr>
+          <w:lang w:val="fr-FR"/>
+        </w:rPr>
+        <w:t xml:space="preserve"> =impédiment liste = crée dans chaque sprint par le SCRUM master</w:t>
+      </w:r>
+    </w:p>
+    <w:p>
+      <w:pPr>
+        <w:rPr>
+          <w:lang w:val="fr-FR"/>
+        </w:rPr>
+      </w:pPr>
+    </w:p>
+    <w:p>
+      <w:pPr>
+        <w:rPr>
+          <w:lang w:val="fr-FR"/>
+        </w:rPr>
+      </w:pPr>
+      <w:r>
+        <w:rPr>
+          <w:sz w:val="30"/>
+          <w:szCs w:val="30"/>
+          <w:lang w:val="fr-FR"/>
+        </w:rPr>
+        <w:t>Sprint 0</w:t>
+      </w:r>
+      <w:r>
+        <w:rPr>
+          <w:lang w:val="fr-FR"/>
+        </w:rPr>
+        <w:t xml:space="preserve"> pour la planification/démarrage du produit</w:t>
+      </w:r>
+    </w:p>
+    <w:p>
+      <w:pPr>
+        <w:rPr>
+          <w:lang w:val="fr-FR"/>
+        </w:rPr>
+      </w:pPr>
+      <w:r>
+        <w:rPr>
+          <w:lang w:val="fr-FR"/>
+        </w:rPr>
+        <w:t xml:space="preserve">3 livrables : </w:t>
+      </w:r>
+    </w:p>
+    <w:p>
+      <w:pPr>
+        <w:pStyle w:val="ListParagraph"/>
+        <w:numPr>
+          <w:ilvl w:val="0"/>
+          <w:numId w:val="7"/>
+        </w:numPr>
+        <w:rPr>
+          <w:lang w:val="fr-FR"/>
+        </w:rPr>
+      </w:pPr>
+      <w:r>
+        <w:rPr>
+          <w:lang w:val="fr-FR"/>
+        </w:rPr>
+        <w:t>Vision du produit</w:t>
+      </w:r>
+      <w:r>
+        <w:rPr>
+          <w:lang w:val="fr-FR"/>
+        </w:rPr>
+        <w:t xml:space="preserve"> = product vision e.g. boite du produit, maquette</w:t>
+      </w:r>
+    </w:p>
+    <w:p>
+      <w:pPr>
+        <w:pStyle w:val="ListParagraph"/>
+        <w:numPr>
+          <w:ilvl w:val="0"/>
+          <w:numId w:val="7"/>
+        </w:numPr>
+      </w:pPr>
+      <w:r>
+        <w:rPr>
+          <w:lang w:val="fr-FR"/>
+        </w:rPr>
+        <w:t>Backlog du produit</w:t>
+      </w:r>
+      <w:r>
+        <w:rPr>
+          <w:lang w:val="fr-FR"/>
+        </w:rPr>
+        <w:t xml:space="preserve"> = carnet du produit= liste des </w:t>
+      </w:r>
+      <w:r>
+        <w:rPr>
+          <w:lang w:val="fr-FR"/>
+        </w:rPr>
+        <w:t>fonctionnalité</w:t>
+      </w:r>
+      <w:r>
+        <w:rPr>
+          <w:lang w:val="fr-FR"/>
+        </w:rPr>
+        <w:t>/</w:t>
+      </w:r>
+      <w:r>
+        <w:rPr>
+          <w:lang w:val="fr-FR"/>
+        </w:rPr>
+        <w:t>caractéristique</w:t>
+      </w:r>
+      <w:r>
+        <w:rPr>
+          <w:lang w:val="fr-FR"/>
+        </w:rPr>
+        <w:t xml:space="preserve"> du produit</w:t>
+      </w:r>
+      <w:r>
+        <w:rPr>
+          <w:lang w:val="fr-FR"/>
+        </w:rPr>
+        <w:t xml:space="preserve">. </w:t>
+      </w:r>
+      <w:r>
+        <w:t xml:space="preserve">Avec </w:t>
+      </w:r>
+    </w:p>
+    <w:p>
+      <w:pPr>
+        <w:pStyle w:val="ListParagraph"/>
+      </w:pPr>
+      <w:r>
+        <w:t>sections:</w:t>
+      </w:r>
+    </w:p>
+    <w:p>
+      <w:pPr>
+        <w:pStyle w:val="ListParagraph"/>
+        <w:numPr>
+          <w:ilvl w:val="0"/>
+          <w:numId w:val="8"/>
+        </w:numPr>
+      </w:pPr>
+      <w:r>
+        <w:t>Identifier:</w:t>
+      </w:r>
+      <w:r>
+        <w:t xml:space="preserve"> </w:t>
+      </w:r>
+      <w:r>
+        <w:t>id,</w:t>
+      </w:r>
+      <w:r>
+        <w:t xml:space="preserve"> </w:t>
+      </w:r>
+      <w:r>
+        <w:t>category, user story/scenarios</w:t>
+      </w:r>
+    </w:p>
+    <w:p>
+      <w:pPr>
+        <w:pStyle w:val="ListParagraph"/>
+        <w:numPr>
+          <w:ilvl w:val="0"/>
+          <w:numId w:val="8"/>
+        </w:numPr>
+      </w:pPr>
+      <w:r>
+        <w:t xml:space="preserve">Priories: </w:t>
+      </w:r>
+      <w:r>
+        <w:t xml:space="preserve">sprint, </w:t>
+      </w:r>
+      <w:r>
+        <w:t xml:space="preserve">priority, </w:t>
+      </w:r>
+      <w:r>
+        <w:t>status</w:t>
+      </w:r>
+    </w:p>
+    <w:p>
+      <w:pPr>
+        <w:pStyle w:val="ListParagraph"/>
+        <w:numPr>
+          <w:ilvl w:val="0"/>
+          <w:numId w:val="8"/>
+        </w:numPr>
+      </w:pPr>
+      <w:r>
+        <w:t xml:space="preserve">Estimer: </w:t>
+      </w:r>
+      <w:r>
+        <w:t>effort</w:t>
+      </w:r>
+      <w:r>
+        <w:t xml:space="preserve"> (en workhours)</w:t>
+      </w:r>
+    </w:p>
+    <w:p>
+      <w:pPr>
+        <w:pStyle w:val="ListParagraph"/>
+        <w:numPr>
+          <w:ilvl w:val="0"/>
+          <w:numId w:val="7"/>
+        </w:numPr>
+        <w:rPr>
+          <w:lang w:val="fr-FR"/>
+        </w:rPr>
+      </w:pPr>
+      <w:r>
+        <w:rPr>
+          <w:lang w:val="fr-FR"/>
+        </w:rPr>
+        <w:t>Plan</w:t>
+      </w:r>
+      <w:r>
+        <w:rPr>
+          <w:lang w:val="fr-FR"/>
+        </w:rPr>
+        <w:t xml:space="preserve"> de livraison</w:t>
+      </w:r>
+      <w:r>
+        <w:rPr>
+          <w:lang w:val="fr-FR"/>
+        </w:rPr>
+        <w:t xml:space="preserve"> = plan du projet = </w:t>
+      </w:r>
+      <w:r>
+        <w:rPr>
+          <w:lang w:val="fr-FR"/>
+        </w:rPr>
+        <w:t>pour chaque livrable, détails les dates de début et fin, effort, status, date de livraison, et but. Pour chaque sprint, details : numero de sprint, date de début et fin, efforts disponible, status</w:t>
+      </w:r>
+    </w:p>
+    <w:p>
+      <w:pPr>
+        <w:rPr>
+          <w:lang w:val="fr-FR"/>
+        </w:rPr>
+      </w:pPr>
+      <w:r>
+        <w:rPr>
+          <w:lang w:val="fr-FR"/>
+        </w:rPr>
+        <w:t>Capacit</w:t>
+      </w:r>
+      <w:r>
+        <w:rPr>
+          <w:lang w:val="fr-FR"/>
+        </w:rPr>
+        <w:t>é</w:t>
+      </w:r>
+      <w:r>
+        <w:rPr>
+          <w:lang w:val="fr-FR"/>
+        </w:rPr>
+        <w:t xml:space="preserve"> = Vélocit</w:t>
+      </w:r>
+      <w:r>
+        <w:rPr>
+          <w:lang w:val="fr-FR"/>
+        </w:rPr>
+        <w:t xml:space="preserve">é </w:t>
+      </w:r>
+      <w:r>
+        <w:rPr>
+          <w:lang w:val="fr-FR"/>
+        </w:rPr>
+        <w:t xml:space="preserve">= calculer en </w:t>
+      </w:r>
+      <w:r>
+        <w:rPr>
+          <w:lang w:val="fr-FR"/>
+        </w:rPr>
+        <w:t>workhours</w:t>
+      </w:r>
+    </w:p>
+    <w:p>
+      <w:pPr>
+        <w:rPr>
+          <w:lang w:val="fr-FR"/>
+        </w:rPr>
+      </w:pPr>
+    </w:p>
+    <w:p>
+      <w:pPr>
+        <w:rPr>
+          <w:lang w:val="fr-FR"/>
+        </w:rPr>
+      </w:pPr>
+      <w:r>
+        <w:rPr>
+          <w:sz w:val="30"/>
+          <w:szCs w:val="30"/>
+          <w:lang w:val="fr-FR"/>
+        </w:rPr>
+        <w:lastRenderedPageBreak/>
+        <w:t>Sprint 1+</w:t>
+      </w:r>
+      <w:r>
+        <w:rPr>
+          <w:lang w:val="fr-FR"/>
+        </w:rPr>
+        <w:t xml:space="preserve"> : </w:t>
+      </w:r>
+    </w:p>
+    <w:p>
+      <w:pPr>
+        <w:rPr>
+          <w:lang w:val="fr-FR"/>
+        </w:rPr>
+      </w:pPr>
+      <w:r>
+        <w:rPr>
+          <w:lang w:val="fr-FR"/>
+        </w:rPr>
+        <w:t xml:space="preserve">Eclater les taches du sprint 0 </w:t>
+      </w:r>
+    </w:p>
+    <w:p>
+      <w:pPr>
+        <w:rPr>
+          <w:lang w:val="fr-FR"/>
+        </w:rPr>
+      </w:pPr>
+      <w:r>
+        <w:rPr>
+          <w:lang w:val="fr-FR"/>
+        </w:rPr>
+        <w:t>Backlog de sprint = planification = liste de taches en détails, avec id, description, responsable, status, effort</w:t>
+      </w:r>
+    </w:p>
+    <w:p>
+      <w:pPr>
+        <w:rPr>
+          <w:lang w:val="fr-FR"/>
+        </w:rPr>
+      </w:pPr>
+      <w:r>
+        <w:rPr>
+          <w:lang w:val="fr-FR"/>
+        </w:rPr>
+        <w:t xml:space="preserve">SCRUM meeting/mêlée cotidente = renconte de 15 minutes. </w:t>
+      </w:r>
+    </w:p>
+    <w:p>
+      <w:pPr>
+        <w:rPr>
+          <w:lang w:val="fr-FR"/>
+        </w:rPr>
+      </w:pPr>
+      <w:r>
+        <w:rPr>
+          <w:lang w:val="fr-FR"/>
+        </w:rPr>
+        <w:t>3 que</w:t>
+      </w:r>
+      <w:r>
+        <w:rPr>
+          <w:lang w:val="fr-FR"/>
+        </w:rPr>
+        <w:t>stions :</w:t>
+      </w:r>
+    </w:p>
+    <w:p>
+      <w:pPr>
+        <w:pStyle w:val="ListParagraph"/>
+        <w:numPr>
+          <w:ilvl w:val="0"/>
+          <w:numId w:val="7"/>
+        </w:numPr>
+        <w:rPr>
+          <w:lang w:val="fr-FR"/>
+        </w:rPr>
+      </w:pPr>
+      <w:r>
+        <w:rPr>
+          <w:lang w:val="fr-FR"/>
+        </w:rPr>
+        <w:t>Que ce que j’avais a faire hier, est ce que c’est fait ?</w:t>
+      </w:r>
+    </w:p>
+    <w:p>
+      <w:pPr>
+        <w:pStyle w:val="ListParagraph"/>
+        <w:numPr>
+          <w:ilvl w:val="0"/>
+          <w:numId w:val="7"/>
+        </w:numPr>
+        <w:rPr>
+          <w:lang w:val="fr-FR"/>
+        </w:rPr>
+      </w:pPr>
+      <w:r>
+        <w:rPr>
+          <w:lang w:val="fr-FR"/>
+        </w:rPr>
+        <w:t>Que ce que</w:t>
+      </w:r>
+      <w:r>
+        <w:rPr>
+          <w:lang w:val="fr-FR"/>
+        </w:rPr>
+        <w:t xml:space="preserve"> j’ai à faire aujourd’hui ?</w:t>
+      </w:r>
+    </w:p>
+    <w:p>
+      <w:pPr>
+        <w:pStyle w:val="ListParagraph"/>
+        <w:numPr>
+          <w:ilvl w:val="0"/>
+          <w:numId w:val="7"/>
+        </w:numPr>
+        <w:rPr>
+          <w:lang w:val="fr-FR"/>
+        </w:rPr>
+      </w:pPr>
+      <w:r>
+        <w:rPr>
+          <w:lang w:val="fr-FR"/>
+        </w:rPr>
+        <w:t>Est-ce que j’ai rencontré des problèmes ?</w:t>
+      </w:r>
+    </w:p>
+    <w:p>
+      <w:pPr>
+        <w:rPr>
+          <w:lang w:val="fr-FR"/>
+        </w:rPr>
+      </w:pPr>
+      <w:r>
+        <w:rPr>
+          <w:lang w:val="fr-FR"/>
+        </w:rPr>
+        <w:t>Burndown chart = courbe des efforts restant. But = denier jour est a 0</w:t>
+      </w:r>
+      <w:r>
+        <w:rPr>
+          <w:lang w:val="fr-FR"/>
+        </w:rPr>
+        <w:t>. Outil pour réarranger e.g. trouver plus de workhour ou repousser tache a un autre sprint</w:t>
+      </w:r>
+    </w:p>
+    <w:p>
+      <w:pPr>
+        <w:rPr>
+          <w:lang w:val="fr-FR"/>
+        </w:rPr>
+      </w:pPr>
+      <w:r>
+        <w:rPr>
+          <w:lang w:val="fr-FR"/>
+        </w:rPr>
+        <w:t xml:space="preserve">Tableau kanban = extension du burndown, tableau des taches et leur statut. </w:t>
+      </w:r>
+    </w:p>
+    <w:p>
+      <w:pPr>
+        <w:rPr>
+          <w:lang w:val="fr-FR"/>
+        </w:rPr>
+      </w:pPr>
+    </w:p>
+    <w:p>
+      <w:pPr>
+        <w:rPr>
+          <w:lang w:val="fr-FR"/>
+        </w:rPr>
+      </w:pPr>
+      <w:r>
+        <w:rPr>
+          <w:lang w:val="fr-FR"/>
+        </w:rPr>
+        <w:t xml:space="preserve">Liste des probleme = bâtit durant les SCRUM journalières = todo </w:t>
+      </w:r>
+    </w:p>
+    <w:p>
+      <w:pPr>
+        <w:rPr>
+          <w:lang w:val="fr-FR"/>
+        </w:rPr>
+      </w:pPr>
+    </w:p>
+    <w:p>
+      <w:pPr>
+        <w:rPr>
+          <w:lang w:val="fr-FR"/>
+        </w:rPr>
+      </w:pPr>
+      <w:r>
+        <w:rPr>
+          <w:lang w:val="fr-FR"/>
+        </w:rPr>
+        <w:t>Clôture a la fin de chaque itération :</w:t>
+      </w:r>
+    </w:p>
+    <w:p>
+      <w:pPr>
+        <w:rPr>
+          <w:lang w:val="fr-FR"/>
+        </w:rPr>
+      </w:pPr>
+      <w:r>
+        <w:rPr>
+          <w:lang w:val="fr-FR"/>
+        </w:rPr>
+        <w:t>Produit semi-livrable</w:t>
+      </w:r>
+    </w:p>
+    <w:p>
+      <w:pPr>
+        <w:rPr>
+          <w:lang w:val="fr-FR"/>
+        </w:rPr>
+      </w:pPr>
+      <w:r>
+        <w:rPr>
+          <w:lang w:val="fr-FR"/>
+        </w:rPr>
+        <w:t>Revue de sprint =  demo du produit partiel, a l’équipe et autre utilisateurs</w:t>
+      </w:r>
+    </w:p>
+    <w:p>
+      <w:pPr>
+        <w:rPr>
+          <w:lang w:val="fr-FR"/>
+        </w:rPr>
+      </w:pPr>
+      <w:r>
+        <w:rPr>
+          <w:lang w:val="fr-FR"/>
+        </w:rPr>
+        <w:t xml:space="preserve">Rétrospective = mini post-mortem pour chose a améliorer </w:t>
+      </w:r>
+    </w:p>
+    <w:p>
+      <w:pPr>
+        <w:rPr>
+          <w:lang w:val="fr-FR"/>
+        </w:rPr>
+      </w:pPr>
+    </w:p>
+    <w:p>
+      <w:pPr>
+        <w:rPr>
+          <w:lang w:val="fr-FR"/>
+        </w:rPr>
+      </w:pPr>
+      <w:r>
+        <w:rPr>
+          <w:lang w:val="fr-FR"/>
+        </w:rPr>
+        <w:t>Outil de gestion = Jira, autres</w:t>
+      </w:r>
+    </w:p>
+    <w:p>
+      <w:pPr>
+        <w:rPr>
+          <w:lang w:val="fr-FR"/>
+        </w:rPr>
+      </w:pPr>
+    </w:p>
+    <w:p>
+      <w:pPr>
+        <w:rPr>
+          <w:lang w:val="fr-FR"/>
+        </w:rPr>
+      </w:pPr>
+    </w:p>
+    <w:p>
+      <w:pPr>
+        <w:rPr>
+          <w:lang w:val="fr-FR"/>
+        </w:rPr>
+      </w:pPr>
+    </w:p>
+    <w:p>
+      <w:pPr>
+        <w:rPr>
+          <w:sz w:val="40"/>
+          <w:szCs w:val="40"/>
+          <w:lang w:val="fr-FR"/>
+        </w:rPr>
+      </w:pPr>
+      <w:r>
+        <w:rPr>
+          <w:sz w:val="40"/>
+          <w:szCs w:val="40"/>
           <w:lang w:val="fr-FR"/>
         </w:rPr>
         <w:t xml:space="preserve">Résume de </w:t>
       </w:r>
-      <w:hyperlink r:id="rId5" w:history="1">
+      <w:hyperlink r:id="rId6" w:history="1">
         <w:r>
           <w:rPr>
             <w:rStyle w:val="Hyperlink"/>
+            <w:sz w:val="40"/>
+            <w:szCs w:val="40"/>
             <w:lang w:val="fr-FR"/>
           </w:rPr>
           <w:t>https://www.youtube.com/watch?v=2wRGhYQAnOc</w:t>
@@ -131,9 +1729,24 @@
       </w:hyperlink>
       <w:r>
         <w:rPr>
+          <w:sz w:val="40"/>
+          <w:szCs w:val="40"/>
           <w:lang w:val="fr-FR"/>
         </w:rPr>
         <w:t xml:space="preserve"> </w:t>
+      </w:r>
+    </w:p>
+    <w:p>
+      <w:pPr>
+        <w:rPr>
+          <w:lang w:val="fr-FR"/>
+        </w:rPr>
+      </w:pPr>
+      <w:r>
+        <w:rPr>
+          <w:lang w:val="fr-FR"/>
+        </w:rPr>
+        <w:t>a</w:t>
       </w:r>
     </w:p>
     <w:sectPr>
@@ -144,6 +1757,912 @@
     </w:sectPr>
   </w:body>
 </w:document>
+</file>
+
+<file path=word/numbering.xml><?xml version="1.0" encoding="utf-8"?>
+<w:numbering xmlns:wpc="http://schemas.microsoft.com/office/word/2010/wordprocessingCanvas" xmlns:cx="http://schemas.microsoft.com/office/drawing/2014/chartex" xmlns:cx1="http://schemas.microsoft.com/office/drawing/2015/9/8/chartex" xmlns:cx2="http://schemas.microsoft.com/office/drawing/2015/10/21/chartex" xmlns:cx3="http://schemas.microsoft.com/office/drawing/2016/5/9/chartex" xmlns:cx4="http://schemas.microsoft.com/office/drawing/2016/5/10/chartex" xmlns:cx5="http://schemas.microsoft.com/office/drawing/2016/5/11/chartex" xmlns:cx6="http://schemas.microsoft.com/office/drawing/2016/5/12/chartex" xmlns:cx7="http://schemas.microsoft.com/office/drawing/2016/5/13/chartex" xmlns:cx8="http://schemas.microsoft.com/office/drawing/2016/5/14/chartex" xmlns:mc="http://schemas.openxmlformats.org/markup-compatibility/2006" xmlns:aink="http://schemas.microsoft.com/office/drawing/2016/ink" xmlns:am3d="http://schemas.microsoft.com/office/drawing/2017/model3d" xmlns:o="urn:schemas-microsoft-com:office:office" xmlns:oel="http://schemas.microsoft.com/office/2019/extlst" xmlns:r="http://schemas.openxmlformats.org/officeDocument/2006/relationships" xmlns:m="http://schemas.openxmlformats.org/officeDocument/2006/math" xmlns:v="urn:schemas-microsoft-com:vml" xmlns:wp14="http://schemas.microsoft.com/office/word/2010/wordprocessingDrawing" xmlns:wp="http://schemas.openxmlformats.org/drawingml/2006/wordprocessingDrawing" xmlns:w10="urn:schemas-microsoft-com:office:word" xmlns:w="http://schemas.openxmlformats.org/wordprocessingml/2006/main" xmlns:w14="http://schemas.microsoft.com/office/word/2010/wordml" xmlns:w15="http://schemas.microsoft.com/office/word/2012/wordml" xmlns:w16cex="http://schemas.microsoft.com/office/word/2018/wordml/cex" xmlns:w16cid="http://schemas.microsoft.com/office/word/2016/wordml/cid" xmlns:w16="http://schemas.microsoft.com/office/word/2018/wordml" xmlns:w16sdtdh="http://schemas.microsoft.com/office/word/2020/wordml/sdtdatahash" xmlns:w16se="http://schemas.microsoft.com/office/word/2015/wordml/symex" xmlns:wpg="http://schemas.microsoft.com/office/word/2010/wordprocessingGroup" xmlns:wpi="http://schemas.microsoft.com/office/word/2010/wordprocessingInk" xmlns:wne="http://schemas.microsoft.com/office/word/2006/wordml" xmlns:wps="http://schemas.microsoft.com/office/word/2010/wordprocessingShape" mc:Ignorable="w14 w15 w16se w16cid w16 w16cex w16sdtdh wp14">
+  <w:abstractNum w:abstractNumId="0" w15:restartNumberingAfterBreak="0">
+    <w:nsid w:val="0B782E86"/>
+    <w:multiLevelType w:val="hybridMultilevel"/>
+    <w:tmpl w:val="16C25DF6"/>
+    <w:lvl w:ilvl="0" w:tplc="1009000F">
+      <w:start w:val="1"/>
+      <w:numFmt w:val="decimal"/>
+      <w:lvlText w:val="%1."/>
+      <w:lvlJc w:val="left"/>
+      <w:pPr>
+        <w:ind w:left="1440" w:hanging="360"/>
+      </w:pPr>
+    </w:lvl>
+    <w:lvl w:ilvl="1" w:tplc="10090019" w:tentative="1">
+      <w:start w:val="1"/>
+      <w:numFmt w:val="lowerLetter"/>
+      <w:lvlText w:val="%2."/>
+      <w:lvlJc w:val="left"/>
+      <w:pPr>
+        <w:ind w:left="2160" w:hanging="360"/>
+      </w:pPr>
+    </w:lvl>
+    <w:lvl w:ilvl="2" w:tplc="1009001B" w:tentative="1">
+      <w:start w:val="1"/>
+      <w:numFmt w:val="lowerRoman"/>
+      <w:lvlText w:val="%3."/>
+      <w:lvlJc w:val="right"/>
+      <w:pPr>
+        <w:ind w:left="2880" w:hanging="180"/>
+      </w:pPr>
+    </w:lvl>
+    <w:lvl w:ilvl="3" w:tplc="1009000F" w:tentative="1">
+      <w:start w:val="1"/>
+      <w:numFmt w:val="decimal"/>
+      <w:lvlText w:val="%4."/>
+      <w:lvlJc w:val="left"/>
+      <w:pPr>
+        <w:ind w:left="3600" w:hanging="360"/>
+      </w:pPr>
+    </w:lvl>
+    <w:lvl w:ilvl="4" w:tplc="10090019" w:tentative="1">
+      <w:start w:val="1"/>
+      <w:numFmt w:val="lowerLetter"/>
+      <w:lvlText w:val="%5."/>
+      <w:lvlJc w:val="left"/>
+      <w:pPr>
+        <w:ind w:left="4320" w:hanging="360"/>
+      </w:pPr>
+    </w:lvl>
+    <w:lvl w:ilvl="5" w:tplc="1009001B" w:tentative="1">
+      <w:start w:val="1"/>
+      <w:numFmt w:val="lowerRoman"/>
+      <w:lvlText w:val="%6."/>
+      <w:lvlJc w:val="right"/>
+      <w:pPr>
+        <w:ind w:left="5040" w:hanging="180"/>
+      </w:pPr>
+    </w:lvl>
+    <w:lvl w:ilvl="6" w:tplc="1009000F" w:tentative="1">
+      <w:start w:val="1"/>
+      <w:numFmt w:val="decimal"/>
+      <w:lvlText w:val="%7."/>
+      <w:lvlJc w:val="left"/>
+      <w:pPr>
+        <w:ind w:left="5760" w:hanging="360"/>
+      </w:pPr>
+    </w:lvl>
+    <w:lvl w:ilvl="7" w:tplc="10090019" w:tentative="1">
+      <w:start w:val="1"/>
+      <w:numFmt w:val="lowerLetter"/>
+      <w:lvlText w:val="%8."/>
+      <w:lvlJc w:val="left"/>
+      <w:pPr>
+        <w:ind w:left="6480" w:hanging="360"/>
+      </w:pPr>
+    </w:lvl>
+    <w:lvl w:ilvl="8" w:tplc="1009001B" w:tentative="1">
+      <w:start w:val="1"/>
+      <w:numFmt w:val="lowerRoman"/>
+      <w:lvlText w:val="%9."/>
+      <w:lvlJc w:val="right"/>
+      <w:pPr>
+        <w:ind w:left="7200" w:hanging="180"/>
+      </w:pPr>
+    </w:lvl>
+  </w:abstractNum>
+  <w:abstractNum w:abstractNumId="1" w15:restartNumberingAfterBreak="0">
+    <w:nsid w:val="205525F8"/>
+    <w:multiLevelType w:val="hybridMultilevel"/>
+    <w:tmpl w:val="A952210A"/>
+    <w:lvl w:ilvl="0" w:tplc="10090001">
+      <w:start w:val="1"/>
+      <w:numFmt w:val="bullet"/>
+      <w:lvlText w:val=""/>
+      <w:lvlJc w:val="left"/>
+      <w:pPr>
+        <w:ind w:left="720" w:hanging="360"/>
+      </w:pPr>
+      <w:rPr>
+        <w:rFonts w:ascii="Symbol" w:hAnsi="Symbol" w:hint="default"/>
+      </w:rPr>
+    </w:lvl>
+    <w:lvl w:ilvl="1" w:tplc="10090003" w:tentative="1">
+      <w:start w:val="1"/>
+      <w:numFmt w:val="bullet"/>
+      <w:lvlText w:val="o"/>
+      <w:lvlJc w:val="left"/>
+      <w:pPr>
+        <w:ind w:left="1440" w:hanging="360"/>
+      </w:pPr>
+      <w:rPr>
+        <w:rFonts w:ascii="Courier New" w:hAnsi="Courier New" w:cs="Courier New" w:hint="default"/>
+      </w:rPr>
+    </w:lvl>
+    <w:lvl w:ilvl="2" w:tplc="10090005" w:tentative="1">
+      <w:start w:val="1"/>
+      <w:numFmt w:val="bullet"/>
+      <w:lvlText w:val=""/>
+      <w:lvlJc w:val="left"/>
+      <w:pPr>
+        <w:ind w:left="2160" w:hanging="360"/>
+      </w:pPr>
+      <w:rPr>
+        <w:rFonts w:ascii="Wingdings" w:hAnsi="Wingdings" w:hint="default"/>
+      </w:rPr>
+    </w:lvl>
+    <w:lvl w:ilvl="3" w:tplc="10090001" w:tentative="1">
+      <w:start w:val="1"/>
+      <w:numFmt w:val="bullet"/>
+      <w:lvlText w:val=""/>
+      <w:lvlJc w:val="left"/>
+      <w:pPr>
+        <w:ind w:left="2880" w:hanging="360"/>
+      </w:pPr>
+      <w:rPr>
+        <w:rFonts w:ascii="Symbol" w:hAnsi="Symbol" w:hint="default"/>
+      </w:rPr>
+    </w:lvl>
+    <w:lvl w:ilvl="4" w:tplc="10090003" w:tentative="1">
+      <w:start w:val="1"/>
+      <w:numFmt w:val="bullet"/>
+      <w:lvlText w:val="o"/>
+      <w:lvlJc w:val="left"/>
+      <w:pPr>
+        <w:ind w:left="3600" w:hanging="360"/>
+      </w:pPr>
+      <w:rPr>
+        <w:rFonts w:ascii="Courier New" w:hAnsi="Courier New" w:cs="Courier New" w:hint="default"/>
+      </w:rPr>
+    </w:lvl>
+    <w:lvl w:ilvl="5" w:tplc="10090005" w:tentative="1">
+      <w:start w:val="1"/>
+      <w:numFmt w:val="bullet"/>
+      <w:lvlText w:val=""/>
+      <w:lvlJc w:val="left"/>
+      <w:pPr>
+        <w:ind w:left="4320" w:hanging="360"/>
+      </w:pPr>
+      <w:rPr>
+        <w:rFonts w:ascii="Wingdings" w:hAnsi="Wingdings" w:hint="default"/>
+      </w:rPr>
+    </w:lvl>
+    <w:lvl w:ilvl="6" w:tplc="10090001" w:tentative="1">
+      <w:start w:val="1"/>
+      <w:numFmt w:val="bullet"/>
+      <w:lvlText w:val=""/>
+      <w:lvlJc w:val="left"/>
+      <w:pPr>
+        <w:ind w:left="5040" w:hanging="360"/>
+      </w:pPr>
+      <w:rPr>
+        <w:rFonts w:ascii="Symbol" w:hAnsi="Symbol" w:hint="default"/>
+      </w:rPr>
+    </w:lvl>
+    <w:lvl w:ilvl="7" w:tplc="10090003" w:tentative="1">
+      <w:start w:val="1"/>
+      <w:numFmt w:val="bullet"/>
+      <w:lvlText w:val="o"/>
+      <w:lvlJc w:val="left"/>
+      <w:pPr>
+        <w:ind w:left="5760" w:hanging="360"/>
+      </w:pPr>
+      <w:rPr>
+        <w:rFonts w:ascii="Courier New" w:hAnsi="Courier New" w:cs="Courier New" w:hint="default"/>
+      </w:rPr>
+    </w:lvl>
+    <w:lvl w:ilvl="8" w:tplc="10090005" w:tentative="1">
+      <w:start w:val="1"/>
+      <w:numFmt w:val="bullet"/>
+      <w:lvlText w:val=""/>
+      <w:lvlJc w:val="left"/>
+      <w:pPr>
+        <w:ind w:left="6480" w:hanging="360"/>
+      </w:pPr>
+      <w:rPr>
+        <w:rFonts w:ascii="Wingdings" w:hAnsi="Wingdings" w:hint="default"/>
+      </w:rPr>
+    </w:lvl>
+  </w:abstractNum>
+  <w:abstractNum w:abstractNumId="2" w15:restartNumberingAfterBreak="0">
+    <w:nsid w:val="3EAD3EFE"/>
+    <w:multiLevelType w:val="hybridMultilevel"/>
+    <w:tmpl w:val="AB520226"/>
+    <w:lvl w:ilvl="0" w:tplc="10090001">
+      <w:start w:val="1"/>
+      <w:numFmt w:val="bullet"/>
+      <w:lvlText w:val=""/>
+      <w:lvlJc w:val="left"/>
+      <w:pPr>
+        <w:ind w:left="720" w:hanging="360"/>
+      </w:pPr>
+      <w:rPr>
+        <w:rFonts w:ascii="Symbol" w:hAnsi="Symbol" w:hint="default"/>
+      </w:rPr>
+    </w:lvl>
+    <w:lvl w:ilvl="1" w:tplc="10090003" w:tentative="1">
+      <w:start w:val="1"/>
+      <w:numFmt w:val="bullet"/>
+      <w:lvlText w:val="o"/>
+      <w:lvlJc w:val="left"/>
+      <w:pPr>
+        <w:ind w:left="1440" w:hanging="360"/>
+      </w:pPr>
+      <w:rPr>
+        <w:rFonts w:ascii="Courier New" w:hAnsi="Courier New" w:cs="Courier New" w:hint="default"/>
+      </w:rPr>
+    </w:lvl>
+    <w:lvl w:ilvl="2" w:tplc="10090005" w:tentative="1">
+      <w:start w:val="1"/>
+      <w:numFmt w:val="bullet"/>
+      <w:lvlText w:val=""/>
+      <w:lvlJc w:val="left"/>
+      <w:pPr>
+        <w:ind w:left="2160" w:hanging="360"/>
+      </w:pPr>
+      <w:rPr>
+        <w:rFonts w:ascii="Wingdings" w:hAnsi="Wingdings" w:hint="default"/>
+      </w:rPr>
+    </w:lvl>
+    <w:lvl w:ilvl="3" w:tplc="10090001" w:tentative="1">
+      <w:start w:val="1"/>
+      <w:numFmt w:val="bullet"/>
+      <w:lvlText w:val=""/>
+      <w:lvlJc w:val="left"/>
+      <w:pPr>
+        <w:ind w:left="2880" w:hanging="360"/>
+      </w:pPr>
+      <w:rPr>
+        <w:rFonts w:ascii="Symbol" w:hAnsi="Symbol" w:hint="default"/>
+      </w:rPr>
+    </w:lvl>
+    <w:lvl w:ilvl="4" w:tplc="10090003" w:tentative="1">
+      <w:start w:val="1"/>
+      <w:numFmt w:val="bullet"/>
+      <w:lvlText w:val="o"/>
+      <w:lvlJc w:val="left"/>
+      <w:pPr>
+        <w:ind w:left="3600" w:hanging="360"/>
+      </w:pPr>
+      <w:rPr>
+        <w:rFonts w:ascii="Courier New" w:hAnsi="Courier New" w:cs="Courier New" w:hint="default"/>
+      </w:rPr>
+    </w:lvl>
+    <w:lvl w:ilvl="5" w:tplc="10090005" w:tentative="1">
+      <w:start w:val="1"/>
+      <w:numFmt w:val="bullet"/>
+      <w:lvlText w:val=""/>
+      <w:lvlJc w:val="left"/>
+      <w:pPr>
+        <w:ind w:left="4320" w:hanging="360"/>
+      </w:pPr>
+      <w:rPr>
+        <w:rFonts w:ascii="Wingdings" w:hAnsi="Wingdings" w:hint="default"/>
+      </w:rPr>
+    </w:lvl>
+    <w:lvl w:ilvl="6" w:tplc="10090001" w:tentative="1">
+      <w:start w:val="1"/>
+      <w:numFmt w:val="bullet"/>
+      <w:lvlText w:val=""/>
+      <w:lvlJc w:val="left"/>
+      <w:pPr>
+        <w:ind w:left="5040" w:hanging="360"/>
+      </w:pPr>
+      <w:rPr>
+        <w:rFonts w:ascii="Symbol" w:hAnsi="Symbol" w:hint="default"/>
+      </w:rPr>
+    </w:lvl>
+    <w:lvl w:ilvl="7" w:tplc="10090003" w:tentative="1">
+      <w:start w:val="1"/>
+      <w:numFmt w:val="bullet"/>
+      <w:lvlText w:val="o"/>
+      <w:lvlJc w:val="left"/>
+      <w:pPr>
+        <w:ind w:left="5760" w:hanging="360"/>
+      </w:pPr>
+      <w:rPr>
+        <w:rFonts w:ascii="Courier New" w:hAnsi="Courier New" w:cs="Courier New" w:hint="default"/>
+      </w:rPr>
+    </w:lvl>
+    <w:lvl w:ilvl="8" w:tplc="10090005" w:tentative="1">
+      <w:start w:val="1"/>
+      <w:numFmt w:val="bullet"/>
+      <w:lvlText w:val=""/>
+      <w:lvlJc w:val="left"/>
+      <w:pPr>
+        <w:ind w:left="6480" w:hanging="360"/>
+      </w:pPr>
+      <w:rPr>
+        <w:rFonts w:ascii="Wingdings" w:hAnsi="Wingdings" w:hint="default"/>
+      </w:rPr>
+    </w:lvl>
+  </w:abstractNum>
+  <w:abstractNum w:abstractNumId="3" w15:restartNumberingAfterBreak="0">
+    <w:nsid w:val="4B583B2A"/>
+    <w:multiLevelType w:val="hybridMultilevel"/>
+    <w:tmpl w:val="DA4088FE"/>
+    <w:lvl w:ilvl="0" w:tplc="10090001">
+      <w:start w:val="1"/>
+      <w:numFmt w:val="bullet"/>
+      <w:lvlText w:val=""/>
+      <w:lvlJc w:val="left"/>
+      <w:pPr>
+        <w:ind w:left="720" w:hanging="360"/>
+      </w:pPr>
+      <w:rPr>
+        <w:rFonts w:ascii="Symbol" w:hAnsi="Symbol" w:hint="default"/>
+      </w:rPr>
+    </w:lvl>
+    <w:lvl w:ilvl="1" w:tplc="10090003" w:tentative="1">
+      <w:start w:val="1"/>
+      <w:numFmt w:val="bullet"/>
+      <w:lvlText w:val="o"/>
+      <w:lvlJc w:val="left"/>
+      <w:pPr>
+        <w:ind w:left="1440" w:hanging="360"/>
+      </w:pPr>
+      <w:rPr>
+        <w:rFonts w:ascii="Courier New" w:hAnsi="Courier New" w:cs="Courier New" w:hint="default"/>
+      </w:rPr>
+    </w:lvl>
+    <w:lvl w:ilvl="2" w:tplc="10090005" w:tentative="1">
+      <w:start w:val="1"/>
+      <w:numFmt w:val="bullet"/>
+      <w:lvlText w:val=""/>
+      <w:lvlJc w:val="left"/>
+      <w:pPr>
+        <w:ind w:left="2160" w:hanging="360"/>
+      </w:pPr>
+      <w:rPr>
+        <w:rFonts w:ascii="Wingdings" w:hAnsi="Wingdings" w:hint="default"/>
+      </w:rPr>
+    </w:lvl>
+    <w:lvl w:ilvl="3" w:tplc="10090001" w:tentative="1">
+      <w:start w:val="1"/>
+      <w:numFmt w:val="bullet"/>
+      <w:lvlText w:val=""/>
+      <w:lvlJc w:val="left"/>
+      <w:pPr>
+        <w:ind w:left="2880" w:hanging="360"/>
+      </w:pPr>
+      <w:rPr>
+        <w:rFonts w:ascii="Symbol" w:hAnsi="Symbol" w:hint="default"/>
+      </w:rPr>
+    </w:lvl>
+    <w:lvl w:ilvl="4" w:tplc="10090003" w:tentative="1">
+      <w:start w:val="1"/>
+      <w:numFmt w:val="bullet"/>
+      <w:lvlText w:val="o"/>
+      <w:lvlJc w:val="left"/>
+      <w:pPr>
+        <w:ind w:left="3600" w:hanging="360"/>
+      </w:pPr>
+      <w:rPr>
+        <w:rFonts w:ascii="Courier New" w:hAnsi="Courier New" w:cs="Courier New" w:hint="default"/>
+      </w:rPr>
+    </w:lvl>
+    <w:lvl w:ilvl="5" w:tplc="10090005" w:tentative="1">
+      <w:start w:val="1"/>
+      <w:numFmt w:val="bullet"/>
+      <w:lvlText w:val=""/>
+      <w:lvlJc w:val="left"/>
+      <w:pPr>
+        <w:ind w:left="4320" w:hanging="360"/>
+      </w:pPr>
+      <w:rPr>
+        <w:rFonts w:ascii="Wingdings" w:hAnsi="Wingdings" w:hint="default"/>
+      </w:rPr>
+    </w:lvl>
+    <w:lvl w:ilvl="6" w:tplc="10090001" w:tentative="1">
+      <w:start w:val="1"/>
+      <w:numFmt w:val="bullet"/>
+      <w:lvlText w:val=""/>
+      <w:lvlJc w:val="left"/>
+      <w:pPr>
+        <w:ind w:left="5040" w:hanging="360"/>
+      </w:pPr>
+      <w:rPr>
+        <w:rFonts w:ascii="Symbol" w:hAnsi="Symbol" w:hint="default"/>
+      </w:rPr>
+    </w:lvl>
+    <w:lvl w:ilvl="7" w:tplc="10090003" w:tentative="1">
+      <w:start w:val="1"/>
+      <w:numFmt w:val="bullet"/>
+      <w:lvlText w:val="o"/>
+      <w:lvlJc w:val="left"/>
+      <w:pPr>
+        <w:ind w:left="5760" w:hanging="360"/>
+      </w:pPr>
+      <w:rPr>
+        <w:rFonts w:ascii="Courier New" w:hAnsi="Courier New" w:cs="Courier New" w:hint="default"/>
+      </w:rPr>
+    </w:lvl>
+    <w:lvl w:ilvl="8" w:tplc="10090005" w:tentative="1">
+      <w:start w:val="1"/>
+      <w:numFmt w:val="bullet"/>
+      <w:lvlText w:val=""/>
+      <w:lvlJc w:val="left"/>
+      <w:pPr>
+        <w:ind w:left="6480" w:hanging="360"/>
+      </w:pPr>
+      <w:rPr>
+        <w:rFonts w:ascii="Wingdings" w:hAnsi="Wingdings" w:hint="default"/>
+      </w:rPr>
+    </w:lvl>
+  </w:abstractNum>
+  <w:abstractNum w:abstractNumId="4" w15:restartNumberingAfterBreak="0">
+    <w:nsid w:val="503D00DE"/>
+    <w:multiLevelType w:val="hybridMultilevel"/>
+    <w:tmpl w:val="DD664BDA"/>
+    <w:lvl w:ilvl="0" w:tplc="10090001">
+      <w:start w:val="1"/>
+      <w:numFmt w:val="bullet"/>
+      <w:lvlText w:val=""/>
+      <w:lvlJc w:val="left"/>
+      <w:pPr>
+        <w:ind w:left="720" w:hanging="360"/>
+      </w:pPr>
+      <w:rPr>
+        <w:rFonts w:ascii="Symbol" w:hAnsi="Symbol" w:hint="default"/>
+      </w:rPr>
+    </w:lvl>
+    <w:lvl w:ilvl="1" w:tplc="10090003" w:tentative="1">
+      <w:start w:val="1"/>
+      <w:numFmt w:val="bullet"/>
+      <w:lvlText w:val="o"/>
+      <w:lvlJc w:val="left"/>
+      <w:pPr>
+        <w:ind w:left="1440" w:hanging="360"/>
+      </w:pPr>
+      <w:rPr>
+        <w:rFonts w:ascii="Courier New" w:hAnsi="Courier New" w:cs="Courier New" w:hint="default"/>
+      </w:rPr>
+    </w:lvl>
+    <w:lvl w:ilvl="2" w:tplc="10090005" w:tentative="1">
+      <w:start w:val="1"/>
+      <w:numFmt w:val="bullet"/>
+      <w:lvlText w:val=""/>
+      <w:lvlJc w:val="left"/>
+      <w:pPr>
+        <w:ind w:left="2160" w:hanging="360"/>
+      </w:pPr>
+      <w:rPr>
+        <w:rFonts w:ascii="Wingdings" w:hAnsi="Wingdings" w:hint="default"/>
+      </w:rPr>
+    </w:lvl>
+    <w:lvl w:ilvl="3" w:tplc="10090001" w:tentative="1">
+      <w:start w:val="1"/>
+      <w:numFmt w:val="bullet"/>
+      <w:lvlText w:val=""/>
+      <w:lvlJc w:val="left"/>
+      <w:pPr>
+        <w:ind w:left="2880" w:hanging="360"/>
+      </w:pPr>
+      <w:rPr>
+        <w:rFonts w:ascii="Symbol" w:hAnsi="Symbol" w:hint="default"/>
+      </w:rPr>
+    </w:lvl>
+    <w:lvl w:ilvl="4" w:tplc="10090003" w:tentative="1">
+      <w:start w:val="1"/>
+      <w:numFmt w:val="bullet"/>
+      <w:lvlText w:val="o"/>
+      <w:lvlJc w:val="left"/>
+      <w:pPr>
+        <w:ind w:left="3600" w:hanging="360"/>
+      </w:pPr>
+      <w:rPr>
+        <w:rFonts w:ascii="Courier New" w:hAnsi="Courier New" w:cs="Courier New" w:hint="default"/>
+      </w:rPr>
+    </w:lvl>
+    <w:lvl w:ilvl="5" w:tplc="10090005" w:tentative="1">
+      <w:start w:val="1"/>
+      <w:numFmt w:val="bullet"/>
+      <w:lvlText w:val=""/>
+      <w:lvlJc w:val="left"/>
+      <w:pPr>
+        <w:ind w:left="4320" w:hanging="360"/>
+      </w:pPr>
+      <w:rPr>
+        <w:rFonts w:ascii="Wingdings" w:hAnsi="Wingdings" w:hint="default"/>
+      </w:rPr>
+    </w:lvl>
+    <w:lvl w:ilvl="6" w:tplc="10090001" w:tentative="1">
+      <w:start w:val="1"/>
+      <w:numFmt w:val="bullet"/>
+      <w:lvlText w:val=""/>
+      <w:lvlJc w:val="left"/>
+      <w:pPr>
+        <w:ind w:left="5040" w:hanging="360"/>
+      </w:pPr>
+      <w:rPr>
+        <w:rFonts w:ascii="Symbol" w:hAnsi="Symbol" w:hint="default"/>
+      </w:rPr>
+    </w:lvl>
+    <w:lvl w:ilvl="7" w:tplc="10090003" w:tentative="1">
+      <w:start w:val="1"/>
+      <w:numFmt w:val="bullet"/>
+      <w:lvlText w:val="o"/>
+      <w:lvlJc w:val="left"/>
+      <w:pPr>
+        <w:ind w:left="5760" w:hanging="360"/>
+      </w:pPr>
+      <w:rPr>
+        <w:rFonts w:ascii="Courier New" w:hAnsi="Courier New" w:cs="Courier New" w:hint="default"/>
+      </w:rPr>
+    </w:lvl>
+    <w:lvl w:ilvl="8" w:tplc="10090005" w:tentative="1">
+      <w:start w:val="1"/>
+      <w:numFmt w:val="bullet"/>
+      <w:lvlText w:val=""/>
+      <w:lvlJc w:val="left"/>
+      <w:pPr>
+        <w:ind w:left="6480" w:hanging="360"/>
+      </w:pPr>
+      <w:rPr>
+        <w:rFonts w:ascii="Wingdings" w:hAnsi="Wingdings" w:hint="default"/>
+      </w:rPr>
+    </w:lvl>
+  </w:abstractNum>
+  <w:abstractNum w:abstractNumId="5" w15:restartNumberingAfterBreak="0">
+    <w:nsid w:val="62AC3DB0"/>
+    <w:multiLevelType w:val="hybridMultilevel"/>
+    <w:tmpl w:val="A524BEEA"/>
+    <w:lvl w:ilvl="0" w:tplc="10090001">
+      <w:start w:val="1"/>
+      <w:numFmt w:val="bullet"/>
+      <w:lvlText w:val=""/>
+      <w:lvlJc w:val="left"/>
+      <w:pPr>
+        <w:ind w:left="720" w:hanging="360"/>
+      </w:pPr>
+      <w:rPr>
+        <w:rFonts w:ascii="Symbol" w:hAnsi="Symbol" w:hint="default"/>
+      </w:rPr>
+    </w:lvl>
+    <w:lvl w:ilvl="1" w:tplc="10090003" w:tentative="1">
+      <w:start w:val="1"/>
+      <w:numFmt w:val="bullet"/>
+      <w:lvlText w:val="o"/>
+      <w:lvlJc w:val="left"/>
+      <w:pPr>
+        <w:ind w:left="1440" w:hanging="360"/>
+      </w:pPr>
+      <w:rPr>
+        <w:rFonts w:ascii="Courier New" w:hAnsi="Courier New" w:cs="Courier New" w:hint="default"/>
+      </w:rPr>
+    </w:lvl>
+    <w:lvl w:ilvl="2" w:tplc="10090005" w:tentative="1">
+      <w:start w:val="1"/>
+      <w:numFmt w:val="bullet"/>
+      <w:lvlText w:val=""/>
+      <w:lvlJc w:val="left"/>
+      <w:pPr>
+        <w:ind w:left="2160" w:hanging="360"/>
+      </w:pPr>
+      <w:rPr>
+        <w:rFonts w:ascii="Wingdings" w:hAnsi="Wingdings" w:hint="default"/>
+      </w:rPr>
+    </w:lvl>
+    <w:lvl w:ilvl="3" w:tplc="10090001" w:tentative="1">
+      <w:start w:val="1"/>
+      <w:numFmt w:val="bullet"/>
+      <w:lvlText w:val=""/>
+      <w:lvlJc w:val="left"/>
+      <w:pPr>
+        <w:ind w:left="2880" w:hanging="360"/>
+      </w:pPr>
+      <w:rPr>
+        <w:rFonts w:ascii="Symbol" w:hAnsi="Symbol" w:hint="default"/>
+      </w:rPr>
+    </w:lvl>
+    <w:lvl w:ilvl="4" w:tplc="10090003" w:tentative="1">
+      <w:start w:val="1"/>
+      <w:numFmt w:val="bullet"/>
+      <w:lvlText w:val="o"/>
+      <w:lvlJc w:val="left"/>
+      <w:pPr>
+        <w:ind w:left="3600" w:hanging="360"/>
+      </w:pPr>
+      <w:rPr>
+        <w:rFonts w:ascii="Courier New" w:hAnsi="Courier New" w:cs="Courier New" w:hint="default"/>
+      </w:rPr>
+    </w:lvl>
+    <w:lvl w:ilvl="5" w:tplc="10090005" w:tentative="1">
+      <w:start w:val="1"/>
+      <w:numFmt w:val="bullet"/>
+      <w:lvlText w:val=""/>
+      <w:lvlJc w:val="left"/>
+      <w:pPr>
+        <w:ind w:left="4320" w:hanging="360"/>
+      </w:pPr>
+      <w:rPr>
+        <w:rFonts w:ascii="Wingdings" w:hAnsi="Wingdings" w:hint="default"/>
+      </w:rPr>
+    </w:lvl>
+    <w:lvl w:ilvl="6" w:tplc="10090001" w:tentative="1">
+      <w:start w:val="1"/>
+      <w:numFmt w:val="bullet"/>
+      <w:lvlText w:val=""/>
+      <w:lvlJc w:val="left"/>
+      <w:pPr>
+        <w:ind w:left="5040" w:hanging="360"/>
+      </w:pPr>
+      <w:rPr>
+        <w:rFonts w:ascii="Symbol" w:hAnsi="Symbol" w:hint="default"/>
+      </w:rPr>
+    </w:lvl>
+    <w:lvl w:ilvl="7" w:tplc="10090003" w:tentative="1">
+      <w:start w:val="1"/>
+      <w:numFmt w:val="bullet"/>
+      <w:lvlText w:val="o"/>
+      <w:lvlJc w:val="left"/>
+      <w:pPr>
+        <w:ind w:left="5760" w:hanging="360"/>
+      </w:pPr>
+      <w:rPr>
+        <w:rFonts w:ascii="Courier New" w:hAnsi="Courier New" w:cs="Courier New" w:hint="default"/>
+      </w:rPr>
+    </w:lvl>
+    <w:lvl w:ilvl="8" w:tplc="10090005" w:tentative="1">
+      <w:start w:val="1"/>
+      <w:numFmt w:val="bullet"/>
+      <w:lvlText w:val=""/>
+      <w:lvlJc w:val="left"/>
+      <w:pPr>
+        <w:ind w:left="6480" w:hanging="360"/>
+      </w:pPr>
+      <w:rPr>
+        <w:rFonts w:ascii="Wingdings" w:hAnsi="Wingdings" w:hint="default"/>
+      </w:rPr>
+    </w:lvl>
+  </w:abstractNum>
+  <w:abstractNum w:abstractNumId="6" w15:restartNumberingAfterBreak="0">
+    <w:nsid w:val="6A494F05"/>
+    <w:multiLevelType w:val="hybridMultilevel"/>
+    <w:tmpl w:val="51603DF2"/>
+    <w:lvl w:ilvl="0" w:tplc="10090001">
+      <w:start w:val="1"/>
+      <w:numFmt w:val="bullet"/>
+      <w:lvlText w:val=""/>
+      <w:lvlJc w:val="left"/>
+      <w:pPr>
+        <w:ind w:left="720" w:hanging="360"/>
+      </w:pPr>
+      <w:rPr>
+        <w:rFonts w:ascii="Symbol" w:hAnsi="Symbol" w:hint="default"/>
+      </w:rPr>
+    </w:lvl>
+    <w:lvl w:ilvl="1" w:tplc="10090003" w:tentative="1">
+      <w:start w:val="1"/>
+      <w:numFmt w:val="bullet"/>
+      <w:lvlText w:val="o"/>
+      <w:lvlJc w:val="left"/>
+      <w:pPr>
+        <w:ind w:left="1440" w:hanging="360"/>
+      </w:pPr>
+      <w:rPr>
+        <w:rFonts w:ascii="Courier New" w:hAnsi="Courier New" w:cs="Courier New" w:hint="default"/>
+      </w:rPr>
+    </w:lvl>
+    <w:lvl w:ilvl="2" w:tplc="10090005" w:tentative="1">
+      <w:start w:val="1"/>
+      <w:numFmt w:val="bullet"/>
+      <w:lvlText w:val=""/>
+      <w:lvlJc w:val="left"/>
+      <w:pPr>
+        <w:ind w:left="2160" w:hanging="360"/>
+      </w:pPr>
+      <w:rPr>
+        <w:rFonts w:ascii="Wingdings" w:hAnsi="Wingdings" w:hint="default"/>
+      </w:rPr>
+    </w:lvl>
+    <w:lvl w:ilvl="3" w:tplc="10090001" w:tentative="1">
+      <w:start w:val="1"/>
+      <w:numFmt w:val="bullet"/>
+      <w:lvlText w:val=""/>
+      <w:lvlJc w:val="left"/>
+      <w:pPr>
+        <w:ind w:left="2880" w:hanging="360"/>
+      </w:pPr>
+      <w:rPr>
+        <w:rFonts w:ascii="Symbol" w:hAnsi="Symbol" w:hint="default"/>
+      </w:rPr>
+    </w:lvl>
+    <w:lvl w:ilvl="4" w:tplc="10090003" w:tentative="1">
+      <w:start w:val="1"/>
+      <w:numFmt w:val="bullet"/>
+      <w:lvlText w:val="o"/>
+      <w:lvlJc w:val="left"/>
+      <w:pPr>
+        <w:ind w:left="3600" w:hanging="360"/>
+      </w:pPr>
+      <w:rPr>
+        <w:rFonts w:ascii="Courier New" w:hAnsi="Courier New" w:cs="Courier New" w:hint="default"/>
+      </w:rPr>
+    </w:lvl>
+    <w:lvl w:ilvl="5" w:tplc="10090005" w:tentative="1">
+      <w:start w:val="1"/>
+      <w:numFmt w:val="bullet"/>
+      <w:lvlText w:val=""/>
+      <w:lvlJc w:val="left"/>
+      <w:pPr>
+        <w:ind w:left="4320" w:hanging="360"/>
+      </w:pPr>
+      <w:rPr>
+        <w:rFonts w:ascii="Wingdings" w:hAnsi="Wingdings" w:hint="default"/>
+      </w:rPr>
+    </w:lvl>
+    <w:lvl w:ilvl="6" w:tplc="10090001" w:tentative="1">
+      <w:start w:val="1"/>
+      <w:numFmt w:val="bullet"/>
+      <w:lvlText w:val=""/>
+      <w:lvlJc w:val="left"/>
+      <w:pPr>
+        <w:ind w:left="5040" w:hanging="360"/>
+      </w:pPr>
+      <w:rPr>
+        <w:rFonts w:ascii="Symbol" w:hAnsi="Symbol" w:hint="default"/>
+      </w:rPr>
+    </w:lvl>
+    <w:lvl w:ilvl="7" w:tplc="10090003" w:tentative="1">
+      <w:start w:val="1"/>
+      <w:numFmt w:val="bullet"/>
+      <w:lvlText w:val="o"/>
+      <w:lvlJc w:val="left"/>
+      <w:pPr>
+        <w:ind w:left="5760" w:hanging="360"/>
+      </w:pPr>
+      <w:rPr>
+        <w:rFonts w:ascii="Courier New" w:hAnsi="Courier New" w:cs="Courier New" w:hint="default"/>
+      </w:rPr>
+    </w:lvl>
+    <w:lvl w:ilvl="8" w:tplc="10090005" w:tentative="1">
+      <w:start w:val="1"/>
+      <w:numFmt w:val="bullet"/>
+      <w:lvlText w:val=""/>
+      <w:lvlJc w:val="left"/>
+      <w:pPr>
+        <w:ind w:left="6480" w:hanging="360"/>
+      </w:pPr>
+      <w:rPr>
+        <w:rFonts w:ascii="Wingdings" w:hAnsi="Wingdings" w:hint="default"/>
+      </w:rPr>
+    </w:lvl>
+  </w:abstractNum>
+  <w:abstractNum w:abstractNumId="7" w15:restartNumberingAfterBreak="0">
+    <w:nsid w:val="70635DB3"/>
+    <w:multiLevelType w:val="hybridMultilevel"/>
+    <w:tmpl w:val="CDB42EE0"/>
+    <w:lvl w:ilvl="0" w:tplc="10090001">
+      <w:start w:val="1"/>
+      <w:numFmt w:val="bullet"/>
+      <w:lvlText w:val=""/>
+      <w:lvlJc w:val="left"/>
+      <w:pPr>
+        <w:ind w:left="720" w:hanging="360"/>
+      </w:pPr>
+      <w:rPr>
+        <w:rFonts w:ascii="Symbol" w:hAnsi="Symbol" w:hint="default"/>
+      </w:rPr>
+    </w:lvl>
+    <w:lvl w:ilvl="1" w:tplc="10090003" w:tentative="1">
+      <w:start w:val="1"/>
+      <w:numFmt w:val="bullet"/>
+      <w:lvlText w:val="o"/>
+      <w:lvlJc w:val="left"/>
+      <w:pPr>
+        <w:ind w:left="1440" w:hanging="360"/>
+      </w:pPr>
+      <w:rPr>
+        <w:rFonts w:ascii="Courier New" w:hAnsi="Courier New" w:cs="Courier New" w:hint="default"/>
+      </w:rPr>
+    </w:lvl>
+    <w:lvl w:ilvl="2" w:tplc="10090005" w:tentative="1">
+      <w:start w:val="1"/>
+      <w:numFmt w:val="bullet"/>
+      <w:lvlText w:val=""/>
+      <w:lvlJc w:val="left"/>
+      <w:pPr>
+        <w:ind w:left="2160" w:hanging="360"/>
+      </w:pPr>
+      <w:rPr>
+        <w:rFonts w:ascii="Wingdings" w:hAnsi="Wingdings" w:hint="default"/>
+      </w:rPr>
+    </w:lvl>
+    <w:lvl w:ilvl="3" w:tplc="10090001" w:tentative="1">
+      <w:start w:val="1"/>
+      <w:numFmt w:val="bullet"/>
+      <w:lvlText w:val=""/>
+      <w:lvlJc w:val="left"/>
+      <w:pPr>
+        <w:ind w:left="2880" w:hanging="360"/>
+      </w:pPr>
+      <w:rPr>
+        <w:rFonts w:ascii="Symbol" w:hAnsi="Symbol" w:hint="default"/>
+      </w:rPr>
+    </w:lvl>
+    <w:lvl w:ilvl="4" w:tplc="10090003" w:tentative="1">
+      <w:start w:val="1"/>
+      <w:numFmt w:val="bullet"/>
+      <w:lvlText w:val="o"/>
+      <w:lvlJc w:val="left"/>
+      <w:pPr>
+        <w:ind w:left="3600" w:hanging="360"/>
+      </w:pPr>
+      <w:rPr>
+        <w:rFonts w:ascii="Courier New" w:hAnsi="Courier New" w:cs="Courier New" w:hint="default"/>
+      </w:rPr>
+    </w:lvl>
+    <w:lvl w:ilvl="5" w:tplc="10090005" w:tentative="1">
+      <w:start w:val="1"/>
+      <w:numFmt w:val="bullet"/>
+      <w:lvlText w:val=""/>
+      <w:lvlJc w:val="left"/>
+      <w:pPr>
+        <w:ind w:left="4320" w:hanging="360"/>
+      </w:pPr>
+      <w:rPr>
+        <w:rFonts w:ascii="Wingdings" w:hAnsi="Wingdings" w:hint="default"/>
+      </w:rPr>
+    </w:lvl>
+    <w:lvl w:ilvl="6" w:tplc="10090001" w:tentative="1">
+      <w:start w:val="1"/>
+      <w:numFmt w:val="bullet"/>
+      <w:lvlText w:val=""/>
+      <w:lvlJc w:val="left"/>
+      <w:pPr>
+        <w:ind w:left="5040" w:hanging="360"/>
+      </w:pPr>
+      <w:rPr>
+        <w:rFonts w:ascii="Symbol" w:hAnsi="Symbol" w:hint="default"/>
+      </w:rPr>
+    </w:lvl>
+    <w:lvl w:ilvl="7" w:tplc="10090003" w:tentative="1">
+      <w:start w:val="1"/>
+      <w:numFmt w:val="bullet"/>
+      <w:lvlText w:val="o"/>
+      <w:lvlJc w:val="left"/>
+      <w:pPr>
+        <w:ind w:left="5760" w:hanging="360"/>
+      </w:pPr>
+      <w:rPr>
+        <w:rFonts w:ascii="Courier New" w:hAnsi="Courier New" w:cs="Courier New" w:hint="default"/>
+      </w:rPr>
+    </w:lvl>
+    <w:lvl w:ilvl="8" w:tplc="10090005" w:tentative="1">
+      <w:start w:val="1"/>
+      <w:numFmt w:val="bullet"/>
+      <w:lvlText w:val=""/>
+      <w:lvlJc w:val="left"/>
+      <w:pPr>
+        <w:ind w:left="6480" w:hanging="360"/>
+      </w:pPr>
+      <w:rPr>
+        <w:rFonts w:ascii="Wingdings" w:hAnsi="Wingdings" w:hint="default"/>
+      </w:rPr>
+    </w:lvl>
+  </w:abstractNum>
+  <w:num w:numId="1" w16cid:durableId="2087796341">
+    <w:abstractNumId w:val="2"/>
+  </w:num>
+  <w:num w:numId="2" w16cid:durableId="135530079">
+    <w:abstractNumId w:val="1"/>
+  </w:num>
+  <w:num w:numId="3" w16cid:durableId="268318042">
+    <w:abstractNumId w:val="6"/>
+  </w:num>
+  <w:num w:numId="4" w16cid:durableId="974330503">
+    <w:abstractNumId w:val="5"/>
+  </w:num>
+  <w:num w:numId="5" w16cid:durableId="1544176185">
+    <w:abstractNumId w:val="3"/>
+  </w:num>
+  <w:num w:numId="6" w16cid:durableId="2131823198">
+    <w:abstractNumId w:val="7"/>
+  </w:num>
+  <w:num w:numId="7" w16cid:durableId="1295983743">
+    <w:abstractNumId w:val="4"/>
+  </w:num>
+  <w:num w:numId="8" w16cid:durableId="487600714">
+    <w:abstractNumId w:val="0"/>
+  </w:num>
+</w:numbering>
 </file>
 
 <file path=word/styles.xml><?xml version="1.0" encoding="utf-8"?>
@@ -595,6 +3114,17 @@
       <w:shd w:val="clear" w:color="auto" w:fill="E1DFDD"/>
     </w:rPr>
   </w:style>
+  <w:style w:type="paragraph" w:styleId="ListParagraph">
+    <w:name w:val="List Paragraph"/>
+    <w:basedOn w:val="Normal"/>
+    <w:uiPriority w:val="34"/>
+    <w:qFormat/>
+    <w:rsid w:val="009F7F78"/>
+    <w:pPr>
+      <w:ind w:left="720"/>
+      <w:contextualSpacing/>
+    </w:pPr>
+  </w:style>
 </w:styles>
 </file>
 

</xml_diff>

<commit_message>
Pat resume des videos finit, mise a jour du journal de bord Pat
</commit_message>
<xml_diff>
--- a/ResumeDesVideos_PatDaoust.docx
+++ b/ResumeDesVideos_PatDaoust.docx
@@ -196,12 +196,14 @@
           <w:lang w:val="fr-FR"/>
         </w:rPr>
       </w:pPr>
+      <w:proofErr w:type="gramStart"/>
       <w:r>
         <w:rPr>
           <w:lang w:val="fr-FR"/>
         </w:rPr>
         <w:t>Meilleure pratiques</w:t>
       </w:r>
+      <w:proofErr w:type="gramEnd"/>
     </w:p>
     <w:p>
       <w:pPr>
@@ -212,11 +214,33 @@
           <w:lang w:val="fr-FR"/>
         </w:rPr>
       </w:pPr>
-      <w:r>
-        <w:rPr>
-          <w:lang w:val="fr-FR"/>
-        </w:rPr>
-        <w:t>développement de logielle comme Microsoft Excelle ~3-4ans = énorme projet</w:t>
+      <w:proofErr w:type="gramStart"/>
+      <w:r>
+        <w:rPr>
+          <w:lang w:val="fr-FR"/>
+        </w:rPr>
+        <w:t>développement</w:t>
+      </w:r>
+      <w:proofErr w:type="gramEnd"/>
+      <w:r>
+        <w:rPr>
+          <w:lang w:val="fr-FR"/>
+        </w:rPr>
+        <w:t xml:space="preserve"> de </w:t>
+      </w:r>
+      <w:proofErr w:type="spellStart"/>
+      <w:r>
+        <w:rPr>
+          <w:lang w:val="fr-FR"/>
+        </w:rPr>
+        <w:t>logielle</w:t>
+      </w:r>
+      <w:proofErr w:type="spellEnd"/>
+      <w:r>
+        <w:rPr>
+          <w:lang w:val="fr-FR"/>
+        </w:rPr>
+        <w:t xml:space="preserve"> comme Microsoft Excelle ~3-4ans = énorme projet</w:t>
       </w:r>
     </w:p>
     <w:p>
@@ -228,11 +252,33 @@
           <w:lang w:val="fr-FR"/>
         </w:rPr>
       </w:pPr>
-      <w:r>
-        <w:rPr>
-          <w:lang w:val="fr-FR"/>
-        </w:rPr>
-        <w:t>type de cycle de vie des projects :</w:t>
+      <w:proofErr w:type="gramStart"/>
+      <w:r>
+        <w:rPr>
+          <w:lang w:val="fr-FR"/>
+        </w:rPr>
+        <w:t>type</w:t>
+      </w:r>
+      <w:proofErr w:type="gramEnd"/>
+      <w:r>
+        <w:rPr>
+          <w:lang w:val="fr-FR"/>
+        </w:rPr>
+        <w:t xml:space="preserve"> de cycle de vie des </w:t>
+      </w:r>
+      <w:proofErr w:type="spellStart"/>
+      <w:r>
+        <w:rPr>
+          <w:lang w:val="fr-FR"/>
+        </w:rPr>
+        <w:t>projects</w:t>
+      </w:r>
+      <w:proofErr w:type="spellEnd"/>
+      <w:r>
+        <w:rPr>
+          <w:lang w:val="fr-FR"/>
+        </w:rPr>
+        <w:t> :</w:t>
       </w:r>
     </w:p>
     <w:p>
@@ -249,9 +295,37 @@
           <w:lang w:val="fr-FR"/>
         </w:rPr>
       </w:pPr>
-      <w:r>
-        <w:t xml:space="preserve">predictif = waterfall = cascade. </w:t>
-      </w:r>
+      <w:proofErr w:type="spellStart"/>
+      <w:proofErr w:type="gramStart"/>
+      <w:r>
+        <w:rPr>
+          <w:lang w:val="fr-FR"/>
+        </w:rPr>
+        <w:t>predictif</w:t>
+      </w:r>
+      <w:proofErr w:type="spellEnd"/>
+      <w:proofErr w:type="gramEnd"/>
+      <w:r>
+        <w:rPr>
+          <w:lang w:val="fr-FR"/>
+        </w:rPr>
+        <w:t xml:space="preserve"> = </w:t>
+      </w:r>
+      <w:proofErr w:type="spellStart"/>
+      <w:r>
+        <w:rPr>
+          <w:lang w:val="fr-FR"/>
+        </w:rPr>
+        <w:t>waterfall</w:t>
+      </w:r>
+      <w:proofErr w:type="spellEnd"/>
+      <w:r>
+        <w:rPr>
+          <w:lang w:val="fr-FR"/>
+        </w:rPr>
+        <w:t xml:space="preserve"> = cascade. </w:t>
+      </w:r>
+      <w:proofErr w:type="gramStart"/>
       <w:r>
         <w:rPr>
           <w:lang w:val="fr-FR"/>
@@ -269,7 +343,14 @@
         <w:rPr>
           <w:lang w:val="fr-FR"/>
         </w:rPr>
-        <w:t xml:space="preserve"> étape = prédire toute </w:t>
+        <w:t xml:space="preserve"> étape</w:t>
+      </w:r>
+      <w:proofErr w:type="gramEnd"/>
+      <w:r>
+        <w:rPr>
+          <w:lang w:val="fr-FR"/>
+        </w:rPr>
+        <w:t xml:space="preserve"> = prédire toute </w:t>
       </w:r>
       <w:r>
         <w:rPr>
@@ -292,17 +373,32 @@
           <w:lang w:val="fr-FR"/>
         </w:rPr>
       </w:pPr>
-      <w:r>
-        <w:rPr>
-          <w:lang w:val="fr-FR"/>
-        </w:rPr>
-        <w:t>adaptif = agile</w:t>
-      </w:r>
-      <w:r>
-        <w:rPr>
-          <w:lang w:val="fr-FR"/>
-        </w:rPr>
-        <w:t xml:space="preserve"> . 1</w:t>
+      <w:proofErr w:type="gramStart"/>
+      <w:r>
+        <w:rPr>
+          <w:lang w:val="fr-FR"/>
+        </w:rPr>
+        <w:t>adaptif</w:t>
+      </w:r>
+      <w:proofErr w:type="gramEnd"/>
+      <w:r>
+        <w:rPr>
+          <w:lang w:val="fr-FR"/>
+        </w:rPr>
+        <w:t xml:space="preserve"> = agile</w:t>
+      </w:r>
+      <w:r>
+        <w:rPr>
+          <w:lang w:val="fr-FR"/>
+        </w:rPr>
+        <w:t xml:space="preserve"> . </w:t>
+      </w:r>
+      <w:proofErr w:type="gramStart"/>
+      <w:r>
+        <w:rPr>
+          <w:lang w:val="fr-FR"/>
+        </w:rPr>
+        <w:t>1</w:t>
       </w:r>
       <w:r>
         <w:rPr>
@@ -315,7 +411,14 @@
         <w:rPr>
           <w:lang w:val="fr-FR"/>
         </w:rPr>
-        <w:t xml:space="preserve"> étape = déterminer le couts et temps a donné au projet et chaque sprint, varier le contenue. </w:t>
+        <w:t xml:space="preserve"> étape</w:t>
+      </w:r>
+      <w:proofErr w:type="gramEnd"/>
+      <w:r>
+        <w:rPr>
+          <w:lang w:val="fr-FR"/>
+        </w:rPr>
+        <w:t xml:space="preserve"> = déterminer le couts et temps a donné au projet et chaque sprint, varier le contenue. </w:t>
       </w:r>
     </w:p>
     <w:p>
@@ -388,13 +491,41 @@
         <w:rPr>
           <w:lang w:val="fr-FR"/>
         </w:rPr>
-        <w:t xml:space="preserve"> finit avant de passer a la prochaine</w:t>
-      </w:r>
-      <w:r>
-        <w:rPr>
-          <w:lang w:val="fr-FR"/>
-        </w:rPr>
-        <w:t xml:space="preserve">: conception, </w:t>
+        <w:t xml:space="preserve"> finit avant de passer </w:t>
+      </w:r>
+      <w:proofErr w:type="spellStart"/>
+      <w:r>
+        <w:rPr>
+          <w:lang w:val="fr-FR"/>
+        </w:rPr>
+        <w:t>a</w:t>
+      </w:r>
+      <w:proofErr w:type="spellEnd"/>
+      <w:r>
+        <w:rPr>
+          <w:lang w:val="fr-FR"/>
+        </w:rPr>
+        <w:t xml:space="preserve"> la </w:t>
+      </w:r>
+      <w:proofErr w:type="gramStart"/>
+      <w:r>
+        <w:rPr>
+          <w:lang w:val="fr-FR"/>
+        </w:rPr>
+        <w:t>prochaine</w:t>
+      </w:r>
+      <w:r>
+        <w:rPr>
+          <w:lang w:val="fr-FR"/>
+        </w:rPr>
+        <w:t>:</w:t>
+      </w:r>
+      <w:proofErr w:type="gramEnd"/>
+      <w:r>
+        <w:rPr>
+          <w:lang w:val="fr-FR"/>
+        </w:rPr>
+        <w:t xml:space="preserve"> conception, </w:t>
       </w:r>
       <w:r>
         <w:rPr>
@@ -488,19 +619,21 @@
         <w:rPr>
           <w:lang w:val="fr-FR"/>
         </w:rPr>
-        <w:t xml:space="preserve"> = élaboration de plan de réalisation. </w:t>
-      </w:r>
-      <w:r>
-        <w:rPr>
-          <w:lang w:val="fr-FR"/>
-        </w:rPr>
-        <w:t>. Résultat =</w:t>
-      </w:r>
-      <w:r>
-        <w:rPr>
-          <w:lang w:val="fr-FR"/>
-        </w:rPr>
-        <w:t xml:space="preserve"> plan de projet</w:t>
+        <w:t xml:space="preserve"> = élaboration de plan de réalisation</w:t>
+      </w:r>
+      <w:proofErr w:type="gramStart"/>
+      <w:r>
+        <w:rPr>
+          <w:lang w:val="fr-FR"/>
+        </w:rPr>
+        <w:t>. .</w:t>
+      </w:r>
+      <w:proofErr w:type="gramEnd"/>
+      <w:r>
+        <w:rPr>
+          <w:lang w:val="fr-FR"/>
+        </w:rPr>
+        <w:t xml:space="preserve"> Résultat = plan de projet</w:t>
       </w:r>
     </w:p>
     <w:p>
@@ -529,17 +662,19 @@
         </w:rPr>
         <w:t xml:space="preserve"> = réalisation du projet. </w:t>
       </w:r>
-      <w:r>
-        <w:rPr>
-          <w:lang w:val="fr-FR"/>
-        </w:rPr>
-        <w:t>.Résultat =</w:t>
-      </w:r>
-      <w:r>
-        <w:rPr>
-          <w:lang w:val="fr-FR"/>
-        </w:rPr>
-        <w:t xml:space="preserve"> livrables</w:t>
+      <w:proofErr w:type="gramStart"/>
+      <w:r>
+        <w:rPr>
+          <w:lang w:val="fr-FR"/>
+        </w:rPr>
+        <w:t>.Résultat</w:t>
+      </w:r>
+      <w:proofErr w:type="gramEnd"/>
+      <w:r>
+        <w:rPr>
+          <w:lang w:val="fr-FR"/>
+        </w:rPr>
+        <w:t xml:space="preserve"> = livrables</w:t>
       </w:r>
     </w:p>
     <w:p>
@@ -566,19 +701,21 @@
         <w:rPr>
           <w:lang w:val="fr-FR"/>
         </w:rPr>
-        <w:t xml:space="preserve"> = </w:t>
-      </w:r>
-      <w:r>
-        <w:rPr>
-          <w:lang w:val="fr-FR"/>
-        </w:rPr>
-        <w:t>. Résultat =</w:t>
-      </w:r>
-      <w:r>
-        <w:rPr>
-          <w:lang w:val="fr-FR"/>
-        </w:rPr>
-        <w:t xml:space="preserve"> rapport d’avancement et documentions de gestion</w:t>
+        <w:t xml:space="preserve"> </w:t>
+      </w:r>
+      <w:proofErr w:type="gramStart"/>
+      <w:r>
+        <w:rPr>
+          <w:lang w:val="fr-FR"/>
+        </w:rPr>
+        <w:t>= .</w:t>
+      </w:r>
+      <w:proofErr w:type="gramEnd"/>
+      <w:r>
+        <w:rPr>
+          <w:lang w:val="fr-FR"/>
+        </w:rPr>
+        <w:t xml:space="preserve"> Résultat = rapport d’avancement et documentions de gestion</w:t>
       </w:r>
     </w:p>
     <w:p>
@@ -605,19 +742,21 @@
         <w:rPr>
           <w:lang w:val="fr-FR"/>
         </w:rPr>
-        <w:t xml:space="preserve"> = </w:t>
-      </w:r>
-      <w:r>
-        <w:rPr>
-          <w:lang w:val="fr-FR"/>
-        </w:rPr>
-        <w:t>. Résultat =</w:t>
-      </w:r>
-      <w:r>
-        <w:rPr>
-          <w:lang w:val="fr-FR"/>
-        </w:rPr>
-        <w:t xml:space="preserve"> post-mortem</w:t>
+        <w:t xml:space="preserve"> </w:t>
+      </w:r>
+      <w:proofErr w:type="gramStart"/>
+      <w:r>
+        <w:rPr>
+          <w:lang w:val="fr-FR"/>
+        </w:rPr>
+        <w:t>= .</w:t>
+      </w:r>
+      <w:proofErr w:type="gramEnd"/>
+      <w:r>
+        <w:rPr>
+          <w:lang w:val="fr-FR"/>
+        </w:rPr>
+        <w:t xml:space="preserve"> Résultat = post-mortem</w:t>
       </w:r>
     </w:p>
     <w:p>
@@ -643,19 +782,7 @@
         <w:rPr>
           <w:lang w:val="fr-FR"/>
         </w:rPr>
-        <w:t xml:space="preserve">Cycle de vie adaptif diviser en sprint. Chaque sprint focus sur une fonctionnalité, avec des sous-étapes de </w:t>
-      </w:r>
-      <w:r>
-        <w:rPr>
-          <w:lang w:val="fr-FR"/>
-        </w:rPr>
-        <w:t>conception, développement, intégration.</w:t>
-      </w:r>
-      <w:r>
-        <w:rPr>
-          <w:lang w:val="fr-FR"/>
-        </w:rPr>
-        <w:t xml:space="preserve"> Chaque SPRINT ajoute une/des fonctionnalités au projet.</w:t>
+        <w:t>Cycle de vie adaptif diviser en sprint. Chaque sprint focus sur une fonctionnalité, avec des sous-étapes de conception, développement, intégration. Chaque SPRINT ajoute une/des fonctionnalités au projet.</w:t>
       </w:r>
     </w:p>
     <w:p>
@@ -667,12 +794,34 @@
           <w:lang w:val="fr-FR"/>
         </w:rPr>
       </w:pPr>
+      <w:proofErr w:type="gramStart"/>
       <w:r>
         <w:rPr>
           <w:lang w:val="fr-FR"/>
         </w:rPr>
         <w:lastRenderedPageBreak/>
-        <w:t>A les même processus au waterfall, mais ordres diffèrent</w:t>
+        <w:t>A les même processus</w:t>
+      </w:r>
+      <w:proofErr w:type="gramEnd"/>
+      <w:r>
+        <w:rPr>
+          <w:lang w:val="fr-FR"/>
+        </w:rPr>
+        <w:t xml:space="preserve"> au </w:t>
+      </w:r>
+      <w:proofErr w:type="spellStart"/>
+      <w:r>
+        <w:rPr>
+          <w:lang w:val="fr-FR"/>
+        </w:rPr>
+        <w:t>waterfall</w:t>
+      </w:r>
+      <w:proofErr w:type="spellEnd"/>
+      <w:r>
+        <w:rPr>
+          <w:lang w:val="fr-FR"/>
+        </w:rPr>
+        <w:t>, mais ordres diffèrent</w:t>
       </w:r>
     </w:p>
     <w:p>
@@ -693,26 +842,50 @@
         <w:rPr>
           <w:lang w:val="fr-FR"/>
         </w:rPr>
-        <w:t>Sprint 0 = Démarrage de projet  et Planification des sprints</w:t>
-      </w:r>
-      <w:r>
-        <w:rPr>
-          <w:lang w:val="fr-FR"/>
-        </w:rPr>
-        <w:t xml:space="preserve">. </w:t>
-      </w:r>
-      <w:r>
-        <w:rPr>
-          <w:lang w:val="fr-FR"/>
-        </w:rPr>
-        <w:t>Résultat =</w:t>
-      </w:r>
-      <w:r>
-        <w:rPr>
-          <w:lang w:val="fr-FR"/>
-        </w:rPr>
-        <w:t xml:space="preserve"> vision du produit, backlog du produit, plan de livraision</w:t>
-      </w:r>
+        <w:t xml:space="preserve">Sprint 0 = Démarrage de </w:t>
+      </w:r>
+      <w:proofErr w:type="gramStart"/>
+      <w:r>
+        <w:rPr>
+          <w:lang w:val="fr-FR"/>
+        </w:rPr>
+        <w:t>projet  et</w:t>
+      </w:r>
+      <w:proofErr w:type="gramEnd"/>
+      <w:r>
+        <w:rPr>
+          <w:lang w:val="fr-FR"/>
+        </w:rPr>
+        <w:t xml:space="preserve"> Planification des sprints</w:t>
+      </w:r>
+      <w:r>
+        <w:rPr>
+          <w:lang w:val="fr-FR"/>
+        </w:rPr>
+        <w:t xml:space="preserve">. Résultat = vision du produit, </w:t>
+      </w:r>
+      <w:proofErr w:type="spellStart"/>
+      <w:r>
+        <w:rPr>
+          <w:lang w:val="fr-FR"/>
+        </w:rPr>
+        <w:t>backlog</w:t>
+      </w:r>
+      <w:proofErr w:type="spellEnd"/>
+      <w:r>
+        <w:rPr>
+          <w:lang w:val="fr-FR"/>
+        </w:rPr>
+        <w:t xml:space="preserve"> du produit, plan de </w:t>
+      </w:r>
+      <w:proofErr w:type="spellStart"/>
+      <w:r>
+        <w:rPr>
+          <w:lang w:val="fr-FR"/>
+        </w:rPr>
+        <w:t>livraision</w:t>
+      </w:r>
+      <w:proofErr w:type="spellEnd"/>
     </w:p>
     <w:p>
       <w:pPr>
@@ -738,19 +911,35 @@
         <w:rPr>
           <w:lang w:val="fr-FR"/>
         </w:rPr>
-        <w:t xml:space="preserve">. </w:t>
-      </w:r>
-      <w:r>
-        <w:rPr>
-          <w:lang w:val="fr-FR"/>
-        </w:rPr>
-        <w:t>Résultat =</w:t>
-      </w:r>
-      <w:r>
-        <w:rPr>
-          <w:lang w:val="fr-FR"/>
-        </w:rPr>
-        <w:t xml:space="preserve"> backlog de sprint, burndown chart, liste de problèmes</w:t>
+        <w:t xml:space="preserve">. Résultat = </w:t>
+      </w:r>
+      <w:proofErr w:type="spellStart"/>
+      <w:r>
+        <w:rPr>
+          <w:lang w:val="fr-FR"/>
+        </w:rPr>
+        <w:t>backlog</w:t>
+      </w:r>
+      <w:proofErr w:type="spellEnd"/>
+      <w:r>
+        <w:rPr>
+          <w:lang w:val="fr-FR"/>
+        </w:rPr>
+        <w:t xml:space="preserve"> de sprint, </w:t>
+      </w:r>
+      <w:proofErr w:type="spellStart"/>
+      <w:r>
+        <w:rPr>
+          <w:lang w:val="fr-FR"/>
+        </w:rPr>
+        <w:t>burndown</w:t>
+      </w:r>
+      <w:proofErr w:type="spellEnd"/>
+      <w:r>
+        <w:rPr>
+          <w:lang w:val="fr-FR"/>
+        </w:rPr>
+        <w:t xml:space="preserve"> chart, liste de problèmes</w:t>
       </w:r>
     </w:p>
     <w:p>
@@ -777,19 +966,7 @@
         <w:rPr>
           <w:lang w:val="fr-FR"/>
         </w:rPr>
-        <w:t xml:space="preserve">. </w:t>
-      </w:r>
-      <w:r>
-        <w:rPr>
-          <w:lang w:val="fr-FR"/>
-        </w:rPr>
-        <w:t>Résultat =</w:t>
-      </w:r>
-      <w:r>
-        <w:rPr>
-          <w:lang w:val="fr-FR"/>
-        </w:rPr>
-        <w:t xml:space="preserve"> livrable, </w:t>
+        <w:t xml:space="preserve">. Résultat = livrable, </w:t>
       </w:r>
       <w:r>
         <w:rPr>
@@ -839,8 +1016,16 @@
         <w:rPr>
           <w:lang w:val="fr-FR"/>
         </w:rPr>
-        <w:t>Product owner</w:t>
-      </w:r>
+        <w:t xml:space="preserve">Product </w:t>
+      </w:r>
+      <w:proofErr w:type="spellStart"/>
+      <w:r>
+        <w:rPr>
+          <w:lang w:val="fr-FR"/>
+        </w:rPr>
+        <w:t>owner</w:t>
+      </w:r>
+      <w:proofErr w:type="spellEnd"/>
       <w:r>
         <w:rPr>
           <w:lang w:val="fr-FR"/>
@@ -917,7 +1102,21 @@
         <w:rPr>
           <w:lang w:val="fr-FR"/>
         </w:rPr>
-        <w:t xml:space="preserve"> = optionnelle. Support équipe scrum, surtout en information de domaine</w:t>
+        <w:t xml:space="preserve"> = optionnelle. Support équipe </w:t>
+      </w:r>
+      <w:proofErr w:type="spellStart"/>
+      <w:r>
+        <w:rPr>
+          <w:lang w:val="fr-FR"/>
+        </w:rPr>
+        <w:t>scrum</w:t>
+      </w:r>
+      <w:proofErr w:type="spellEnd"/>
+      <w:r>
+        <w:rPr>
+          <w:lang w:val="fr-FR"/>
+        </w:rPr>
+        <w:t>, surtout en information de domaine</w:t>
       </w:r>
     </w:p>
     <w:p>
@@ -987,23 +1186,39 @@
           <w:lang w:val="fr-FR"/>
         </w:rPr>
       </w:pPr>
-      <w:r>
-        <w:rPr>
-          <w:lang w:val="fr-FR"/>
-        </w:rPr>
-        <w:t>Backlog du produit</w:t>
-      </w:r>
-      <w:r>
-        <w:rPr>
-          <w:lang w:val="fr-FR"/>
-        </w:rPr>
-        <w:t xml:space="preserve"> = wds = liste de toute les livrables et leurs caractéristiques. </w:t>
-      </w:r>
-      <w:r>
-        <w:rPr>
-          <w:lang w:val="fr-FR"/>
-        </w:rPr>
-        <w:t>Résultat du sprint 0</w:t>
+      <w:proofErr w:type="spellStart"/>
+      <w:r>
+        <w:rPr>
+          <w:lang w:val="fr-FR"/>
+        </w:rPr>
+        <w:t>Backlog</w:t>
+      </w:r>
+      <w:proofErr w:type="spellEnd"/>
+      <w:r>
+        <w:rPr>
+          <w:lang w:val="fr-FR"/>
+        </w:rPr>
+        <w:t xml:space="preserve"> du produit</w:t>
+      </w:r>
+      <w:r>
+        <w:rPr>
+          <w:lang w:val="fr-FR"/>
+        </w:rPr>
+        <w:t xml:space="preserve"> = </w:t>
+      </w:r>
+      <w:proofErr w:type="spellStart"/>
+      <w:r>
+        <w:rPr>
+          <w:lang w:val="fr-FR"/>
+        </w:rPr>
+        <w:t>wds</w:t>
+      </w:r>
+      <w:proofErr w:type="spellEnd"/>
+      <w:r>
+        <w:rPr>
+          <w:lang w:val="fr-FR"/>
+        </w:rPr>
+        <w:t xml:space="preserve"> = liste de toute les livrables et leurs caractéristiques. Résultat du sprint 0</w:t>
       </w:r>
     </w:p>
     <w:p>
@@ -1027,13 +1242,7 @@
         <w:rPr>
           <w:lang w:val="fr-FR"/>
         </w:rPr>
-        <w:t xml:space="preserve"> = plan de projet = planifications de l’horaire et les couts du projet. </w:t>
-      </w:r>
-      <w:r>
-        <w:rPr>
-          <w:lang w:val="fr-FR"/>
-        </w:rPr>
-        <w:t>Résultat du sprint 0</w:t>
+        <w:t xml:space="preserve"> = plan de projet = planifications de l’horaire et les couts du projet. Résultat du sprint 0</w:t>
       </w:r>
     </w:p>
     <w:p>
@@ -1047,29 +1256,53 @@
           <w:lang w:val="fr-FR"/>
         </w:rPr>
       </w:pPr>
-      <w:r>
-        <w:rPr>
-          <w:lang w:val="fr-FR"/>
-        </w:rPr>
-        <w:t>Backlog du sprint</w:t>
-      </w:r>
-      <w:r>
-        <w:rPr>
-          <w:lang w:val="fr-FR"/>
-        </w:rPr>
-        <w:t xml:space="preserve"> = </w:t>
-      </w:r>
-      <w:r>
-        <w:rPr>
-          <w:lang w:val="fr-FR"/>
-        </w:rPr>
-        <w:t xml:space="preserve">liste de taches </w:t>
-      </w:r>
-      <w:r>
-        <w:rPr>
-          <w:lang w:val="fr-FR"/>
-        </w:rPr>
-        <w:t>. crée au début de chaque sprint</w:t>
+      <w:proofErr w:type="spellStart"/>
+      <w:r>
+        <w:rPr>
+          <w:lang w:val="fr-FR"/>
+        </w:rPr>
+        <w:t>Backlog</w:t>
+      </w:r>
+      <w:proofErr w:type="spellEnd"/>
+      <w:r>
+        <w:rPr>
+          <w:lang w:val="fr-FR"/>
+        </w:rPr>
+        <w:t xml:space="preserve"> du sprint</w:t>
+      </w:r>
+      <w:r>
+        <w:rPr>
+          <w:lang w:val="fr-FR"/>
+        </w:rPr>
+        <w:t xml:space="preserve"> = liste de </w:t>
+      </w:r>
+      <w:proofErr w:type="gramStart"/>
+      <w:r>
+        <w:rPr>
+          <w:lang w:val="fr-FR"/>
+        </w:rPr>
+        <w:t>taches .</w:t>
+      </w:r>
+      <w:proofErr w:type="gramEnd"/>
+      <w:r>
+        <w:rPr>
+          <w:lang w:val="fr-FR"/>
+        </w:rPr>
+        <w:t xml:space="preserve"> </w:t>
+      </w:r>
+      <w:proofErr w:type="gramStart"/>
+      <w:r>
+        <w:rPr>
+          <w:lang w:val="fr-FR"/>
+        </w:rPr>
+        <w:t>crée</w:t>
+      </w:r>
+      <w:proofErr w:type="gramEnd"/>
+      <w:r>
+        <w:rPr>
+          <w:lang w:val="fr-FR"/>
+        </w:rPr>
+        <w:t xml:space="preserve"> au début de chaque sprint</w:t>
       </w:r>
     </w:p>
     <w:p>
@@ -1083,11 +1316,19 @@
           <w:lang w:val="fr-FR"/>
         </w:rPr>
       </w:pPr>
-      <w:r>
-        <w:rPr>
-          <w:lang w:val="fr-FR"/>
-        </w:rPr>
-        <w:t>Burndown du sprint =</w:t>
+      <w:proofErr w:type="spellStart"/>
+      <w:r>
+        <w:rPr>
+          <w:lang w:val="fr-FR"/>
+        </w:rPr>
+        <w:t>Burndown</w:t>
+      </w:r>
+      <w:proofErr w:type="spellEnd"/>
+      <w:r>
+        <w:rPr>
+          <w:lang w:val="fr-FR"/>
+        </w:rPr>
+        <w:t xml:space="preserve"> du sprint =</w:t>
       </w:r>
       <w:r>
         <w:rPr>
@@ -1099,7 +1340,23 @@
         <w:rPr>
           <w:lang w:val="fr-FR"/>
         </w:rPr>
-        <w:t>= crée a la fin</w:t>
+        <w:t xml:space="preserve">= crée </w:t>
+      </w:r>
+      <w:proofErr w:type="spellStart"/>
+      <w:proofErr w:type="gramStart"/>
+      <w:r>
+        <w:rPr>
+          <w:lang w:val="fr-FR"/>
+        </w:rPr>
+        <w:t>a</w:t>
+      </w:r>
+      <w:proofErr w:type="spellEnd"/>
+      <w:proofErr w:type="gramEnd"/>
+      <w:r>
+        <w:rPr>
+          <w:lang w:val="fr-FR"/>
+        </w:rPr>
+        <w:t xml:space="preserve"> la fin</w:t>
       </w:r>
       <w:r>
         <w:rPr>
@@ -1188,13 +1445,21 @@
         <w:rPr>
           <w:lang w:val="fr-FR"/>
         </w:rPr>
-        <w:t>Vision du produit</w:t>
-      </w:r>
-      <w:r>
-        <w:rPr>
-          <w:lang w:val="fr-FR"/>
-        </w:rPr>
-        <w:t xml:space="preserve"> = product vision e.g. boite du produit, maquette</w:t>
+        <w:t xml:space="preserve">Vision du produit = </w:t>
+      </w:r>
+      <w:proofErr w:type="spellStart"/>
+      <w:r>
+        <w:rPr>
+          <w:lang w:val="fr-FR"/>
+        </w:rPr>
+        <w:t>product</w:t>
+      </w:r>
+      <w:proofErr w:type="spellEnd"/>
+      <w:r>
+        <w:rPr>
+          <w:lang w:val="fr-FR"/>
+        </w:rPr>
+        <w:t xml:space="preserve"> vision e.g. boite du produit, maquette</w:t>
       </w:r>
     </w:p>
     <w:p>
@@ -1205,17 +1470,19 @@
           <w:numId w:val="7"/>
         </w:numPr>
       </w:pPr>
-      <w:r>
-        <w:rPr>
-          <w:lang w:val="fr-FR"/>
-        </w:rPr>
-        <w:t>Backlog du produit</w:t>
-      </w:r>
-      <w:r>
-        <w:rPr>
-          <w:lang w:val="fr-FR"/>
-        </w:rPr>
-        <w:t xml:space="preserve"> = carnet du produit= liste des </w:t>
+      <w:proofErr w:type="spellStart"/>
+      <w:r>
+        <w:rPr>
+          <w:lang w:val="fr-FR"/>
+        </w:rPr>
+        <w:t>Backlog</w:t>
+      </w:r>
+      <w:proofErr w:type="spellEnd"/>
+      <w:r>
+        <w:rPr>
+          <w:lang w:val="fr-FR"/>
+        </w:rPr>
+        <w:t xml:space="preserve"> du produit = carnet du produit= liste des </w:t>
       </w:r>
       <w:r>
         <w:rPr>
@@ -1271,10 +1538,7 @@
         <w:t>Identifier:</w:t>
       </w:r>
       <w:r>
-        <w:t xml:space="preserve"> </w:t>
-      </w:r>
-      <w:r>
-        <w:t>id,</w:t>
+        <w:t xml:space="preserve"> id,</w:t>
       </w:r>
       <w:r>
         <w:t xml:space="preserve"> </w:t>
@@ -1292,16 +1556,7 @@
         </w:numPr>
       </w:pPr>
       <w:r>
-        <w:t xml:space="preserve">Priories: </w:t>
-      </w:r>
-      <w:r>
-        <w:t xml:space="preserve">sprint, </w:t>
-      </w:r>
-      <w:r>
-        <w:t xml:space="preserve">priority, </w:t>
-      </w:r>
-      <w:r>
-        <w:t>status</w:t>
+        <w:t>Priories: sprint, priority, status</w:t>
       </w:r>
     </w:p>
     <w:p>
@@ -1312,14 +1567,21 @@
           <w:numId w:val="8"/>
         </w:numPr>
       </w:pPr>
-      <w:r>
-        <w:t xml:space="preserve">Estimer: </w:t>
-      </w:r>
-      <w:r>
-        <w:t>effort</w:t>
-      </w:r>
-      <w:r>
-        <w:t xml:space="preserve"> (en workhours)</w:t>
+      <w:proofErr w:type="spellStart"/>
+      <w:r>
+        <w:t>Estimer</w:t>
+      </w:r>
+      <w:proofErr w:type="spellEnd"/>
+      <w:r>
+        <w:t>: effort (</w:t>
+      </w:r>
+      <w:proofErr w:type="spellStart"/>
+      <w:r>
+        <w:t>en</w:t>
+      </w:r>
+      <w:proofErr w:type="spellEnd"/>
+      <w:r>
+        <w:t xml:space="preserve"> workhours)</w:t>
       </w:r>
     </w:p>
     <w:p>
@@ -1355,8 +1617,72 @@
         <w:rPr>
           <w:lang w:val="fr-FR"/>
         </w:rPr>
-        <w:t>pour chaque livrable, détails les dates de début et fin, effort, status, date de livraison, et but. Pour chaque sprint, details : numero de sprint, date de début et fin, efforts disponible, status</w:t>
-      </w:r>
+        <w:t xml:space="preserve">pour chaque livrable, détails les dates de début et fin, effort, </w:t>
+      </w:r>
+      <w:proofErr w:type="spellStart"/>
+      <w:r>
+        <w:rPr>
+          <w:lang w:val="fr-FR"/>
+        </w:rPr>
+        <w:t>status</w:t>
+      </w:r>
+      <w:proofErr w:type="spellEnd"/>
+      <w:r>
+        <w:rPr>
+          <w:lang w:val="fr-FR"/>
+        </w:rPr>
+        <w:t xml:space="preserve">, date de livraison, et but. Pour chaque sprint, </w:t>
+      </w:r>
+      <w:proofErr w:type="spellStart"/>
+      <w:r>
+        <w:rPr>
+          <w:lang w:val="fr-FR"/>
+        </w:rPr>
+        <w:t>details</w:t>
+      </w:r>
+      <w:proofErr w:type="spellEnd"/>
+      <w:r>
+        <w:rPr>
+          <w:lang w:val="fr-FR"/>
+        </w:rPr>
+        <w:t xml:space="preserve"> : </w:t>
+      </w:r>
+      <w:proofErr w:type="spellStart"/>
+      <w:r>
+        <w:rPr>
+          <w:lang w:val="fr-FR"/>
+        </w:rPr>
+        <w:t>numero</w:t>
+      </w:r>
+      <w:proofErr w:type="spellEnd"/>
+      <w:r>
+        <w:rPr>
+          <w:lang w:val="fr-FR"/>
+        </w:rPr>
+        <w:t xml:space="preserve"> de sprint, date de début et fin, </w:t>
+      </w:r>
+      <w:proofErr w:type="gramStart"/>
+      <w:r>
+        <w:rPr>
+          <w:lang w:val="fr-FR"/>
+        </w:rPr>
+        <w:t>efforts disponible</w:t>
+      </w:r>
+      <w:proofErr w:type="gramEnd"/>
+      <w:r>
+        <w:rPr>
+          <w:lang w:val="fr-FR"/>
+        </w:rPr>
+        <w:t xml:space="preserve">, </w:t>
+      </w:r>
+      <w:proofErr w:type="spellStart"/>
+      <w:r>
+        <w:rPr>
+          <w:lang w:val="fr-FR"/>
+        </w:rPr>
+        <w:t>status</w:t>
+      </w:r>
+      <w:proofErr w:type="spellEnd"/>
     </w:p>
     <w:p>
       <w:pPr>
@@ -1394,12 +1720,14 @@
         </w:rPr>
         <w:t xml:space="preserve">= calculer en </w:t>
       </w:r>
+      <w:proofErr w:type="spellStart"/>
       <w:r>
         <w:rPr>
           <w:lang w:val="fr-FR"/>
         </w:rPr>
         <w:t>workhours</w:t>
       </w:r>
+      <w:proofErr w:type="spellEnd"/>
     </w:p>
     <w:p>
       <w:pPr>
@@ -1449,24 +1777,74 @@
           <w:lang w:val="fr-FR"/>
         </w:rPr>
       </w:pPr>
-      <w:r>
-        <w:rPr>
-          <w:lang w:val="fr-FR"/>
-        </w:rPr>
-        <w:t>Backlog de sprint = planification = liste de taches en détails, avec id, description, responsable, status, effort</w:t>
-      </w:r>
-    </w:p>
-    <w:p>
-      <w:pPr>
-        <w:rPr>
-          <w:lang w:val="fr-FR"/>
-        </w:rPr>
-      </w:pPr>
-      <w:r>
-        <w:rPr>
-          <w:lang w:val="fr-FR"/>
-        </w:rPr>
-        <w:t xml:space="preserve">SCRUM meeting/mêlée cotidente = renconte de 15 minutes. </w:t>
+      <w:proofErr w:type="spellStart"/>
+      <w:r>
+        <w:rPr>
+          <w:lang w:val="fr-FR"/>
+        </w:rPr>
+        <w:t>Backlog</w:t>
+      </w:r>
+      <w:proofErr w:type="spellEnd"/>
+      <w:r>
+        <w:rPr>
+          <w:lang w:val="fr-FR"/>
+        </w:rPr>
+        <w:t xml:space="preserve"> de sprint = planification = liste de taches en détails, avec id, description, responsable, </w:t>
+      </w:r>
+      <w:proofErr w:type="spellStart"/>
+      <w:r>
+        <w:rPr>
+          <w:lang w:val="fr-FR"/>
+        </w:rPr>
+        <w:t>status</w:t>
+      </w:r>
+      <w:proofErr w:type="spellEnd"/>
+      <w:r>
+        <w:rPr>
+          <w:lang w:val="fr-FR"/>
+        </w:rPr>
+        <w:t>, effort</w:t>
+      </w:r>
+    </w:p>
+    <w:p>
+      <w:pPr>
+        <w:rPr>
+          <w:lang w:val="fr-FR"/>
+        </w:rPr>
+      </w:pPr>
+      <w:r>
+        <w:rPr>
+          <w:lang w:val="fr-FR"/>
+        </w:rPr>
+        <w:t xml:space="preserve">SCRUM meeting/mêlée </w:t>
+      </w:r>
+      <w:proofErr w:type="spellStart"/>
+      <w:r>
+        <w:rPr>
+          <w:lang w:val="fr-FR"/>
+        </w:rPr>
+        <w:t>cotidente</w:t>
+      </w:r>
+      <w:proofErr w:type="spellEnd"/>
+      <w:r>
+        <w:rPr>
+          <w:lang w:val="fr-FR"/>
+        </w:rPr>
+        <w:t xml:space="preserve"> = </w:t>
+      </w:r>
+      <w:proofErr w:type="spellStart"/>
+      <w:r>
+        <w:rPr>
+          <w:lang w:val="fr-FR"/>
+        </w:rPr>
+        <w:t>renconte</w:t>
+      </w:r>
+      <w:proofErr w:type="spellEnd"/>
+      <w:r>
+        <w:rPr>
+          <w:lang w:val="fr-FR"/>
+        </w:rPr>
+        <w:t xml:space="preserve"> de 15 minutes. </w:t>
       </w:r>
     </w:p>
     <w:p>
@@ -1503,7 +1881,23 @@
         <w:rPr>
           <w:lang w:val="fr-FR"/>
         </w:rPr>
-        <w:t>Que ce que j’avais a faire hier, est ce que c’est fait ?</w:t>
+        <w:t xml:space="preserve">Que ce que j’avais </w:t>
+      </w:r>
+      <w:proofErr w:type="spellStart"/>
+      <w:proofErr w:type="gramStart"/>
+      <w:r>
+        <w:rPr>
+          <w:lang w:val="fr-FR"/>
+        </w:rPr>
+        <w:t>a</w:t>
+      </w:r>
+      <w:proofErr w:type="spellEnd"/>
+      <w:proofErr w:type="gramEnd"/>
+      <w:r>
+        <w:rPr>
+          <w:lang w:val="fr-FR"/>
+        </w:rPr>
+        <w:t xml:space="preserve"> faire hier, est ce que c’est fait ?</w:t>
       </w:r>
     </w:p>
     <w:p>
@@ -1521,13 +1915,7 @@
         <w:rPr>
           <w:lang w:val="fr-FR"/>
         </w:rPr>
-        <w:t>Que ce que</w:t>
-      </w:r>
-      <w:r>
-        <w:rPr>
-          <w:lang w:val="fr-FR"/>
-        </w:rPr>
-        <w:t xml:space="preserve"> j’ai à faire aujourd’hui ?</w:t>
+        <w:t>Que ce que j’ai à faire aujourd’hui ?</w:t>
       </w:r>
     </w:p>
     <w:p>
@@ -1554,70 +1942,162 @@
           <w:lang w:val="fr-FR"/>
         </w:rPr>
       </w:pPr>
-      <w:r>
-        <w:rPr>
-          <w:lang w:val="fr-FR"/>
-        </w:rPr>
-        <w:t>Burndown chart = courbe des efforts restant. But = denier jour est a 0</w:t>
-      </w:r>
-      <w:r>
-        <w:rPr>
-          <w:lang w:val="fr-FR"/>
-        </w:rPr>
-        <w:t>. Outil pour réarranger e.g. trouver plus de workhour ou repousser tache a un autre sprint</w:t>
-      </w:r>
-    </w:p>
-    <w:p>
-      <w:pPr>
-        <w:rPr>
-          <w:lang w:val="fr-FR"/>
-        </w:rPr>
-      </w:pPr>
-      <w:r>
-        <w:rPr>
-          <w:lang w:val="fr-FR"/>
-        </w:rPr>
-        <w:t xml:space="preserve">Tableau kanban = extension du burndown, tableau des taches et leur statut. </w:t>
-      </w:r>
-    </w:p>
-    <w:p>
-      <w:pPr>
-        <w:rPr>
-          <w:lang w:val="fr-FR"/>
-        </w:rPr>
-      </w:pPr>
-    </w:p>
-    <w:p>
-      <w:pPr>
-        <w:rPr>
-          <w:lang w:val="fr-FR"/>
-        </w:rPr>
-      </w:pPr>
-      <w:r>
-        <w:rPr>
-          <w:lang w:val="fr-FR"/>
-        </w:rPr>
-        <w:t xml:space="preserve">Liste des probleme = bâtit durant les SCRUM journalières = todo </w:t>
-      </w:r>
-    </w:p>
-    <w:p>
-      <w:pPr>
-        <w:rPr>
-          <w:lang w:val="fr-FR"/>
-        </w:rPr>
-      </w:pPr>
-    </w:p>
-    <w:p>
-      <w:pPr>
-        <w:rPr>
-          <w:lang w:val="fr-FR"/>
-        </w:rPr>
-      </w:pPr>
-      <w:r>
-        <w:rPr>
-          <w:lang w:val="fr-FR"/>
-        </w:rPr>
-        <w:t>Clôture a la fin de chaque itération :</w:t>
+      <w:proofErr w:type="spellStart"/>
+      <w:r>
+        <w:rPr>
+          <w:lang w:val="fr-FR"/>
+        </w:rPr>
+        <w:t>Burndown</w:t>
+      </w:r>
+      <w:proofErr w:type="spellEnd"/>
+      <w:r>
+        <w:rPr>
+          <w:lang w:val="fr-FR"/>
+        </w:rPr>
+        <w:t xml:space="preserve"> chart = courbe des efforts restant. But = denier jour est </w:t>
+      </w:r>
+      <w:proofErr w:type="spellStart"/>
+      <w:r>
+        <w:rPr>
+          <w:lang w:val="fr-FR"/>
+        </w:rPr>
+        <w:t>a</w:t>
+      </w:r>
+      <w:proofErr w:type="spellEnd"/>
+      <w:r>
+        <w:rPr>
+          <w:lang w:val="fr-FR"/>
+        </w:rPr>
+        <w:t xml:space="preserve"> 0</w:t>
+      </w:r>
+      <w:r>
+        <w:rPr>
+          <w:lang w:val="fr-FR"/>
+        </w:rPr>
+        <w:t xml:space="preserve">. Outil pour réarranger e.g. trouver plus de </w:t>
+      </w:r>
+      <w:proofErr w:type="spellStart"/>
+      <w:r>
+        <w:rPr>
+          <w:lang w:val="fr-FR"/>
+        </w:rPr>
+        <w:t>workhour</w:t>
+      </w:r>
+      <w:proofErr w:type="spellEnd"/>
+      <w:r>
+        <w:rPr>
+          <w:lang w:val="fr-FR"/>
+        </w:rPr>
+        <w:t xml:space="preserve"> ou repousser tache a un autre sprint</w:t>
+      </w:r>
+    </w:p>
+    <w:p>
+      <w:pPr>
+        <w:rPr>
+          <w:lang w:val="fr-FR"/>
+        </w:rPr>
+      </w:pPr>
+      <w:r>
+        <w:rPr>
+          <w:lang w:val="fr-FR"/>
+        </w:rPr>
+        <w:t xml:space="preserve">Tableau kanban = extension du </w:t>
+      </w:r>
+      <w:proofErr w:type="spellStart"/>
+      <w:r>
+        <w:rPr>
+          <w:lang w:val="fr-FR"/>
+        </w:rPr>
+        <w:t>burndown</w:t>
+      </w:r>
+      <w:proofErr w:type="spellEnd"/>
+      <w:r>
+        <w:rPr>
+          <w:lang w:val="fr-FR"/>
+        </w:rPr>
+        <w:t xml:space="preserve">, tableau des taches et leur statut. </w:t>
+      </w:r>
+    </w:p>
+    <w:p>
+      <w:pPr>
+        <w:rPr>
+          <w:lang w:val="fr-FR"/>
+        </w:rPr>
+      </w:pPr>
+    </w:p>
+    <w:p>
+      <w:pPr>
+        <w:rPr>
+          <w:lang w:val="fr-FR"/>
+        </w:rPr>
+      </w:pPr>
+      <w:r>
+        <w:rPr>
+          <w:lang w:val="fr-FR"/>
+        </w:rPr>
+        <w:t xml:space="preserve">Liste des </w:t>
+      </w:r>
+      <w:proofErr w:type="spellStart"/>
+      <w:r>
+        <w:rPr>
+          <w:lang w:val="fr-FR"/>
+        </w:rPr>
+        <w:t>probleme</w:t>
+      </w:r>
+      <w:proofErr w:type="spellEnd"/>
+      <w:r>
+        <w:rPr>
+          <w:lang w:val="fr-FR"/>
+        </w:rPr>
+        <w:t xml:space="preserve"> = bâtit durant les SCRUM journalières = </w:t>
+      </w:r>
+      <w:proofErr w:type="spellStart"/>
+      <w:r>
+        <w:rPr>
+          <w:lang w:val="fr-FR"/>
+        </w:rPr>
+        <w:t>todo</w:t>
+      </w:r>
+      <w:proofErr w:type="spellEnd"/>
+      <w:r>
+        <w:rPr>
+          <w:lang w:val="fr-FR"/>
+        </w:rPr>
+        <w:t xml:space="preserve"> </w:t>
+      </w:r>
+    </w:p>
+    <w:p>
+      <w:pPr>
+        <w:rPr>
+          <w:lang w:val="fr-FR"/>
+        </w:rPr>
+      </w:pPr>
+    </w:p>
+    <w:p>
+      <w:pPr>
+        <w:rPr>
+          <w:lang w:val="fr-FR"/>
+        </w:rPr>
+      </w:pPr>
+      <w:r>
+        <w:rPr>
+          <w:lang w:val="fr-FR"/>
+        </w:rPr>
+        <w:t xml:space="preserve">Clôture </w:t>
+      </w:r>
+      <w:proofErr w:type="spellStart"/>
+      <w:r>
+        <w:rPr>
+          <w:lang w:val="fr-FR"/>
+        </w:rPr>
+        <w:t>a</w:t>
+      </w:r>
+      <w:proofErr w:type="spellEnd"/>
+      <w:r>
+        <w:rPr>
+          <w:lang w:val="fr-FR"/>
+        </w:rPr>
+        <w:t xml:space="preserve"> la fin de chaque itération :</w:t>
       </w:r>
     </w:p>
     <w:p>
@@ -1643,20 +2123,58 @@
         <w:rPr>
           <w:lang w:val="fr-FR"/>
         </w:rPr>
-        <w:t>Revue de sprint =  demo du produit partiel, a l’équipe et autre utilisateurs</w:t>
-      </w:r>
-    </w:p>
-    <w:p>
-      <w:pPr>
-        <w:rPr>
-          <w:lang w:val="fr-FR"/>
-        </w:rPr>
-      </w:pPr>
-      <w:r>
-        <w:rPr>
-          <w:lang w:val="fr-FR"/>
-        </w:rPr>
-        <w:t xml:space="preserve">Rétrospective = mini post-mortem pour chose a améliorer </w:t>
+        <w:t xml:space="preserve">Revue de sprint </w:t>
+      </w:r>
+      <w:proofErr w:type="gramStart"/>
+      <w:r>
+        <w:rPr>
+          <w:lang w:val="fr-FR"/>
+        </w:rPr>
+        <w:t xml:space="preserve">=  </w:t>
+      </w:r>
+      <w:proofErr w:type="spellStart"/>
+      <w:r>
+        <w:rPr>
+          <w:lang w:val="fr-FR"/>
+        </w:rPr>
+        <w:t>demo</w:t>
+      </w:r>
+      <w:proofErr w:type="spellEnd"/>
+      <w:proofErr w:type="gramEnd"/>
+      <w:r>
+        <w:rPr>
+          <w:lang w:val="fr-FR"/>
+        </w:rPr>
+        <w:t xml:space="preserve"> du produit partiel, a l’équipe et autre utilisateurs</w:t>
+      </w:r>
+    </w:p>
+    <w:p>
+      <w:pPr>
+        <w:rPr>
+          <w:lang w:val="fr-FR"/>
+        </w:rPr>
+      </w:pPr>
+      <w:r>
+        <w:rPr>
+          <w:lang w:val="fr-FR"/>
+        </w:rPr>
+        <w:t xml:space="preserve">Rétrospective = mini post-mortem pour chose </w:t>
+      </w:r>
+      <w:proofErr w:type="spellStart"/>
+      <w:proofErr w:type="gramStart"/>
+      <w:r>
+        <w:rPr>
+          <w:lang w:val="fr-FR"/>
+        </w:rPr>
+        <w:t>a</w:t>
+      </w:r>
+      <w:proofErr w:type="spellEnd"/>
+      <w:proofErr w:type="gramEnd"/>
+      <w:r>
+        <w:rPr>
+          <w:lang w:val="fr-FR"/>
+        </w:rPr>
+        <w:t xml:space="preserve"> améliorer </w:t>
       </w:r>
     </w:p>
     <w:p>
@@ -1746,7 +2264,1399 @@
         <w:rPr>
           <w:lang w:val="fr-FR"/>
         </w:rPr>
+        <w:t xml:space="preserve">Scrumguides.com site officiel du </w:t>
+      </w:r>
+      <w:proofErr w:type="spellStart"/>
+      <w:r>
+        <w:rPr>
+          <w:lang w:val="fr-FR"/>
+        </w:rPr>
+        <w:t>scrum</w:t>
+      </w:r>
+      <w:proofErr w:type="spellEnd"/>
+    </w:p>
+    <w:p>
+      <w:pPr>
+        <w:rPr>
+          <w:lang w:val="fr-FR"/>
+        </w:rPr>
+      </w:pPr>
+      <w:r>
+        <w:rPr>
+          <w:lang w:val="fr-FR"/>
+        </w:rPr>
+        <w:t xml:space="preserve">Scrum= cadre de travaille pour réponde </w:t>
+      </w:r>
+      <w:proofErr w:type="gramStart"/>
+      <w:r>
+        <w:rPr>
+          <w:lang w:val="fr-FR"/>
+        </w:rPr>
         <w:t>a</w:t>
+      </w:r>
+      <w:proofErr w:type="gramEnd"/>
+      <w:r>
+        <w:rPr>
+          <w:lang w:val="fr-FR"/>
+        </w:rPr>
+        <w:t xml:space="preserve"> des problèmes changeants, tout en livrant des produits de qualité</w:t>
+      </w:r>
+    </w:p>
+    <w:p>
+      <w:pPr>
+        <w:rPr>
+          <w:lang w:val="fr-FR"/>
+        </w:rPr>
+      </w:pPr>
+      <w:r>
+        <w:rPr>
+          <w:lang w:val="fr-FR"/>
+        </w:rPr>
+        <w:lastRenderedPageBreak/>
+        <w:t>3 piliers :</w:t>
+      </w:r>
+    </w:p>
+    <w:p>
+      <w:pPr>
+        <w:pStyle w:val="ListParagraph"/>
+        <w:numPr>
+          <w:ilvl w:val="0"/>
+          <w:numId w:val="9"/>
+        </w:numPr>
+        <w:rPr>
+          <w:lang w:val="fr-FR"/>
+        </w:rPr>
+      </w:pPr>
+      <w:r>
+        <w:rPr>
+          <w:lang w:val="fr-FR"/>
+        </w:rPr>
+        <w:t>T</w:t>
+      </w:r>
+      <w:r>
+        <w:rPr>
+          <w:lang w:val="fr-FR"/>
+        </w:rPr>
+        <w:t>r</w:t>
+      </w:r>
+      <w:r>
+        <w:rPr>
+          <w:lang w:val="fr-FR"/>
+        </w:rPr>
+        <w:t>ansparence</w:t>
+      </w:r>
+      <w:r>
+        <w:rPr>
+          <w:lang w:val="fr-FR"/>
+        </w:rPr>
+        <w:t xml:space="preserve"> = tout processus visible par tout participants. </w:t>
+      </w:r>
+      <w:proofErr w:type="gramStart"/>
+      <w:r>
+        <w:rPr>
+          <w:lang w:val="fr-FR"/>
+        </w:rPr>
+        <w:t>Définitions commune</w:t>
+      </w:r>
+      <w:proofErr w:type="gramEnd"/>
+      <w:r>
+        <w:rPr>
+          <w:lang w:val="fr-FR"/>
+        </w:rPr>
+        <w:t xml:space="preserve">. </w:t>
+      </w:r>
+    </w:p>
+    <w:p>
+      <w:pPr>
+        <w:pStyle w:val="ListParagraph"/>
+        <w:numPr>
+          <w:ilvl w:val="0"/>
+          <w:numId w:val="9"/>
+        </w:numPr>
+        <w:rPr>
+          <w:lang w:val="fr-FR"/>
+        </w:rPr>
+      </w:pPr>
+      <w:r>
+        <w:rPr>
+          <w:lang w:val="fr-FR"/>
+        </w:rPr>
+        <w:t>Inspection</w:t>
+      </w:r>
+      <w:r>
+        <w:rPr>
+          <w:lang w:val="fr-FR"/>
+        </w:rPr>
+        <w:t xml:space="preserve"> de l’avancement et les artefact Scrum</w:t>
+      </w:r>
+    </w:p>
+    <w:p>
+      <w:pPr>
+        <w:pStyle w:val="ListParagraph"/>
+        <w:numPr>
+          <w:ilvl w:val="0"/>
+          <w:numId w:val="9"/>
+        </w:numPr>
+        <w:rPr>
+          <w:lang w:val="fr-FR"/>
+        </w:rPr>
+      </w:pPr>
+      <w:r>
+        <w:rPr>
+          <w:lang w:val="fr-FR"/>
+        </w:rPr>
+        <w:t>A</w:t>
+      </w:r>
+      <w:r>
+        <w:rPr>
+          <w:lang w:val="fr-FR"/>
+        </w:rPr>
+        <w:t>daptation</w:t>
+      </w:r>
+      <w:r>
+        <w:rPr>
+          <w:lang w:val="fr-FR"/>
+        </w:rPr>
+        <w:t xml:space="preserve"> = ajuster les dérives détectées dès que possible</w:t>
+      </w:r>
+    </w:p>
+    <w:p>
+      <w:proofErr w:type="gramStart"/>
+      <w:r>
+        <w:t>Participants :</w:t>
+      </w:r>
+      <w:proofErr w:type="gramEnd"/>
+    </w:p>
+    <w:p>
+      <w:pPr>
+        <w:pStyle w:val="ListParagraph"/>
+        <w:numPr>
+          <w:ilvl w:val="0"/>
+          <w:numId w:val="10"/>
+        </w:numPr>
+        <w:rPr>
+          <w:lang w:val="fr-FR"/>
+        </w:rPr>
+      </w:pPr>
+      <w:r>
+        <w:t>Product owner</w:t>
+      </w:r>
+      <w:r>
+        <w:t xml:space="preserve"> = 1 </w:t>
+      </w:r>
+      <w:proofErr w:type="spellStart"/>
+      <w:r>
+        <w:t>personne</w:t>
+      </w:r>
+      <w:proofErr w:type="spellEnd"/>
+      <w:r>
+        <w:t xml:space="preserve"> orientee business. </w:t>
+      </w:r>
+      <w:r>
+        <w:rPr>
+          <w:lang w:val="fr-FR"/>
+        </w:rPr>
+        <w:t xml:space="preserve">Responsable de </w:t>
+      </w:r>
+      <w:proofErr w:type="spellStart"/>
+      <w:r>
+        <w:rPr>
+          <w:lang w:val="fr-FR"/>
+        </w:rPr>
+        <w:t>product</w:t>
+      </w:r>
+      <w:proofErr w:type="spellEnd"/>
+      <w:r>
+        <w:rPr>
+          <w:lang w:val="fr-FR"/>
+        </w:rPr>
+        <w:t xml:space="preserve"> </w:t>
+      </w:r>
+      <w:proofErr w:type="spellStart"/>
+      <w:r>
+        <w:rPr>
+          <w:lang w:val="fr-FR"/>
+        </w:rPr>
+        <w:t>catalog</w:t>
+      </w:r>
+      <w:proofErr w:type="spellEnd"/>
+      <w:r>
+        <w:rPr>
+          <w:lang w:val="fr-FR"/>
+        </w:rPr>
+        <w:t>/c</w:t>
+      </w:r>
+      <w:r>
+        <w:rPr>
+          <w:lang w:val="fr-FR"/>
+        </w:rPr>
+        <w:t>arnet de produit</w:t>
+      </w:r>
+    </w:p>
+    <w:p>
+      <w:pPr>
+        <w:pStyle w:val="ListParagraph"/>
+        <w:numPr>
+          <w:ilvl w:val="0"/>
+          <w:numId w:val="10"/>
+        </w:numPr>
+        <w:rPr>
+          <w:lang w:val="fr-FR"/>
+        </w:rPr>
+      </w:pPr>
+      <w:r>
+        <w:rPr>
+          <w:lang w:val="fr-FR"/>
+        </w:rPr>
+        <w:t xml:space="preserve">Développent team = 2 </w:t>
+      </w:r>
+      <w:proofErr w:type="spellStart"/>
+      <w:proofErr w:type="gramStart"/>
+      <w:r>
+        <w:rPr>
+          <w:lang w:val="fr-FR"/>
+        </w:rPr>
+        <w:t>a</w:t>
+      </w:r>
+      <w:proofErr w:type="spellEnd"/>
+      <w:proofErr w:type="gramEnd"/>
+      <w:r>
+        <w:rPr>
+          <w:lang w:val="fr-FR"/>
+        </w:rPr>
+        <w:t xml:space="preserve"> 9 personnes professionnels </w:t>
+      </w:r>
+      <w:proofErr w:type="spellStart"/>
+      <w:r>
+        <w:rPr>
+          <w:lang w:val="fr-FR"/>
+        </w:rPr>
+        <w:t>au</w:t>
+      </w:r>
+      <w:r>
+        <w:rPr>
+          <w:lang w:val="fr-FR"/>
+        </w:rPr>
+        <w:t>to-organiser</w:t>
+      </w:r>
+      <w:proofErr w:type="spellEnd"/>
+      <w:r>
+        <w:rPr>
+          <w:lang w:val="fr-FR"/>
+        </w:rPr>
+        <w:t>, responsable des incrément de chaque sprint. Si besoin de lus, diviser le projet.</w:t>
+      </w:r>
+    </w:p>
+    <w:p>
+      <w:pPr>
+        <w:pStyle w:val="ListParagraph"/>
+        <w:numPr>
+          <w:ilvl w:val="0"/>
+          <w:numId w:val="10"/>
+        </w:numPr>
+        <w:rPr>
+          <w:lang w:val="fr-FR"/>
+        </w:rPr>
+      </w:pPr>
+      <w:r>
+        <w:rPr>
+          <w:lang w:val="fr-FR"/>
+        </w:rPr>
+        <w:t>Scrum master = 1 personne facil</w:t>
+      </w:r>
+      <w:r>
+        <w:rPr>
+          <w:lang w:val="fr-FR"/>
+        </w:rPr>
+        <w:t>it</w:t>
+      </w:r>
+      <w:r>
+        <w:rPr>
+          <w:lang w:val="fr-FR"/>
+        </w:rPr>
+        <w:t xml:space="preserve">ateur </w:t>
+      </w:r>
+      <w:r>
+        <w:rPr>
+          <w:lang w:val="fr-FR"/>
+        </w:rPr>
+        <w:t>et coach Scrum</w:t>
+      </w:r>
+      <w:r>
+        <w:rPr>
+          <w:lang w:val="fr-FR"/>
+        </w:rPr>
+        <w:t>. Ne développe pas.</w:t>
+      </w:r>
+    </w:p>
+    <w:p>
+      <w:pPr>
+        <w:rPr>
+          <w:lang w:val="fr-FR"/>
+        </w:rPr>
+      </w:pPr>
+      <w:r>
+        <w:rPr>
+          <w:lang w:val="fr-FR"/>
+        </w:rPr>
+        <w:t>Evènements</w:t>
+      </w:r>
+    </w:p>
+    <w:p>
+      <w:pPr>
+        <w:pStyle w:val="ListParagraph"/>
+        <w:numPr>
+          <w:ilvl w:val="0"/>
+          <w:numId w:val="11"/>
+        </w:numPr>
+        <w:rPr>
+          <w:lang w:val="fr-FR"/>
+        </w:rPr>
+      </w:pPr>
+      <w:r>
+        <w:rPr>
+          <w:lang w:val="fr-FR"/>
+        </w:rPr>
+        <w:t>Idé</w:t>
+      </w:r>
+      <w:r>
+        <w:rPr>
+          <w:lang w:val="fr-FR"/>
+        </w:rPr>
+        <w:t>e</w:t>
+      </w:r>
+      <w:r>
+        <w:rPr>
+          <w:lang w:val="fr-FR"/>
+        </w:rPr>
+        <w:t xml:space="preserve"> = du client et/ou </w:t>
+      </w:r>
+      <w:proofErr w:type="spellStart"/>
+      <w:r>
+        <w:rPr>
+          <w:lang w:val="fr-FR"/>
+        </w:rPr>
+        <w:t>producteneur</w:t>
+      </w:r>
+      <w:proofErr w:type="spellEnd"/>
+    </w:p>
+    <w:p>
+      <w:pPr>
+        <w:pStyle w:val="ListParagraph"/>
+        <w:numPr>
+          <w:ilvl w:val="0"/>
+          <w:numId w:val="11"/>
+        </w:numPr>
+      </w:pPr>
+      <w:r>
+        <w:rPr>
+          <w:lang w:val="fr-FR"/>
+        </w:rPr>
+        <w:t>User stories</w:t>
+      </w:r>
+      <w:r>
+        <w:rPr>
+          <w:lang w:val="fr-FR"/>
+        </w:rPr>
+        <w:t xml:space="preserve"> = histoires par le </w:t>
+      </w:r>
+      <w:proofErr w:type="spellStart"/>
+      <w:r>
+        <w:rPr>
+          <w:lang w:val="fr-FR"/>
+        </w:rPr>
+        <w:t>producteneur</w:t>
+      </w:r>
+      <w:proofErr w:type="spellEnd"/>
+      <w:r>
+        <w:rPr>
+          <w:lang w:val="fr-FR"/>
+        </w:rPr>
+        <w:t xml:space="preserve">, illumine les </w:t>
+      </w:r>
+      <w:proofErr w:type="spellStart"/>
+      <w:r>
+        <w:rPr>
+          <w:lang w:val="fr-FR"/>
+        </w:rPr>
+        <w:t>fonctionalitees</w:t>
+      </w:r>
+      <w:proofErr w:type="spellEnd"/>
+      <w:r>
+        <w:rPr>
+          <w:lang w:val="fr-FR"/>
+        </w:rPr>
+        <w:t xml:space="preserve"> du logicielle. </w:t>
+      </w:r>
+      <w:r>
+        <w:t xml:space="preserve">Claque </w:t>
+      </w:r>
+      <w:proofErr w:type="spellStart"/>
+      <w:r>
+        <w:t>repon</w:t>
+      </w:r>
+      <w:r>
+        <w:t>d</w:t>
+      </w:r>
+      <w:proofErr w:type="spellEnd"/>
+      <w:r>
+        <w:t xml:space="preserve"> a </w:t>
+      </w:r>
+      <w:proofErr w:type="gramStart"/>
+      <w:r>
+        <w:t>«  as</w:t>
+      </w:r>
+      <w:proofErr w:type="gramEnd"/>
+      <w:r>
+        <w:t xml:space="preserve"> a (person), </w:t>
+      </w:r>
+      <w:proofErr w:type="spellStart"/>
+      <w:r>
+        <w:t>i</w:t>
+      </w:r>
+      <w:proofErr w:type="spellEnd"/>
+      <w:r>
+        <w:t xml:space="preserve"> want to (d</w:t>
+      </w:r>
+      <w:r>
+        <w:t xml:space="preserve">o something), so that I can (derive a benefit)” </w:t>
+      </w:r>
+      <w:proofErr w:type="spellStart"/>
+      <w:r>
+        <w:t>comme</w:t>
+      </w:r>
+      <w:proofErr w:type="spellEnd"/>
+      <w:r>
+        <w:t xml:space="preserve"> un use case </w:t>
+      </w:r>
+    </w:p>
+    <w:p>
+      <w:pPr>
+        <w:pStyle w:val="ListParagraph"/>
+        <w:numPr>
+          <w:ilvl w:val="0"/>
+          <w:numId w:val="11"/>
+        </w:numPr>
+        <w:rPr>
+          <w:lang w:val="fr-FR"/>
+        </w:rPr>
+      </w:pPr>
+      <w:r>
+        <w:rPr>
+          <w:lang w:val="fr-FR"/>
+        </w:rPr>
+        <w:t>Sprint planning = réunion d’équipe par sprint</w:t>
+      </w:r>
+      <w:r>
+        <w:rPr>
+          <w:lang w:val="fr-FR"/>
+        </w:rPr>
+        <w:t xml:space="preserve">. Durée </w:t>
+      </w:r>
+      <w:proofErr w:type="gramStart"/>
+      <w:r>
+        <w:rPr>
+          <w:lang w:val="fr-FR"/>
+        </w:rPr>
+        <w:t>de</w:t>
+      </w:r>
+      <w:r>
+        <w:rPr>
+          <w:lang w:val="fr-FR"/>
+        </w:rPr>
+        <w:t xml:space="preserve"> environ</w:t>
+      </w:r>
+      <w:proofErr w:type="gramEnd"/>
+      <w:r>
+        <w:rPr>
+          <w:lang w:val="fr-FR"/>
+        </w:rPr>
+        <w:t xml:space="preserve"> 2h </w:t>
+      </w:r>
+      <w:proofErr w:type="spellStart"/>
+      <w:r>
+        <w:rPr>
+          <w:lang w:val="fr-FR"/>
+        </w:rPr>
+        <w:t>a</w:t>
+      </w:r>
+      <w:proofErr w:type="spellEnd"/>
+      <w:r>
+        <w:rPr>
+          <w:lang w:val="fr-FR"/>
+        </w:rPr>
+        <w:t xml:space="preserve"> 8h</w:t>
+      </w:r>
+      <w:r>
+        <w:rPr>
+          <w:lang w:val="fr-FR"/>
+        </w:rPr>
+        <w:t xml:space="preserve">, </w:t>
+      </w:r>
+      <w:proofErr w:type="spellStart"/>
+      <w:r>
+        <w:rPr>
+          <w:lang w:val="fr-FR"/>
+        </w:rPr>
+        <w:t>producteneur</w:t>
+      </w:r>
+      <w:proofErr w:type="spellEnd"/>
+      <w:r>
+        <w:rPr>
+          <w:lang w:val="fr-FR"/>
+        </w:rPr>
+        <w:t xml:space="preserve"> et </w:t>
+      </w:r>
+      <w:proofErr w:type="spellStart"/>
+      <w:r>
+        <w:rPr>
+          <w:lang w:val="fr-FR"/>
+        </w:rPr>
+        <w:t>scrum</w:t>
+      </w:r>
+      <w:proofErr w:type="spellEnd"/>
+      <w:r>
+        <w:rPr>
+          <w:lang w:val="fr-FR"/>
+        </w:rPr>
+        <w:t xml:space="preserve"> master présent. Définir quoi développer depuis le </w:t>
+      </w:r>
+      <w:proofErr w:type="spellStart"/>
+      <w:r>
+        <w:rPr>
+          <w:lang w:val="fr-FR"/>
+        </w:rPr>
+        <w:t>product</w:t>
+      </w:r>
+      <w:proofErr w:type="spellEnd"/>
+      <w:r>
+        <w:rPr>
+          <w:lang w:val="fr-FR"/>
+        </w:rPr>
+        <w:t xml:space="preserve"> </w:t>
+      </w:r>
+      <w:proofErr w:type="spellStart"/>
+      <w:proofErr w:type="gramStart"/>
+      <w:r>
+        <w:rPr>
+          <w:lang w:val="fr-FR"/>
+        </w:rPr>
+        <w:t>backlog</w:t>
+      </w:r>
+      <w:proofErr w:type="spellEnd"/>
+      <w:r>
+        <w:rPr>
+          <w:lang w:val="fr-FR"/>
+        </w:rPr>
+        <w:t xml:space="preserve"> </w:t>
+      </w:r>
+      <w:r>
+        <w:rPr>
+          <w:lang w:val="fr-FR"/>
+        </w:rPr>
+        <w:t>,</w:t>
+      </w:r>
+      <w:proofErr w:type="gramEnd"/>
+      <w:r>
+        <w:rPr>
+          <w:lang w:val="fr-FR"/>
+        </w:rPr>
+        <w:t xml:space="preserve"> équipe décide comment développer, définition de condition de fin, mise </w:t>
+      </w:r>
+      <w:proofErr w:type="spellStart"/>
+      <w:r>
+        <w:rPr>
+          <w:lang w:val="fr-FR"/>
+        </w:rPr>
+        <w:t>a</w:t>
+      </w:r>
+      <w:proofErr w:type="spellEnd"/>
+      <w:r>
+        <w:rPr>
+          <w:lang w:val="fr-FR"/>
+        </w:rPr>
+        <w:t xml:space="preserve"> jour du </w:t>
+      </w:r>
+      <w:proofErr w:type="spellStart"/>
+      <w:r>
+        <w:rPr>
+          <w:lang w:val="fr-FR"/>
+        </w:rPr>
+        <w:t>product</w:t>
+      </w:r>
+      <w:proofErr w:type="spellEnd"/>
+      <w:r>
+        <w:rPr>
+          <w:lang w:val="fr-FR"/>
+        </w:rPr>
+        <w:t xml:space="preserve"> </w:t>
+      </w:r>
+      <w:proofErr w:type="spellStart"/>
+      <w:r>
+        <w:rPr>
+          <w:lang w:val="fr-FR"/>
+        </w:rPr>
+        <w:t>backlog</w:t>
+      </w:r>
+      <w:proofErr w:type="spellEnd"/>
+    </w:p>
+    <w:p>
+      <w:pPr>
+        <w:pStyle w:val="ListParagraph"/>
+        <w:numPr>
+          <w:ilvl w:val="0"/>
+          <w:numId w:val="11"/>
+        </w:numPr>
+        <w:rPr>
+          <w:lang w:val="fr-FR"/>
+        </w:rPr>
+      </w:pPr>
+      <w:r>
+        <w:rPr>
+          <w:lang w:val="fr-FR"/>
+        </w:rPr>
+        <w:t xml:space="preserve">Un sprint = </w:t>
+      </w:r>
+      <w:r>
+        <w:rPr>
+          <w:lang w:val="fr-FR"/>
+        </w:rPr>
+        <w:t xml:space="preserve">durée de 1 </w:t>
+      </w:r>
+      <w:proofErr w:type="spellStart"/>
+      <w:proofErr w:type="gramStart"/>
+      <w:r>
+        <w:rPr>
+          <w:lang w:val="fr-FR"/>
+        </w:rPr>
+        <w:t>a</w:t>
+      </w:r>
+      <w:proofErr w:type="spellEnd"/>
+      <w:proofErr w:type="gramEnd"/>
+      <w:r>
+        <w:rPr>
+          <w:lang w:val="fr-FR"/>
+        </w:rPr>
+        <w:t xml:space="preserve"> 4 semaines, déterminé en début de projet. Rencontre journalière </w:t>
+      </w:r>
+      <w:proofErr w:type="spellStart"/>
+      <w:r>
+        <w:rPr>
+          <w:lang w:val="fr-FR"/>
+        </w:rPr>
+        <w:t>scrum</w:t>
+      </w:r>
+      <w:proofErr w:type="spellEnd"/>
+      <w:r>
+        <w:rPr>
+          <w:lang w:val="fr-FR"/>
+        </w:rPr>
+        <w:t xml:space="preserve"> de 15 minutes : quoi a été fait hier, quoi </w:t>
+      </w:r>
+      <w:proofErr w:type="spellStart"/>
+      <w:proofErr w:type="gramStart"/>
+      <w:r>
+        <w:rPr>
+          <w:lang w:val="fr-FR"/>
+        </w:rPr>
+        <w:t>a</w:t>
+      </w:r>
+      <w:proofErr w:type="spellEnd"/>
+      <w:proofErr w:type="gramEnd"/>
+      <w:r>
+        <w:rPr>
+          <w:lang w:val="fr-FR"/>
+        </w:rPr>
+        <w:t xml:space="preserve"> faire aujourd’hui, quelle sont les obstacles ? </w:t>
+      </w:r>
+    </w:p>
+    <w:p>
+      <w:pPr>
+        <w:pStyle w:val="ListParagraph"/>
+        <w:numPr>
+          <w:ilvl w:val="0"/>
+          <w:numId w:val="11"/>
+        </w:numPr>
+        <w:rPr>
+          <w:lang w:val="fr-FR"/>
+        </w:rPr>
+      </w:pPr>
+      <w:r>
+        <w:rPr>
+          <w:lang w:val="fr-FR"/>
+        </w:rPr>
+        <w:t xml:space="preserve">Sprint </w:t>
+      </w:r>
+      <w:proofErr w:type="spellStart"/>
+      <w:r>
+        <w:rPr>
+          <w:lang w:val="fr-FR"/>
+        </w:rPr>
+        <w:t>review</w:t>
+      </w:r>
+      <w:proofErr w:type="spellEnd"/>
+      <w:r>
+        <w:rPr>
+          <w:lang w:val="fr-FR"/>
+        </w:rPr>
+        <w:t xml:space="preserve"> = réunion de 1h </w:t>
+      </w:r>
+      <w:proofErr w:type="spellStart"/>
+      <w:r>
+        <w:rPr>
+          <w:lang w:val="fr-FR"/>
+        </w:rPr>
+        <w:t>a</w:t>
+      </w:r>
+      <w:proofErr w:type="spellEnd"/>
+      <w:r>
+        <w:rPr>
+          <w:lang w:val="fr-FR"/>
+        </w:rPr>
+        <w:t xml:space="preserve"> 4h.  </w:t>
+      </w:r>
+      <w:proofErr w:type="gramStart"/>
+      <w:r>
+        <w:rPr>
+          <w:lang w:val="fr-FR"/>
+        </w:rPr>
+        <w:t>vérifier</w:t>
+      </w:r>
+      <w:proofErr w:type="gramEnd"/>
+      <w:r>
+        <w:rPr>
+          <w:lang w:val="fr-FR"/>
+        </w:rPr>
+        <w:t xml:space="preserve"> si les taches du sprint planning </w:t>
+      </w:r>
+      <w:proofErr w:type="spellStart"/>
+      <w:r>
+        <w:rPr>
+          <w:lang w:val="fr-FR"/>
+        </w:rPr>
+        <w:t>on</w:t>
+      </w:r>
+      <w:proofErr w:type="spellEnd"/>
+      <w:r>
+        <w:rPr>
+          <w:lang w:val="fr-FR"/>
+        </w:rPr>
+        <w:t xml:space="preserve"> été réussie. Clôturer les taches terminer. Discuter et </w:t>
+      </w:r>
+      <w:proofErr w:type="spellStart"/>
+      <w:r>
+        <w:rPr>
+          <w:lang w:val="fr-FR"/>
+        </w:rPr>
+        <w:t>reprende</w:t>
+      </w:r>
+      <w:proofErr w:type="spellEnd"/>
+      <w:r>
+        <w:rPr>
+          <w:lang w:val="fr-FR"/>
+        </w:rPr>
+        <w:t xml:space="preserve"> les taches non-terminer. </w:t>
+      </w:r>
+      <w:r>
+        <w:rPr>
+          <w:lang w:val="fr-FR"/>
+        </w:rPr>
+        <w:t xml:space="preserve">Relise au besoin. </w:t>
+      </w:r>
+    </w:p>
+    <w:p>
+      <w:pPr>
+        <w:pStyle w:val="ListParagraph"/>
+        <w:numPr>
+          <w:ilvl w:val="0"/>
+          <w:numId w:val="11"/>
+        </w:numPr>
+        <w:rPr>
+          <w:lang w:val="fr-FR"/>
+        </w:rPr>
+      </w:pPr>
+      <w:r>
+        <w:rPr>
+          <w:lang w:val="fr-FR"/>
+        </w:rPr>
+        <w:t xml:space="preserve">Sprint </w:t>
+      </w:r>
+      <w:proofErr w:type="spellStart"/>
+      <w:r>
+        <w:rPr>
+          <w:lang w:val="fr-FR"/>
+        </w:rPr>
+        <w:t>retrospective</w:t>
+      </w:r>
+      <w:proofErr w:type="spellEnd"/>
+      <w:r>
+        <w:rPr>
+          <w:lang w:val="fr-FR"/>
+        </w:rPr>
+        <w:t xml:space="preserve"> = a ½h et 3h.  valider que les taches du </w:t>
+      </w:r>
+      <w:proofErr w:type="spellStart"/>
+      <w:r>
+        <w:rPr>
+          <w:lang w:val="fr-FR"/>
+        </w:rPr>
+        <w:t>product</w:t>
+      </w:r>
+      <w:proofErr w:type="spellEnd"/>
+      <w:r>
+        <w:rPr>
+          <w:lang w:val="fr-FR"/>
+        </w:rPr>
+        <w:t xml:space="preserve"> </w:t>
+      </w:r>
+      <w:proofErr w:type="spellStart"/>
+      <w:r>
+        <w:rPr>
+          <w:lang w:val="fr-FR"/>
+        </w:rPr>
+        <w:t>backlog</w:t>
+      </w:r>
+      <w:proofErr w:type="spellEnd"/>
+      <w:r>
+        <w:rPr>
+          <w:lang w:val="fr-FR"/>
+        </w:rPr>
+        <w:t xml:space="preserve"> sont bien approprier, depuis l’avancement et les besoins client changer</w:t>
+      </w:r>
+    </w:p>
+    <w:p>
+      <w:pPr>
+        <w:pStyle w:val="ListParagraph"/>
+        <w:numPr>
+          <w:ilvl w:val="0"/>
+          <w:numId w:val="11"/>
+        </w:numPr>
+        <w:rPr>
+          <w:lang w:val="fr-FR"/>
+        </w:rPr>
+      </w:pPr>
+      <w:r>
+        <w:rPr>
+          <w:lang w:val="fr-FR"/>
+        </w:rPr>
+        <w:t xml:space="preserve">Si non-finit, retour </w:t>
+      </w:r>
+      <w:proofErr w:type="spellStart"/>
+      <w:r>
+        <w:rPr>
+          <w:lang w:val="fr-FR"/>
+        </w:rPr>
+        <w:t>a</w:t>
+      </w:r>
+      <w:proofErr w:type="spellEnd"/>
+      <w:r>
+        <w:rPr>
+          <w:lang w:val="fr-FR"/>
+        </w:rPr>
+        <w:t xml:space="preserve"> l’</w:t>
+      </w:r>
+      <w:proofErr w:type="spellStart"/>
+      <w:r>
+        <w:rPr>
+          <w:lang w:val="fr-FR"/>
+        </w:rPr>
+        <w:t>etape</w:t>
+      </w:r>
+      <w:proofErr w:type="spellEnd"/>
+      <w:r>
+        <w:rPr>
+          <w:lang w:val="fr-FR"/>
+        </w:rPr>
+        <w:t xml:space="preserve"> 3 = sprint planning. Si finit, célébrer ! </w:t>
+      </w:r>
+    </w:p>
+    <w:p>
+      <w:pPr>
+        <w:rPr>
+          <w:lang w:val="fr-FR"/>
+        </w:rPr>
+      </w:pPr>
+    </w:p>
+    <w:p>
+      <w:pPr>
+        <w:rPr>
+          <w:lang w:val="fr-FR"/>
+        </w:rPr>
+      </w:pPr>
+      <w:r>
+        <w:t xml:space="preserve">Visual Studio Online </w:t>
+      </w:r>
+      <w:proofErr w:type="gramStart"/>
+      <w:r>
+        <w:t>=  team</w:t>
+      </w:r>
+      <w:proofErr w:type="gramEnd"/>
+      <w:r>
+        <w:t xml:space="preserve"> foundation s</w:t>
+      </w:r>
+      <w:r>
+        <w:t xml:space="preserve">erver </w:t>
+      </w:r>
+      <w:proofErr w:type="spellStart"/>
+      <w:r>
+        <w:t>mais</w:t>
+      </w:r>
+      <w:proofErr w:type="spellEnd"/>
+      <w:r>
+        <w:t xml:space="preserve"> cloud. </w:t>
+      </w:r>
+      <w:proofErr w:type="spellStart"/>
+      <w:r>
+        <w:rPr>
+          <w:lang w:val="fr-FR"/>
+        </w:rPr>
+        <w:t>Hebergement</w:t>
+      </w:r>
+      <w:proofErr w:type="spellEnd"/>
+      <w:r>
+        <w:rPr>
+          <w:lang w:val="fr-FR"/>
+        </w:rPr>
+        <w:t xml:space="preserve"> de code source. </w:t>
+      </w:r>
+      <w:proofErr w:type="spellStart"/>
+      <w:r>
+        <w:rPr>
+          <w:lang w:val="fr-FR"/>
+        </w:rPr>
+        <w:t>Facilateur</w:t>
+      </w:r>
+      <w:proofErr w:type="spellEnd"/>
+      <w:r>
+        <w:rPr>
+          <w:lang w:val="fr-FR"/>
+        </w:rPr>
+        <w:t xml:space="preserve"> </w:t>
+      </w:r>
+      <w:proofErr w:type="gramStart"/>
+      <w:r>
+        <w:rPr>
+          <w:lang w:val="fr-FR"/>
+        </w:rPr>
+        <w:t>d</w:t>
+      </w:r>
+      <w:r>
+        <w:rPr>
+          <w:lang w:val="fr-FR"/>
+        </w:rPr>
+        <w:t>e agile</w:t>
+      </w:r>
+      <w:proofErr w:type="gramEnd"/>
+      <w:r>
+        <w:rPr>
+          <w:lang w:val="fr-FR"/>
+        </w:rPr>
+        <w:t xml:space="preserve"> (et autre </w:t>
+      </w:r>
+      <w:proofErr w:type="spellStart"/>
+      <w:r>
+        <w:rPr>
+          <w:lang w:val="fr-FR"/>
+        </w:rPr>
+        <w:t>provcessus</w:t>
+      </w:r>
+      <w:proofErr w:type="spellEnd"/>
+      <w:r>
+        <w:rPr>
+          <w:lang w:val="fr-FR"/>
+        </w:rPr>
+        <w:t xml:space="preserve">). </w:t>
+      </w:r>
+    </w:p>
+    <w:p>
+      <w:pPr>
+        <w:rPr>
+          <w:lang w:val="fr-FR"/>
+        </w:rPr>
+      </w:pPr>
+    </w:p>
+    <w:p>
+      <w:pPr>
+        <w:rPr>
+          <w:lang w:val="fr-FR"/>
+        </w:rPr>
+      </w:pPr>
+      <w:r>
+        <w:rPr>
+          <w:lang w:val="fr-FR"/>
+        </w:rPr>
+        <w:t xml:space="preserve">Work item = 1 </w:t>
+      </w:r>
+      <w:proofErr w:type="spellStart"/>
+      <w:r>
+        <w:rPr>
+          <w:lang w:val="fr-FR"/>
+        </w:rPr>
+        <w:t>uniter</w:t>
+      </w:r>
+      <w:proofErr w:type="spellEnd"/>
+      <w:r>
+        <w:rPr>
+          <w:lang w:val="fr-FR"/>
+        </w:rPr>
+        <w:t xml:space="preserve"> de travaille : tache, résoudre un bug, </w:t>
+      </w:r>
+      <w:proofErr w:type="spellStart"/>
+      <w:r>
+        <w:rPr>
+          <w:lang w:val="fr-FR"/>
+        </w:rPr>
+        <w:t>feature</w:t>
+      </w:r>
+      <w:proofErr w:type="spellEnd"/>
+      <w:r>
+        <w:rPr>
+          <w:lang w:val="fr-FR"/>
+        </w:rPr>
+        <w:t xml:space="preserve">, story. </w:t>
+      </w:r>
+    </w:p>
+    <w:p>
+      <w:pPr>
+        <w:rPr>
+          <w:lang w:val="fr-FR"/>
+        </w:rPr>
+      </w:pPr>
+      <w:r>
+        <w:rPr>
+          <w:lang w:val="fr-FR"/>
+        </w:rPr>
+        <w:t xml:space="preserve">Epic = organisation </w:t>
+      </w:r>
+      <w:proofErr w:type="spellStart"/>
+      <w:r>
+        <w:rPr>
+          <w:lang w:val="fr-FR"/>
+        </w:rPr>
+        <w:t>pricipal</w:t>
+      </w:r>
+      <w:proofErr w:type="spellEnd"/>
+      <w:r>
+        <w:rPr>
+          <w:lang w:val="fr-FR"/>
+        </w:rPr>
+        <w:t>/large fonctionnalité. Continent plusieurs factures</w:t>
+      </w:r>
+    </w:p>
+    <w:p>
+      <w:pPr>
+        <w:rPr>
+          <w:lang w:val="fr-FR"/>
+        </w:rPr>
+      </w:pPr>
+      <w:proofErr w:type="spellStart"/>
+      <w:r>
+        <w:rPr>
+          <w:lang w:val="fr-FR"/>
+        </w:rPr>
+        <w:t>Feature</w:t>
+      </w:r>
+      <w:proofErr w:type="spellEnd"/>
+      <w:r>
+        <w:rPr>
+          <w:lang w:val="fr-FR"/>
+        </w:rPr>
+        <w:t xml:space="preserve"> = Catégorie de modules a </w:t>
+      </w:r>
+      <w:proofErr w:type="spellStart"/>
+      <w:proofErr w:type="gramStart"/>
+      <w:r>
+        <w:rPr>
+          <w:lang w:val="fr-FR"/>
+        </w:rPr>
+        <w:t>developer.Contient</w:t>
+      </w:r>
+      <w:proofErr w:type="spellEnd"/>
+      <w:proofErr w:type="gramEnd"/>
+      <w:r>
+        <w:rPr>
+          <w:lang w:val="fr-FR"/>
+        </w:rPr>
+        <w:t xml:space="preserve"> plusieurs stories</w:t>
+      </w:r>
+    </w:p>
+    <w:p>
+      <w:pPr>
+        <w:rPr>
+          <w:lang w:val="fr-FR"/>
+        </w:rPr>
+      </w:pPr>
+      <w:r>
+        <w:rPr>
+          <w:lang w:val="fr-FR"/>
+        </w:rPr>
+        <w:t xml:space="preserve">Story = élément du </w:t>
+      </w:r>
+      <w:proofErr w:type="spellStart"/>
+      <w:r>
+        <w:rPr>
+          <w:lang w:val="fr-FR"/>
+        </w:rPr>
+        <w:t>backlog</w:t>
+      </w:r>
+      <w:proofErr w:type="spellEnd"/>
+      <w:r>
+        <w:rPr>
+          <w:lang w:val="fr-FR"/>
+        </w:rPr>
+        <w:t>. Contiens des taches.</w:t>
+      </w:r>
+    </w:p>
+    <w:p>
+      <w:pPr>
+        <w:rPr>
+          <w:lang w:val="fr-FR"/>
+        </w:rPr>
+      </w:pPr>
+      <w:r>
+        <w:rPr>
+          <w:lang w:val="fr-FR"/>
+        </w:rPr>
+        <w:t xml:space="preserve">Tache = chose </w:t>
+      </w:r>
+      <w:proofErr w:type="spellStart"/>
+      <w:r>
+        <w:rPr>
+          <w:lang w:val="fr-FR"/>
+        </w:rPr>
+        <w:t>a</w:t>
+      </w:r>
+      <w:proofErr w:type="spellEnd"/>
+      <w:r>
+        <w:rPr>
+          <w:lang w:val="fr-FR"/>
+        </w:rPr>
+        <w:t xml:space="preserve"> développer. Contient des issues. Dure </w:t>
+      </w:r>
+      <w:proofErr w:type="spellStart"/>
+      <w:r>
+        <w:rPr>
+          <w:lang w:val="fr-FR"/>
+        </w:rPr>
+        <w:t>moin</w:t>
+      </w:r>
+      <w:proofErr w:type="spellEnd"/>
+      <w:r>
+        <w:rPr>
+          <w:lang w:val="fr-FR"/>
+        </w:rPr>
+        <w:t xml:space="preserve"> </w:t>
+      </w:r>
+      <w:proofErr w:type="gramStart"/>
+      <w:r>
+        <w:rPr>
+          <w:lang w:val="fr-FR"/>
+        </w:rPr>
+        <w:t>qu’une couple</w:t>
+      </w:r>
+      <w:proofErr w:type="gramEnd"/>
+      <w:r>
+        <w:rPr>
+          <w:lang w:val="fr-FR"/>
+        </w:rPr>
+        <w:t xml:space="preserve"> de jours </w:t>
+      </w:r>
+      <w:proofErr w:type="spellStart"/>
+      <w:r>
+        <w:rPr>
+          <w:lang w:val="fr-FR"/>
+        </w:rPr>
+        <w:t>a</w:t>
+      </w:r>
+      <w:proofErr w:type="spellEnd"/>
+      <w:r>
+        <w:rPr>
+          <w:lang w:val="fr-FR"/>
+        </w:rPr>
+        <w:t xml:space="preserve"> résoudre.</w:t>
+      </w:r>
+    </w:p>
+    <w:p>
+      <w:pPr>
+        <w:rPr>
+          <w:lang w:val="fr-FR"/>
+        </w:rPr>
+      </w:pPr>
+      <w:r>
+        <w:rPr>
+          <w:lang w:val="fr-FR"/>
+        </w:rPr>
+        <w:t xml:space="preserve">Issue = sous-section de tache. </w:t>
+      </w:r>
+    </w:p>
+    <w:p>
+      <w:pPr>
+        <w:rPr>
+          <w:lang w:val="fr-FR"/>
+        </w:rPr>
+      </w:pPr>
+      <w:r>
+        <w:rPr>
+          <w:lang w:val="fr-FR"/>
+        </w:rPr>
+        <w:t xml:space="preserve">Bug = niveau </w:t>
+      </w:r>
+      <w:proofErr w:type="spellStart"/>
+      <w:r>
+        <w:rPr>
+          <w:lang w:val="fr-FR"/>
+        </w:rPr>
+        <w:t>equivalent</w:t>
+      </w:r>
+      <w:proofErr w:type="spellEnd"/>
+      <w:r>
+        <w:rPr>
+          <w:lang w:val="fr-FR"/>
+        </w:rPr>
+        <w:t xml:space="preserve"> a un story.  Définition d’un problème. </w:t>
+      </w:r>
+      <w:r>
+        <w:rPr>
+          <w:lang w:val="fr-FR"/>
+        </w:rPr>
+        <w:t>Contiens des taches.</w:t>
+      </w:r>
+      <w:r>
+        <w:rPr>
+          <w:lang w:val="fr-FR"/>
+        </w:rPr>
+        <w:t xml:space="preserve"> </w:t>
+      </w:r>
+    </w:p>
+    <w:p>
+      <w:pPr>
+        <w:rPr>
+          <w:lang w:val="fr-FR"/>
+        </w:rPr>
+      </w:pPr>
+    </w:p>
+    <w:p>
+      <w:pPr>
+        <w:rPr>
+          <w:lang w:val="fr-FR"/>
+        </w:rPr>
+      </w:pPr>
+      <w:r>
+        <w:t>Backlog and board sur Visual S</w:t>
+      </w:r>
+      <w:r>
+        <w:t xml:space="preserve">tudio Online = backlog avec sous-items. </w:t>
+      </w:r>
+      <w:proofErr w:type="spellStart"/>
+      <w:r>
+        <w:rPr>
+          <w:lang w:val="fr-FR"/>
+        </w:rPr>
+        <w:t>Board</w:t>
+      </w:r>
+      <w:proofErr w:type="spellEnd"/>
+      <w:r>
+        <w:rPr>
+          <w:lang w:val="fr-FR"/>
+        </w:rPr>
+        <w:t xml:space="preserve"> style Kanban avec post-it </w:t>
+      </w:r>
+      <w:proofErr w:type="spellStart"/>
+      <w:r>
+        <w:rPr>
+          <w:lang w:val="fr-FR"/>
+        </w:rPr>
+        <w:t>electronique</w:t>
+      </w:r>
+      <w:proofErr w:type="spellEnd"/>
+      <w:r>
+        <w:rPr>
+          <w:lang w:val="fr-FR"/>
+        </w:rPr>
+        <w:t>. Contiens</w:t>
+      </w:r>
+      <w:r>
+        <w:rPr>
+          <w:lang w:val="fr-FR"/>
+        </w:rPr>
+        <w:t xml:space="preserve"> </w:t>
+      </w:r>
+      <w:proofErr w:type="gramStart"/>
+      <w:r>
+        <w:rPr>
+          <w:lang w:val="fr-FR"/>
+        </w:rPr>
+        <w:t>des</w:t>
+      </w:r>
+      <w:r>
+        <w:rPr>
+          <w:lang w:val="fr-FR"/>
+        </w:rPr>
+        <w:t xml:space="preserve"> taches technique</w:t>
+      </w:r>
+      <w:proofErr w:type="gramEnd"/>
+      <w:r>
+        <w:rPr>
+          <w:lang w:val="fr-FR"/>
+        </w:rPr>
+        <w:t>, et</w:t>
+      </w:r>
+      <w:r>
+        <w:rPr>
+          <w:lang w:val="fr-FR"/>
+        </w:rPr>
+        <w:t xml:space="preserve"> assignation a développeurs disponible/techniquement capable. </w:t>
+      </w:r>
+    </w:p>
+    <w:p>
+      <w:r>
+        <w:t xml:space="preserve">Story board </w:t>
+      </w:r>
+      <w:proofErr w:type="gramStart"/>
+      <w:r>
+        <w:t>a</w:t>
+      </w:r>
+      <w:r>
+        <w:t>vec :</w:t>
+      </w:r>
+      <w:proofErr w:type="gramEnd"/>
+      <w:r>
+        <w:t xml:space="preserve"> details, </w:t>
+      </w:r>
+      <w:proofErr w:type="spellStart"/>
+      <w:r>
+        <w:t>critere</w:t>
+      </w:r>
+      <w:proofErr w:type="spellEnd"/>
+      <w:r>
+        <w:t xml:space="preserve"> </w:t>
+      </w:r>
+      <w:proofErr w:type="spellStart"/>
+      <w:r>
+        <w:t>d’</w:t>
+      </w:r>
+      <w:r>
+        <w:t>acceptance</w:t>
+      </w:r>
+      <w:proofErr w:type="spellEnd"/>
+      <w:r>
+        <w:t>, storyboards,</w:t>
+      </w:r>
+      <w:r>
+        <w:t xml:space="preserve"> implantation, test cases, all links, attachments, history, status</w:t>
+      </w:r>
+    </w:p>
+    <w:p>
+      <w:proofErr w:type="spellStart"/>
+      <w:r>
+        <w:t>Tache</w:t>
+      </w:r>
+      <w:proofErr w:type="spellEnd"/>
+      <w:r>
+        <w:t xml:space="preserve"> avec: titre, status, assigned to, class</w:t>
+      </w:r>
+      <w:r>
+        <w:t>ification, planning, effort hours, description, history</w:t>
       </w:r>
     </w:p>
     <w:sectPr>
@@ -1762,6 +3672,119 @@
 <file path=word/numbering.xml><?xml version="1.0" encoding="utf-8"?>
 <w:numbering xmlns:wpc="http://schemas.microsoft.com/office/word/2010/wordprocessingCanvas" xmlns:cx="http://schemas.microsoft.com/office/drawing/2014/chartex" xmlns:cx1="http://schemas.microsoft.com/office/drawing/2015/9/8/chartex" xmlns:cx2="http://schemas.microsoft.com/office/drawing/2015/10/21/chartex" xmlns:cx3="http://schemas.microsoft.com/office/drawing/2016/5/9/chartex" xmlns:cx4="http://schemas.microsoft.com/office/drawing/2016/5/10/chartex" xmlns:cx5="http://schemas.microsoft.com/office/drawing/2016/5/11/chartex" xmlns:cx6="http://schemas.microsoft.com/office/drawing/2016/5/12/chartex" xmlns:cx7="http://schemas.microsoft.com/office/drawing/2016/5/13/chartex" xmlns:cx8="http://schemas.microsoft.com/office/drawing/2016/5/14/chartex" xmlns:mc="http://schemas.openxmlformats.org/markup-compatibility/2006" xmlns:aink="http://schemas.microsoft.com/office/drawing/2016/ink" xmlns:am3d="http://schemas.microsoft.com/office/drawing/2017/model3d" xmlns:o="urn:schemas-microsoft-com:office:office" xmlns:oel="http://schemas.microsoft.com/office/2019/extlst" xmlns:r="http://schemas.openxmlformats.org/officeDocument/2006/relationships" xmlns:m="http://schemas.openxmlformats.org/officeDocument/2006/math" xmlns:v="urn:schemas-microsoft-com:vml" xmlns:wp14="http://schemas.microsoft.com/office/word/2010/wordprocessingDrawing" xmlns:wp="http://schemas.openxmlformats.org/drawingml/2006/wordprocessingDrawing" xmlns:w10="urn:schemas-microsoft-com:office:word" xmlns:w="http://schemas.openxmlformats.org/wordprocessingml/2006/main" xmlns:w14="http://schemas.microsoft.com/office/word/2010/wordml" xmlns:w15="http://schemas.microsoft.com/office/word/2012/wordml" xmlns:w16cex="http://schemas.microsoft.com/office/word/2018/wordml/cex" xmlns:w16cid="http://schemas.microsoft.com/office/word/2016/wordml/cid" xmlns:w16="http://schemas.microsoft.com/office/word/2018/wordml" xmlns:w16sdtdh="http://schemas.microsoft.com/office/word/2020/wordml/sdtdatahash" xmlns:w16se="http://schemas.microsoft.com/office/word/2015/wordml/symex" xmlns:wpg="http://schemas.microsoft.com/office/word/2010/wordprocessingGroup" xmlns:wpi="http://schemas.microsoft.com/office/word/2010/wordprocessingInk" xmlns:wne="http://schemas.microsoft.com/office/word/2006/wordml" xmlns:wps="http://schemas.microsoft.com/office/word/2010/wordprocessingShape" mc:Ignorable="w14 w15 w16se w16cid w16 w16cex w16sdtdh wp14">
   <w:abstractNum w:abstractNumId="0" w15:restartNumberingAfterBreak="0">
+    <w:nsid w:val="08F13BB1"/>
+    <w:multiLevelType w:val="hybridMultilevel"/>
+    <w:tmpl w:val="8CCE6632"/>
+    <w:lvl w:ilvl="0" w:tplc="10090001">
+      <w:start w:val="1"/>
+      <w:numFmt w:val="bullet"/>
+      <w:lvlText w:val=""/>
+      <w:lvlJc w:val="left"/>
+      <w:pPr>
+        <w:ind w:left="720" w:hanging="360"/>
+      </w:pPr>
+      <w:rPr>
+        <w:rFonts w:ascii="Symbol" w:hAnsi="Symbol" w:hint="default"/>
+      </w:rPr>
+    </w:lvl>
+    <w:lvl w:ilvl="1" w:tplc="10090003" w:tentative="1">
+      <w:start w:val="1"/>
+      <w:numFmt w:val="bullet"/>
+      <w:lvlText w:val="o"/>
+      <w:lvlJc w:val="left"/>
+      <w:pPr>
+        <w:ind w:left="1440" w:hanging="360"/>
+      </w:pPr>
+      <w:rPr>
+        <w:rFonts w:ascii="Courier New" w:hAnsi="Courier New" w:cs="Courier New" w:hint="default"/>
+      </w:rPr>
+    </w:lvl>
+    <w:lvl w:ilvl="2" w:tplc="10090005" w:tentative="1">
+      <w:start w:val="1"/>
+      <w:numFmt w:val="bullet"/>
+      <w:lvlText w:val=""/>
+      <w:lvlJc w:val="left"/>
+      <w:pPr>
+        <w:ind w:left="2160" w:hanging="360"/>
+      </w:pPr>
+      <w:rPr>
+        <w:rFonts w:ascii="Wingdings" w:hAnsi="Wingdings" w:hint="default"/>
+      </w:rPr>
+    </w:lvl>
+    <w:lvl w:ilvl="3" w:tplc="10090001" w:tentative="1">
+      <w:start w:val="1"/>
+      <w:numFmt w:val="bullet"/>
+      <w:lvlText w:val=""/>
+      <w:lvlJc w:val="left"/>
+      <w:pPr>
+        <w:ind w:left="2880" w:hanging="360"/>
+      </w:pPr>
+      <w:rPr>
+        <w:rFonts w:ascii="Symbol" w:hAnsi="Symbol" w:hint="default"/>
+      </w:rPr>
+    </w:lvl>
+    <w:lvl w:ilvl="4" w:tplc="10090003" w:tentative="1">
+      <w:start w:val="1"/>
+      <w:numFmt w:val="bullet"/>
+      <w:lvlText w:val="o"/>
+      <w:lvlJc w:val="left"/>
+      <w:pPr>
+        <w:ind w:left="3600" w:hanging="360"/>
+      </w:pPr>
+      <w:rPr>
+        <w:rFonts w:ascii="Courier New" w:hAnsi="Courier New" w:cs="Courier New" w:hint="default"/>
+      </w:rPr>
+    </w:lvl>
+    <w:lvl w:ilvl="5" w:tplc="10090005" w:tentative="1">
+      <w:start w:val="1"/>
+      <w:numFmt w:val="bullet"/>
+      <w:lvlText w:val=""/>
+      <w:lvlJc w:val="left"/>
+      <w:pPr>
+        <w:ind w:left="4320" w:hanging="360"/>
+      </w:pPr>
+      <w:rPr>
+        <w:rFonts w:ascii="Wingdings" w:hAnsi="Wingdings" w:hint="default"/>
+      </w:rPr>
+    </w:lvl>
+    <w:lvl w:ilvl="6" w:tplc="10090001" w:tentative="1">
+      <w:start w:val="1"/>
+      <w:numFmt w:val="bullet"/>
+      <w:lvlText w:val=""/>
+      <w:lvlJc w:val="left"/>
+      <w:pPr>
+        <w:ind w:left="5040" w:hanging="360"/>
+      </w:pPr>
+      <w:rPr>
+        <w:rFonts w:ascii="Symbol" w:hAnsi="Symbol" w:hint="default"/>
+      </w:rPr>
+    </w:lvl>
+    <w:lvl w:ilvl="7" w:tplc="10090003" w:tentative="1">
+      <w:start w:val="1"/>
+      <w:numFmt w:val="bullet"/>
+      <w:lvlText w:val="o"/>
+      <w:lvlJc w:val="left"/>
+      <w:pPr>
+        <w:ind w:left="5760" w:hanging="360"/>
+      </w:pPr>
+      <w:rPr>
+        <w:rFonts w:ascii="Courier New" w:hAnsi="Courier New" w:cs="Courier New" w:hint="default"/>
+      </w:rPr>
+    </w:lvl>
+    <w:lvl w:ilvl="8" w:tplc="10090005" w:tentative="1">
+      <w:start w:val="1"/>
+      <w:numFmt w:val="bullet"/>
+      <w:lvlText w:val=""/>
+      <w:lvlJc w:val="left"/>
+      <w:pPr>
+        <w:ind w:left="6480" w:hanging="360"/>
+      </w:pPr>
+      <w:rPr>
+        <w:rFonts w:ascii="Wingdings" w:hAnsi="Wingdings" w:hint="default"/>
+      </w:rPr>
+    </w:lvl>
+  </w:abstractNum>
+  <w:abstractNum w:abstractNumId="1" w15:restartNumberingAfterBreak="0">
     <w:nsid w:val="0B782E86"/>
     <w:multiLevelType w:val="hybridMultilevel"/>
     <w:tmpl w:val="16C25DF6"/>
@@ -1847,7 +3870,7 @@
       </w:pPr>
     </w:lvl>
   </w:abstractNum>
-  <w:abstractNum w:abstractNumId="1" w15:restartNumberingAfterBreak="0">
+  <w:abstractNum w:abstractNumId="2" w15:restartNumberingAfterBreak="0">
     <w:nsid w:val="205525F8"/>
     <w:multiLevelType w:val="hybridMultilevel"/>
     <w:tmpl w:val="A952210A"/>
@@ -1960,7 +3983,7 @@
       </w:rPr>
     </w:lvl>
   </w:abstractNum>
-  <w:abstractNum w:abstractNumId="2" w15:restartNumberingAfterBreak="0">
+  <w:abstractNum w:abstractNumId="3" w15:restartNumberingAfterBreak="0">
     <w:nsid w:val="3EAD3EFE"/>
     <w:multiLevelType w:val="hybridMultilevel"/>
     <w:tmpl w:val="AB520226"/>
@@ -2073,7 +4096,120 @@
       </w:rPr>
     </w:lvl>
   </w:abstractNum>
-  <w:abstractNum w:abstractNumId="3" w15:restartNumberingAfterBreak="0">
+  <w:abstractNum w:abstractNumId="4" w15:restartNumberingAfterBreak="0">
+    <w:nsid w:val="41BF6F2F"/>
+    <w:multiLevelType w:val="hybridMultilevel"/>
+    <w:tmpl w:val="4FCEF2B8"/>
+    <w:lvl w:ilvl="0" w:tplc="10090001">
+      <w:start w:val="1"/>
+      <w:numFmt w:val="bullet"/>
+      <w:lvlText w:val=""/>
+      <w:lvlJc w:val="left"/>
+      <w:pPr>
+        <w:ind w:left="720" w:hanging="360"/>
+      </w:pPr>
+      <w:rPr>
+        <w:rFonts w:ascii="Symbol" w:hAnsi="Symbol" w:hint="default"/>
+      </w:rPr>
+    </w:lvl>
+    <w:lvl w:ilvl="1" w:tplc="10090003" w:tentative="1">
+      <w:start w:val="1"/>
+      <w:numFmt w:val="bullet"/>
+      <w:lvlText w:val="o"/>
+      <w:lvlJc w:val="left"/>
+      <w:pPr>
+        <w:ind w:left="1440" w:hanging="360"/>
+      </w:pPr>
+      <w:rPr>
+        <w:rFonts w:ascii="Courier New" w:hAnsi="Courier New" w:cs="Courier New" w:hint="default"/>
+      </w:rPr>
+    </w:lvl>
+    <w:lvl w:ilvl="2" w:tplc="10090005" w:tentative="1">
+      <w:start w:val="1"/>
+      <w:numFmt w:val="bullet"/>
+      <w:lvlText w:val=""/>
+      <w:lvlJc w:val="left"/>
+      <w:pPr>
+        <w:ind w:left="2160" w:hanging="360"/>
+      </w:pPr>
+      <w:rPr>
+        <w:rFonts w:ascii="Wingdings" w:hAnsi="Wingdings" w:hint="default"/>
+      </w:rPr>
+    </w:lvl>
+    <w:lvl w:ilvl="3" w:tplc="10090001" w:tentative="1">
+      <w:start w:val="1"/>
+      <w:numFmt w:val="bullet"/>
+      <w:lvlText w:val=""/>
+      <w:lvlJc w:val="left"/>
+      <w:pPr>
+        <w:ind w:left="2880" w:hanging="360"/>
+      </w:pPr>
+      <w:rPr>
+        <w:rFonts w:ascii="Symbol" w:hAnsi="Symbol" w:hint="default"/>
+      </w:rPr>
+    </w:lvl>
+    <w:lvl w:ilvl="4" w:tplc="10090003" w:tentative="1">
+      <w:start w:val="1"/>
+      <w:numFmt w:val="bullet"/>
+      <w:lvlText w:val="o"/>
+      <w:lvlJc w:val="left"/>
+      <w:pPr>
+        <w:ind w:left="3600" w:hanging="360"/>
+      </w:pPr>
+      <w:rPr>
+        <w:rFonts w:ascii="Courier New" w:hAnsi="Courier New" w:cs="Courier New" w:hint="default"/>
+      </w:rPr>
+    </w:lvl>
+    <w:lvl w:ilvl="5" w:tplc="10090005" w:tentative="1">
+      <w:start w:val="1"/>
+      <w:numFmt w:val="bullet"/>
+      <w:lvlText w:val=""/>
+      <w:lvlJc w:val="left"/>
+      <w:pPr>
+        <w:ind w:left="4320" w:hanging="360"/>
+      </w:pPr>
+      <w:rPr>
+        <w:rFonts w:ascii="Wingdings" w:hAnsi="Wingdings" w:hint="default"/>
+      </w:rPr>
+    </w:lvl>
+    <w:lvl w:ilvl="6" w:tplc="10090001" w:tentative="1">
+      <w:start w:val="1"/>
+      <w:numFmt w:val="bullet"/>
+      <w:lvlText w:val=""/>
+      <w:lvlJc w:val="left"/>
+      <w:pPr>
+        <w:ind w:left="5040" w:hanging="360"/>
+      </w:pPr>
+      <w:rPr>
+        <w:rFonts w:ascii="Symbol" w:hAnsi="Symbol" w:hint="default"/>
+      </w:rPr>
+    </w:lvl>
+    <w:lvl w:ilvl="7" w:tplc="10090003" w:tentative="1">
+      <w:start w:val="1"/>
+      <w:numFmt w:val="bullet"/>
+      <w:lvlText w:val="o"/>
+      <w:lvlJc w:val="left"/>
+      <w:pPr>
+        <w:ind w:left="5760" w:hanging="360"/>
+      </w:pPr>
+      <w:rPr>
+        <w:rFonts w:ascii="Courier New" w:hAnsi="Courier New" w:cs="Courier New" w:hint="default"/>
+      </w:rPr>
+    </w:lvl>
+    <w:lvl w:ilvl="8" w:tplc="10090005" w:tentative="1">
+      <w:start w:val="1"/>
+      <w:numFmt w:val="bullet"/>
+      <w:lvlText w:val=""/>
+      <w:lvlJc w:val="left"/>
+      <w:pPr>
+        <w:ind w:left="6480" w:hanging="360"/>
+      </w:pPr>
+      <w:rPr>
+        <w:rFonts w:ascii="Wingdings" w:hAnsi="Wingdings" w:hint="default"/>
+      </w:rPr>
+    </w:lvl>
+  </w:abstractNum>
+  <w:abstractNum w:abstractNumId="5" w15:restartNumberingAfterBreak="0">
     <w:nsid w:val="4B583B2A"/>
     <w:multiLevelType w:val="hybridMultilevel"/>
     <w:tmpl w:val="DA4088FE"/>
@@ -2186,7 +4322,7 @@
       </w:rPr>
     </w:lvl>
   </w:abstractNum>
-  <w:abstractNum w:abstractNumId="4" w15:restartNumberingAfterBreak="0">
+  <w:abstractNum w:abstractNumId="6" w15:restartNumberingAfterBreak="0">
     <w:nsid w:val="503D00DE"/>
     <w:multiLevelType w:val="hybridMultilevel"/>
     <w:tmpl w:val="DD664BDA"/>
@@ -2299,7 +4435,7 @@
       </w:rPr>
     </w:lvl>
   </w:abstractNum>
-  <w:abstractNum w:abstractNumId="5" w15:restartNumberingAfterBreak="0">
+  <w:abstractNum w:abstractNumId="7" w15:restartNumberingAfterBreak="0">
     <w:nsid w:val="62AC3DB0"/>
     <w:multiLevelType w:val="hybridMultilevel"/>
     <w:tmpl w:val="A524BEEA"/>
@@ -2412,7 +4548,7 @@
       </w:rPr>
     </w:lvl>
   </w:abstractNum>
-  <w:abstractNum w:abstractNumId="6" w15:restartNumberingAfterBreak="0">
+  <w:abstractNum w:abstractNumId="8" w15:restartNumberingAfterBreak="0">
     <w:nsid w:val="6A494F05"/>
     <w:multiLevelType w:val="hybridMultilevel"/>
     <w:tmpl w:val="51603DF2"/>
@@ -2525,7 +4661,7 @@
       </w:rPr>
     </w:lvl>
   </w:abstractNum>
-  <w:abstractNum w:abstractNumId="7" w15:restartNumberingAfterBreak="0">
+  <w:abstractNum w:abstractNumId="9" w15:restartNumberingAfterBreak="0">
     <w:nsid w:val="70635DB3"/>
     <w:multiLevelType w:val="hybridMultilevel"/>
     <w:tmpl w:val="CDB42EE0"/>
@@ -2638,29 +4774,124 @@
       </w:rPr>
     </w:lvl>
   </w:abstractNum>
+  <w:abstractNum w:abstractNumId="10" w15:restartNumberingAfterBreak="0">
+    <w:nsid w:val="7F22128E"/>
+    <w:multiLevelType w:val="hybridMultilevel"/>
+    <w:tmpl w:val="0B58A8F4"/>
+    <w:lvl w:ilvl="0" w:tplc="1009000F">
+      <w:start w:val="1"/>
+      <w:numFmt w:val="decimal"/>
+      <w:lvlText w:val="%1."/>
+      <w:lvlJc w:val="left"/>
+      <w:pPr>
+        <w:ind w:left="720" w:hanging="360"/>
+      </w:pPr>
+    </w:lvl>
+    <w:lvl w:ilvl="1" w:tplc="10090019" w:tentative="1">
+      <w:start w:val="1"/>
+      <w:numFmt w:val="lowerLetter"/>
+      <w:lvlText w:val="%2."/>
+      <w:lvlJc w:val="left"/>
+      <w:pPr>
+        <w:ind w:left="1440" w:hanging="360"/>
+      </w:pPr>
+    </w:lvl>
+    <w:lvl w:ilvl="2" w:tplc="1009001B" w:tentative="1">
+      <w:start w:val="1"/>
+      <w:numFmt w:val="lowerRoman"/>
+      <w:lvlText w:val="%3."/>
+      <w:lvlJc w:val="right"/>
+      <w:pPr>
+        <w:ind w:left="2160" w:hanging="180"/>
+      </w:pPr>
+    </w:lvl>
+    <w:lvl w:ilvl="3" w:tplc="1009000F" w:tentative="1">
+      <w:start w:val="1"/>
+      <w:numFmt w:val="decimal"/>
+      <w:lvlText w:val="%4."/>
+      <w:lvlJc w:val="left"/>
+      <w:pPr>
+        <w:ind w:left="2880" w:hanging="360"/>
+      </w:pPr>
+    </w:lvl>
+    <w:lvl w:ilvl="4" w:tplc="10090019" w:tentative="1">
+      <w:start w:val="1"/>
+      <w:numFmt w:val="lowerLetter"/>
+      <w:lvlText w:val="%5."/>
+      <w:lvlJc w:val="left"/>
+      <w:pPr>
+        <w:ind w:left="3600" w:hanging="360"/>
+      </w:pPr>
+    </w:lvl>
+    <w:lvl w:ilvl="5" w:tplc="1009001B" w:tentative="1">
+      <w:start w:val="1"/>
+      <w:numFmt w:val="lowerRoman"/>
+      <w:lvlText w:val="%6."/>
+      <w:lvlJc w:val="right"/>
+      <w:pPr>
+        <w:ind w:left="4320" w:hanging="180"/>
+      </w:pPr>
+    </w:lvl>
+    <w:lvl w:ilvl="6" w:tplc="1009000F" w:tentative="1">
+      <w:start w:val="1"/>
+      <w:numFmt w:val="decimal"/>
+      <w:lvlText w:val="%7."/>
+      <w:lvlJc w:val="left"/>
+      <w:pPr>
+        <w:ind w:left="5040" w:hanging="360"/>
+      </w:pPr>
+    </w:lvl>
+    <w:lvl w:ilvl="7" w:tplc="10090019" w:tentative="1">
+      <w:start w:val="1"/>
+      <w:numFmt w:val="lowerLetter"/>
+      <w:lvlText w:val="%8."/>
+      <w:lvlJc w:val="left"/>
+      <w:pPr>
+        <w:ind w:left="5760" w:hanging="360"/>
+      </w:pPr>
+    </w:lvl>
+    <w:lvl w:ilvl="8" w:tplc="1009001B" w:tentative="1">
+      <w:start w:val="1"/>
+      <w:numFmt w:val="lowerRoman"/>
+      <w:lvlText w:val="%9."/>
+      <w:lvlJc w:val="right"/>
+      <w:pPr>
+        <w:ind w:left="6480" w:hanging="180"/>
+      </w:pPr>
+    </w:lvl>
+  </w:abstractNum>
   <w:num w:numId="1" w16cid:durableId="2087796341">
+    <w:abstractNumId w:val="3"/>
+  </w:num>
+  <w:num w:numId="2" w16cid:durableId="135530079">
     <w:abstractNumId w:val="2"/>
   </w:num>
-  <w:num w:numId="2" w16cid:durableId="135530079">
+  <w:num w:numId="3" w16cid:durableId="268318042">
+    <w:abstractNumId w:val="8"/>
+  </w:num>
+  <w:num w:numId="4" w16cid:durableId="974330503">
+    <w:abstractNumId w:val="7"/>
+  </w:num>
+  <w:num w:numId="5" w16cid:durableId="1544176185">
+    <w:abstractNumId w:val="5"/>
+  </w:num>
+  <w:num w:numId="6" w16cid:durableId="2131823198">
+    <w:abstractNumId w:val="9"/>
+  </w:num>
+  <w:num w:numId="7" w16cid:durableId="1295983743">
+    <w:abstractNumId w:val="6"/>
+  </w:num>
+  <w:num w:numId="8" w16cid:durableId="487600714">
     <w:abstractNumId w:val="1"/>
   </w:num>
-  <w:num w:numId="3" w16cid:durableId="268318042">
-    <w:abstractNumId w:val="6"/>
-  </w:num>
-  <w:num w:numId="4" w16cid:durableId="974330503">
-    <w:abstractNumId w:val="5"/>
-  </w:num>
-  <w:num w:numId="5" w16cid:durableId="1544176185">
-    <w:abstractNumId w:val="3"/>
-  </w:num>
-  <w:num w:numId="6" w16cid:durableId="2131823198">
-    <w:abstractNumId w:val="7"/>
-  </w:num>
-  <w:num w:numId="7" w16cid:durableId="1295983743">
+  <w:num w:numId="9" w16cid:durableId="1136142796">
     <w:abstractNumId w:val="4"/>
   </w:num>
-  <w:num w:numId="8" w16cid:durableId="487600714">
+  <w:num w:numId="10" w16cid:durableId="1838491977">
     <w:abstractNumId w:val="0"/>
+  </w:num>
+  <w:num w:numId="11" w16cid:durableId="871763781">
+    <w:abstractNumId w:val="10"/>
   </w:num>
 </w:numbering>
 </file>

</xml_diff>